<commit_message>
mergesort diagrama y codigos en c
</commit_message>
<xml_diff>
--- a/Documentacion/Metodos de ordenamiento.docx
+++ b/Documentacion/Metodos de ordenamiento.docx
@@ -1,6 +1,6 @@
 
 <file path=word/document.xml><?xml version="1.0" encoding="utf-8"?>
-<w:document xmlns:wpc="http://schemas.microsoft.com/office/word/2010/wordprocessingCanvas" xmlns:mc="http://schemas.openxmlformats.org/markup-compatibility/2006" xmlns:o="urn:schemas-microsoft-com:office:office" xmlns:r="http://schemas.openxmlformats.org/officeDocument/2006/relationships" xmlns:m="http://schemas.openxmlformats.org/officeDocument/2006/math" xmlns:v="urn:schemas-microsoft-com:vml" xmlns:wp14="http://schemas.microsoft.com/office/word/2010/wordprocessingDrawing" xmlns:wp="http://schemas.openxmlformats.org/drawingml/2006/wordprocessingDrawing" xmlns:w10="urn:schemas-microsoft-com:office:word" xmlns:w="http://schemas.openxmlformats.org/wordprocessingml/2006/main" xmlns:w14="http://schemas.microsoft.com/office/word/2010/wordml" xmlns:w15="http://schemas.microsoft.com/office/word/2012/wordml" xmlns:wpg="http://schemas.microsoft.com/office/word/2010/wordprocessingGroup" xmlns:wpi="http://schemas.microsoft.com/office/word/2010/wordprocessingInk" xmlns:wne="http://schemas.microsoft.com/office/word/2006/wordml" xmlns:wps="http://schemas.microsoft.com/office/word/2010/wordprocessingShape" mc:Ignorable="w14 w15 wp14">
+<w:document xmlns:wpc="http://schemas.microsoft.com/office/word/2010/wordprocessingCanvas" xmlns:mc="http://schemas.openxmlformats.org/markup-compatibility/2006" xmlns:o="urn:schemas-microsoft-com:office:office" xmlns:r="http://schemas.openxmlformats.org/officeDocument/2006/relationships" xmlns:m="http://schemas.openxmlformats.org/officeDocument/2006/math" xmlns:v="urn:schemas-microsoft-com:vml" xmlns:wp14="http://schemas.microsoft.com/office/word/2010/wordprocessingDrawing" xmlns:wp="http://schemas.openxmlformats.org/drawingml/2006/wordprocessingDrawing" xmlns:w10="urn:schemas-microsoft-com:office:word" xmlns:w="http://schemas.openxmlformats.org/wordprocessingml/2006/main" xmlns:w14="http://schemas.microsoft.com/office/word/2010/wordml" xmlns:wpg="http://schemas.microsoft.com/office/word/2010/wordprocessingGroup" xmlns:wpi="http://schemas.microsoft.com/office/word/2010/wordprocessingInk" xmlns:wne="http://schemas.microsoft.com/office/word/2006/wordml" xmlns:wps="http://schemas.microsoft.com/office/word/2010/wordprocessingShape" mc:Ignorable="w14 wp14">
   <w:body>
     <w:p>
       <w:pPr>
@@ -616,7 +616,7 @@
           <w:b/>
           <w:noProof/>
           <w:sz w:val="24"/>
-          <w:lang w:val="es-MX" w:eastAsia="es-MX"/>
+          <w:lang w:val="es-ES" w:eastAsia="es-ES"/>
         </w:rPr>
         <w:drawing>
           <wp:anchor distT="0" distB="0" distL="114300" distR="114300" simplePos="0" relativeHeight="251660288" behindDoc="0" locked="0" layoutInCell="1" allowOverlap="1" wp14:anchorId="683130F5" wp14:editId="423005DD">
@@ -642,7 +642,7 @@
                     <pic:cNvPicPr/>
                   </pic:nvPicPr>
                   <pic:blipFill>
-                    <a:blip r:embed="rId7">
+                    <a:blip r:embed="rId8">
                       <a:extLst>
                         <a:ext uri="{28A0092B-C50C-407E-A947-70E740481C1C}">
                           <a14:useLocalDpi xmlns:a14="http://schemas.microsoft.com/office/drawing/2010/main" val="0"/>
@@ -923,71 +923,83 @@
           <w:sz w:val="24"/>
           <w:lang w:val="es-MX"/>
         </w:rPr>
-        <w:t>Código en C (</w:t>
-      </w:r>
-      <w:r>
-        <w:rPr>
-          <w:rFonts w:asciiTheme="majorHAnsi" w:eastAsiaTheme="minorEastAsia" w:hAnsiTheme="majorHAnsi"/>
-          <w:b/>
-          <w:color w:val="FF0000"/>
-          <w:sz w:val="24"/>
-          <w:lang w:val="es-MX"/>
-        </w:rPr>
-        <w:t xml:space="preserve">Inserta </w:t>
-      </w:r>
-      <w:proofErr w:type="spellStart"/>
-      <w:r>
-        <w:rPr>
-          <w:rFonts w:asciiTheme="majorHAnsi" w:eastAsiaTheme="minorEastAsia" w:hAnsiTheme="majorHAnsi"/>
-          <w:b/>
-          <w:color w:val="FF0000"/>
-          <w:sz w:val="24"/>
-          <w:lang w:val="es-MX"/>
-        </w:rPr>
-        <w:t>screenshot</w:t>
-      </w:r>
-      <w:proofErr w:type="spellEnd"/>
-      <w:r>
-        <w:rPr>
-          <w:rFonts w:asciiTheme="majorHAnsi" w:eastAsiaTheme="minorEastAsia" w:hAnsiTheme="majorHAnsi"/>
-          <w:b/>
-          <w:color w:val="FF0000"/>
-          <w:sz w:val="24"/>
-          <w:lang w:val="es-MX"/>
-        </w:rPr>
-        <w:t xml:space="preserve"> de tu código</w:t>
-      </w:r>
-      <w:r>
-        <w:rPr>
-          <w:rFonts w:asciiTheme="majorHAnsi" w:eastAsiaTheme="minorEastAsia" w:hAnsiTheme="majorHAnsi"/>
-          <w:b/>
-          <w:sz w:val="24"/>
-          <w:lang w:val="es-MX"/>
-        </w:rPr>
-        <w:t>)</w:t>
-      </w:r>
-    </w:p>
-    <w:p>
-      <w:pPr>
-        <w:jc w:val="both"/>
-        <w:rPr>
-          <w:rFonts w:asciiTheme="majorHAnsi" w:eastAsiaTheme="minorEastAsia" w:hAnsiTheme="majorHAnsi"/>
-          <w:b/>
-          <w:sz w:val="24"/>
-          <w:lang w:val="es-MX"/>
-        </w:rPr>
-      </w:pPr>
-    </w:p>
-    <w:p>
-      <w:pPr>
-        <w:jc w:val="both"/>
-        <w:rPr>
-          <w:rFonts w:asciiTheme="majorHAnsi" w:eastAsiaTheme="minorEastAsia" w:hAnsiTheme="majorHAnsi"/>
-          <w:b/>
-          <w:sz w:val="24"/>
-          <w:lang w:val="es-MX"/>
-        </w:rPr>
-      </w:pPr>
+        <w:t xml:space="preserve">Código en C </w:t>
+      </w:r>
+    </w:p>
+    <w:p>
+      <w:pPr>
+        <w:jc w:val="both"/>
+        <w:rPr>
+          <w:rFonts w:asciiTheme="majorHAnsi" w:eastAsiaTheme="minorEastAsia" w:hAnsiTheme="majorHAnsi"/>
+          <w:b/>
+          <w:sz w:val="24"/>
+          <w:lang w:val="es-MX"/>
+        </w:rPr>
+      </w:pPr>
+      <w:r>
+        <w:rPr>
+          <w:rFonts w:asciiTheme="majorHAnsi" w:eastAsiaTheme="minorEastAsia" w:hAnsiTheme="majorHAnsi"/>
+          <w:b/>
+          <w:noProof/>
+          <w:sz w:val="24"/>
+          <w:lang w:val="es-ES" w:eastAsia="es-ES"/>
+        </w:rPr>
+        <w:drawing>
+          <wp:anchor distT="0" distB="0" distL="114300" distR="114300" simplePos="0" relativeHeight="251663360" behindDoc="1" locked="0" layoutInCell="1" allowOverlap="1">
+            <wp:simplePos x="0" y="0"/>
+            <wp:positionH relativeFrom="column">
+              <wp:posOffset>0</wp:posOffset>
+            </wp:positionH>
+            <wp:positionV relativeFrom="paragraph">
+              <wp:posOffset>-1271</wp:posOffset>
+            </wp:positionV>
+            <wp:extent cx="5941992" cy="3343275"/>
+            <wp:effectExtent l="0" t="0" r="1905" b="0"/>
+            <wp:wrapNone/>
+            <wp:docPr id="10" name="0 Imagen"/>
+            <wp:cNvGraphicFramePr>
+              <a:graphicFrameLocks xmlns:a="http://schemas.openxmlformats.org/drawingml/2006/main" noChangeAspect="1"/>
+            </wp:cNvGraphicFramePr>
+            <a:graphic xmlns:a="http://schemas.openxmlformats.org/drawingml/2006/main">
+              <a:graphicData uri="http://schemas.openxmlformats.org/drawingml/2006/picture">
+                <pic:pic xmlns:pic="http://schemas.openxmlformats.org/drawingml/2006/picture">
+                  <pic:nvPicPr>
+                    <pic:cNvPr id="0" name="burbuja.png"/>
+                    <pic:cNvPicPr/>
+                  </pic:nvPicPr>
+                  <pic:blipFill>
+                    <a:blip r:embed="rId9">
+                      <a:extLst>
+                        <a:ext uri="{28A0092B-C50C-407E-A947-70E740481C1C}">
+                          <a14:useLocalDpi xmlns:a14="http://schemas.microsoft.com/office/drawing/2010/main" val="0"/>
+                        </a:ext>
+                      </a:extLst>
+                    </a:blip>
+                    <a:stretch>
+                      <a:fillRect/>
+                    </a:stretch>
+                  </pic:blipFill>
+                  <pic:spPr>
+                    <a:xfrm>
+                      <a:off x="0" y="0"/>
+                      <a:ext cx="5941992" cy="3343275"/>
+                    </a:xfrm>
+                    <a:prstGeom prst="rect">
+                      <a:avLst/>
+                    </a:prstGeom>
+                  </pic:spPr>
+                </pic:pic>
+              </a:graphicData>
+            </a:graphic>
+            <wp14:sizeRelH relativeFrom="page">
+              <wp14:pctWidth>0</wp14:pctWidth>
+            </wp14:sizeRelH>
+            <wp14:sizeRelV relativeFrom="page">
+              <wp14:pctHeight>0</wp14:pctHeight>
+            </wp14:sizeRelV>
+          </wp:anchor>
+        </w:drawing>
+      </w:r>
     </w:p>
     <w:p>
       <w:pPr>
@@ -1200,7 +1212,7 @@
       <w:r>
         <w:rPr>
           <w:noProof/>
-          <w:lang w:val="es-MX" w:eastAsia="es-MX"/>
+          <w:lang w:val="es-ES" w:eastAsia="es-ES"/>
         </w:rPr>
         <w:drawing>
           <wp:anchor distT="0" distB="0" distL="114300" distR="114300" simplePos="0" relativeHeight="251659264" behindDoc="0" locked="0" layoutInCell="1" allowOverlap="1" wp14:anchorId="475DC77A" wp14:editId="73BA6524">
@@ -1226,7 +1238,7 @@
                     <pic:cNvPicPr/>
                   </pic:nvPicPr>
                   <pic:blipFill>
-                    <a:blip r:embed="rId8">
+                    <a:blip r:embed="rId10">
                       <a:extLst>
                         <a:ext uri="{28A0092B-C50C-407E-A947-70E740481C1C}">
                           <a14:useLocalDpi xmlns:a14="http://schemas.microsoft.com/office/drawing/2010/main" val="0"/>
@@ -1301,34 +1313,34 @@
           <w:sz w:val="24"/>
           <w:lang w:val="es-MX"/>
         </w:rPr>
+        <w:t xml:space="preserve">Tiempo de ejecución </w:t>
+      </w:r>
+      <w:r>
+        <w:rPr>
+          <w:rFonts w:asciiTheme="majorHAnsi" w:eastAsiaTheme="minorEastAsia" w:hAnsiTheme="majorHAnsi"/>
+          <w:b/>
+          <w:sz w:val="24"/>
+          <w:lang w:val="es-MX"/>
+        </w:rPr>
+        <w:t>1</w:t>
+      </w:r>
+    </w:p>
+    <w:p>
+      <w:pPr>
+        <w:spacing w:line="360" w:lineRule="auto"/>
+        <w:rPr>
+          <w:rFonts w:asciiTheme="majorHAnsi" w:eastAsiaTheme="minorEastAsia" w:hAnsiTheme="majorHAnsi"/>
+          <w:sz w:val="24"/>
+          <w:lang w:val="es-MX"/>
+        </w:rPr>
+      </w:pPr>
+      <w:r>
+        <w:rPr>
+          <w:rFonts w:asciiTheme="majorHAnsi" w:eastAsiaTheme="minorEastAsia" w:hAnsiTheme="majorHAnsi"/>
+          <w:sz w:val="24"/>
+          <w:lang w:val="es-MX"/>
+        </w:rPr>
         <w:lastRenderedPageBreak/>
-        <w:t xml:space="preserve">Tiempo de ejecución </w:t>
-      </w:r>
-      <w:r>
-        <w:rPr>
-          <w:rFonts w:asciiTheme="majorHAnsi" w:eastAsiaTheme="minorEastAsia" w:hAnsiTheme="majorHAnsi"/>
-          <w:b/>
-          <w:sz w:val="24"/>
-          <w:lang w:val="es-MX"/>
-        </w:rPr>
-        <w:t>1</w:t>
-      </w:r>
-    </w:p>
-    <w:p>
-      <w:pPr>
-        <w:spacing w:line="360" w:lineRule="auto"/>
-        <w:rPr>
-          <w:rFonts w:asciiTheme="majorHAnsi" w:eastAsiaTheme="minorEastAsia" w:hAnsiTheme="majorHAnsi"/>
-          <w:sz w:val="24"/>
-          <w:lang w:val="es-MX"/>
-        </w:rPr>
-      </w:pPr>
-      <w:r>
-        <w:rPr>
-          <w:rFonts w:asciiTheme="majorHAnsi" w:eastAsiaTheme="minorEastAsia" w:hAnsiTheme="majorHAnsi"/>
-          <w:sz w:val="24"/>
-          <w:lang w:val="es-MX"/>
-        </w:rPr>
         <w:t xml:space="preserve">Procesador: Intel® </w:t>
       </w:r>
       <w:proofErr w:type="spellStart"/>
@@ -1462,12 +1474,12 @@
       <w:r>
         <w:rPr>
           <w:noProof/>
-          <w:lang w:val="es-MX" w:eastAsia="es-MX"/>
+          <w:lang w:val="es-ES" w:eastAsia="es-ES"/>
         </w:rPr>
         <w:drawing>
           <wp:inline distT="0" distB="0" distL="0" distR="0" wp14:anchorId="50C6FD67" wp14:editId="7CF444D6">
-            <wp:extent cx="5953125" cy="3015996"/>
-            <wp:effectExtent l="0" t="0" r="0" b="0"/>
+            <wp:extent cx="5950424" cy="2013045"/>
+            <wp:effectExtent l="0" t="0" r="0" b="6350"/>
             <wp:docPr id="3" name="Imagen 3"/>
             <wp:cNvGraphicFramePr>
               <a:graphicFrameLocks xmlns:a="http://schemas.openxmlformats.org/drawingml/2006/main" noChangeAspect="1"/>
@@ -1480,7 +1492,7 @@
                     <pic:cNvPicPr/>
                   </pic:nvPicPr>
                   <pic:blipFill>
-                    <a:blip r:embed="rId9"/>
+                    <a:blip r:embed="rId11"/>
                     <a:stretch>
                       <a:fillRect/>
                     </a:stretch>
@@ -1488,7 +1500,7 @@
                   <pic:spPr>
                     <a:xfrm>
                       <a:off x="0" y="0"/>
-                      <a:ext cx="5967479" cy="3023268"/>
+                      <a:ext cx="5967479" cy="2018815"/>
                     </a:xfrm>
                     <a:prstGeom prst="rect">
                       <a:avLst/>
@@ -1528,26 +1540,68 @@
           <w:sz w:val="24"/>
           <w:lang w:val="es-MX"/>
         </w:rPr>
-        <w:t>Tiempo de ejecución 2 (</w:t>
-      </w:r>
-      <w:r>
+        <w:t xml:space="preserve">Tiempo de ejecución 2 </w:t>
+      </w:r>
+    </w:p>
+    <w:p>
+      <w:pPr>
+        <w:jc w:val="both"/>
         <w:rPr>
           <w:rFonts w:asciiTheme="majorHAnsi" w:hAnsiTheme="majorHAnsi"/>
           <w:b/>
-          <w:color w:val="FF0000"/>
-          <w:sz w:val="24"/>
-          <w:lang w:val="es-MX"/>
-        </w:rPr>
-        <w:t>Inserta el tiempo de ejecución en tu C en tu computadora</w:t>
-      </w:r>
+          <w:sz w:val="24"/>
+          <w:lang w:val="es-MX"/>
+        </w:rPr>
+      </w:pPr>
       <w:r>
         <w:rPr>
           <w:rFonts w:asciiTheme="majorHAnsi" w:hAnsiTheme="majorHAnsi"/>
           <w:b/>
-          <w:sz w:val="24"/>
-          <w:lang w:val="es-MX"/>
-        </w:rPr>
-        <w:t>)</w:t>
+          <w:noProof/>
+          <w:sz w:val="24"/>
+          <w:lang w:val="es-ES" w:eastAsia="es-ES"/>
+        </w:rPr>
+        <w:drawing>
+          <wp:inline distT="0" distB="0" distL="0" distR="0">
+            <wp:extent cx="5943552" cy="1180531"/>
+            <wp:effectExtent l="0" t="0" r="635" b="635"/>
+            <wp:docPr id="15" name="0 Imagen"/>
+            <wp:cNvGraphicFramePr>
+              <a:graphicFrameLocks xmlns:a="http://schemas.openxmlformats.org/drawingml/2006/main" noChangeAspect="1"/>
+            </wp:cNvGraphicFramePr>
+            <a:graphic xmlns:a="http://schemas.openxmlformats.org/drawingml/2006/main">
+              <a:graphicData uri="http://schemas.openxmlformats.org/drawingml/2006/picture">
+                <pic:pic xmlns:pic="http://schemas.openxmlformats.org/drawingml/2006/picture">
+                  <pic:nvPicPr>
+                    <pic:cNvPr id="0" name="informacion del sistema.png"/>
+                    <pic:cNvPicPr/>
+                  </pic:nvPicPr>
+                  <pic:blipFill>
+                    <a:blip r:embed="rId12">
+                      <a:extLst>
+                        <a:ext uri="{28A0092B-C50C-407E-A947-70E740481C1C}">
+                          <a14:useLocalDpi xmlns:a14="http://schemas.microsoft.com/office/drawing/2010/main" val="0"/>
+                        </a:ext>
+                      </a:extLst>
+                    </a:blip>
+                    <a:stretch>
+                      <a:fillRect/>
+                    </a:stretch>
+                  </pic:blipFill>
+                  <pic:spPr>
+                    <a:xfrm>
+                      <a:off x="0" y="0"/>
+                      <a:ext cx="5943600" cy="1180541"/>
+                    </a:xfrm>
+                    <a:prstGeom prst="rect">
+                      <a:avLst/>
+                    </a:prstGeom>
+                  </pic:spPr>
+                </pic:pic>
+              </a:graphicData>
+            </a:graphic>
+          </wp:inline>
+        </w:drawing>
       </w:r>
     </w:p>
     <w:p>
@@ -1556,6 +1610,67 @@
         <w:rPr>
           <w:rFonts w:asciiTheme="majorHAnsi" w:hAnsiTheme="majorHAnsi"/>
           <w:b/>
+          <w:sz w:val="24"/>
+          <w:lang w:val="es-MX"/>
+        </w:rPr>
+      </w:pPr>
+      <w:r>
+        <w:rPr>
+          <w:rFonts w:asciiTheme="majorHAnsi" w:hAnsiTheme="majorHAnsi"/>
+          <w:b/>
+          <w:noProof/>
+          <w:sz w:val="24"/>
+          <w:lang w:val="es-ES" w:eastAsia="es-ES"/>
+        </w:rPr>
+        <w:drawing>
+          <wp:inline distT="0" distB="0" distL="0" distR="0">
+            <wp:extent cx="5943600" cy="2491740"/>
+            <wp:effectExtent l="0" t="0" r="0" b="3810"/>
+            <wp:docPr id="16" name="0 Imagen"/>
+            <wp:cNvGraphicFramePr>
+              <a:graphicFrameLocks xmlns:a="http://schemas.openxmlformats.org/drawingml/2006/main" noChangeAspect="1"/>
+            </wp:cNvGraphicFramePr>
+            <a:graphic xmlns:a="http://schemas.openxmlformats.org/drawingml/2006/main">
+              <a:graphicData uri="http://schemas.openxmlformats.org/drawingml/2006/picture">
+                <pic:pic xmlns:pic="http://schemas.openxmlformats.org/drawingml/2006/picture">
+                  <pic:nvPicPr>
+                    <pic:cNvPr id="0" name="ejecucion_burbuja.png"/>
+                    <pic:cNvPicPr/>
+                  </pic:nvPicPr>
+                  <pic:blipFill>
+                    <a:blip r:embed="rId13">
+                      <a:extLst>
+                        <a:ext uri="{28A0092B-C50C-407E-A947-70E740481C1C}">
+                          <a14:useLocalDpi xmlns:a14="http://schemas.microsoft.com/office/drawing/2010/main" val="0"/>
+                        </a:ext>
+                      </a:extLst>
+                    </a:blip>
+                    <a:stretch>
+                      <a:fillRect/>
+                    </a:stretch>
+                  </pic:blipFill>
+                  <pic:spPr>
+                    <a:xfrm>
+                      <a:off x="0" y="0"/>
+                      <a:ext cx="5943600" cy="2491740"/>
+                    </a:xfrm>
+                    <a:prstGeom prst="rect">
+                      <a:avLst/>
+                    </a:prstGeom>
+                  </pic:spPr>
+                </pic:pic>
+              </a:graphicData>
+            </a:graphic>
+          </wp:inline>
+        </w:drawing>
+      </w:r>
+    </w:p>
+    <w:p>
+      <w:pPr>
+        <w:jc w:val="both"/>
+        <w:rPr>
+          <w:rFonts w:asciiTheme="majorHAnsi" w:hAnsiTheme="majorHAnsi"/>
+          <w:b/>
           <w:sz w:val="28"/>
           <w:lang w:val="es-MX"/>
         </w:rPr>
@@ -1563,6 +1678,7 @@
     </w:p>
     <w:p>
       <w:pPr>
+        <w:spacing w:line="360" w:lineRule="auto"/>
         <w:jc w:val="both"/>
         <w:rPr>
           <w:rFonts w:asciiTheme="majorHAnsi" w:hAnsiTheme="majorHAnsi"/>
@@ -1574,6 +1690,7 @@
     </w:p>
     <w:p>
       <w:pPr>
+        <w:spacing w:line="360" w:lineRule="auto"/>
         <w:jc w:val="both"/>
         <w:rPr>
           <w:rFonts w:asciiTheme="majorHAnsi" w:hAnsiTheme="majorHAnsi"/>
@@ -1582,168 +1699,14 @@
           <w:lang w:val="es-MX"/>
         </w:rPr>
       </w:pPr>
-    </w:p>
-    <w:p>
-      <w:pPr>
-        <w:jc w:val="both"/>
+      <w:r>
         <w:rPr>
           <w:rFonts w:asciiTheme="majorHAnsi" w:hAnsiTheme="majorHAnsi"/>
           <w:b/>
           <w:sz w:val="28"/>
           <w:lang w:val="es-MX"/>
         </w:rPr>
-      </w:pPr>
-    </w:p>
-    <w:p>
-      <w:pPr>
-        <w:jc w:val="both"/>
-        <w:rPr>
-          <w:rFonts w:asciiTheme="majorHAnsi" w:hAnsiTheme="majorHAnsi"/>
-          <w:b/>
-          <w:sz w:val="28"/>
-          <w:lang w:val="es-MX"/>
-        </w:rPr>
-      </w:pPr>
-    </w:p>
-    <w:p>
-      <w:pPr>
-        <w:jc w:val="both"/>
-        <w:rPr>
-          <w:rFonts w:asciiTheme="majorHAnsi" w:hAnsiTheme="majorHAnsi"/>
-          <w:b/>
-          <w:sz w:val="28"/>
-          <w:lang w:val="es-MX"/>
-        </w:rPr>
-      </w:pPr>
-    </w:p>
-    <w:p>
-      <w:pPr>
-        <w:jc w:val="both"/>
-        <w:rPr>
-          <w:rFonts w:asciiTheme="majorHAnsi" w:hAnsiTheme="majorHAnsi"/>
-          <w:b/>
-          <w:sz w:val="28"/>
-          <w:lang w:val="es-MX"/>
-        </w:rPr>
-      </w:pPr>
-    </w:p>
-    <w:p>
-      <w:pPr>
-        <w:jc w:val="both"/>
-        <w:rPr>
-          <w:rFonts w:asciiTheme="majorHAnsi" w:hAnsiTheme="majorHAnsi"/>
-          <w:b/>
-          <w:sz w:val="28"/>
-          <w:lang w:val="es-MX"/>
-        </w:rPr>
-      </w:pPr>
-    </w:p>
-    <w:p>
-      <w:pPr>
-        <w:jc w:val="both"/>
-        <w:rPr>
-          <w:rFonts w:asciiTheme="majorHAnsi" w:hAnsiTheme="majorHAnsi"/>
-          <w:b/>
-          <w:sz w:val="28"/>
-          <w:lang w:val="es-MX"/>
-        </w:rPr>
-      </w:pPr>
-    </w:p>
-    <w:p>
-      <w:pPr>
-        <w:jc w:val="both"/>
-        <w:rPr>
-          <w:rFonts w:asciiTheme="majorHAnsi" w:hAnsiTheme="majorHAnsi"/>
-          <w:b/>
-          <w:sz w:val="28"/>
-          <w:lang w:val="es-MX"/>
-        </w:rPr>
-      </w:pPr>
-    </w:p>
-    <w:p>
-      <w:pPr>
-        <w:jc w:val="both"/>
-        <w:rPr>
-          <w:rFonts w:asciiTheme="majorHAnsi" w:hAnsiTheme="majorHAnsi"/>
-          <w:b/>
-          <w:sz w:val="28"/>
-          <w:lang w:val="es-MX"/>
-        </w:rPr>
-      </w:pPr>
-    </w:p>
-    <w:p>
-      <w:pPr>
-        <w:jc w:val="both"/>
-        <w:rPr>
-          <w:rFonts w:asciiTheme="majorHAnsi" w:hAnsiTheme="majorHAnsi"/>
-          <w:b/>
-          <w:sz w:val="28"/>
-          <w:lang w:val="es-MX"/>
-        </w:rPr>
-      </w:pPr>
-    </w:p>
-    <w:p>
-      <w:pPr>
-        <w:jc w:val="both"/>
-        <w:rPr>
-          <w:rFonts w:asciiTheme="majorHAnsi" w:hAnsiTheme="majorHAnsi"/>
-          <w:b/>
-          <w:sz w:val="28"/>
-          <w:lang w:val="es-MX"/>
-        </w:rPr>
-      </w:pPr>
-    </w:p>
-    <w:p>
-      <w:pPr>
-        <w:jc w:val="both"/>
-        <w:rPr>
-          <w:rFonts w:asciiTheme="majorHAnsi" w:hAnsiTheme="majorHAnsi"/>
-          <w:b/>
-          <w:sz w:val="28"/>
-          <w:lang w:val="es-MX"/>
-        </w:rPr>
-      </w:pPr>
-    </w:p>
-    <w:p>
-      <w:pPr>
-        <w:jc w:val="both"/>
-        <w:rPr>
-          <w:rFonts w:asciiTheme="majorHAnsi" w:hAnsiTheme="majorHAnsi"/>
-          <w:b/>
-          <w:sz w:val="28"/>
-          <w:lang w:val="es-MX"/>
-        </w:rPr>
-      </w:pPr>
-    </w:p>
-    <w:p>
-      <w:pPr>
-        <w:jc w:val="both"/>
-        <w:rPr>
-          <w:rFonts w:asciiTheme="majorHAnsi" w:hAnsiTheme="majorHAnsi"/>
-          <w:b/>
-          <w:sz w:val="28"/>
-          <w:lang w:val="es-MX"/>
-        </w:rPr>
-      </w:pPr>
-    </w:p>
-    <w:p>
-      <w:pPr>
-        <w:spacing w:line="360" w:lineRule="auto"/>
-        <w:jc w:val="both"/>
-        <w:rPr>
-          <w:rFonts w:asciiTheme="majorHAnsi" w:hAnsiTheme="majorHAnsi"/>
-          <w:b/>
-          <w:sz w:val="28"/>
-          <w:lang w:val="es-MX"/>
-        </w:rPr>
-      </w:pPr>
-      <w:r>
-        <w:rPr>
-          <w:rFonts w:asciiTheme="majorHAnsi" w:hAnsiTheme="majorHAnsi"/>
-          <w:b/>
-          <w:sz w:val="28"/>
-          <w:lang w:val="es-MX"/>
-        </w:rPr>
+        <w:lastRenderedPageBreak/>
         <w:t>Método de Inserción</w:t>
       </w:r>
     </w:p>
@@ -1927,6 +1890,9 @@
             <m:t>j←i-1</m:t>
           </m:r>
           <m:r>
+            <m:rPr>
+              <m:sty m:val="p"/>
+            </m:rPr>
             <w:rPr>
               <w:rFonts w:asciiTheme="majorHAnsi" w:eastAsiaTheme="minorEastAsia" w:hAnsiTheme="majorHAnsi"/>
               <w:sz w:val="24"/>
@@ -3512,7 +3478,7 @@
           <w:b/>
           <w:noProof/>
           <w:sz w:val="24"/>
-          <w:lang w:val="es-MX" w:eastAsia="es-MX"/>
+          <w:lang w:val="es-ES" w:eastAsia="es-ES"/>
         </w:rPr>
         <w:drawing>
           <wp:anchor distT="0" distB="0" distL="114300" distR="114300" simplePos="0" relativeHeight="251661312" behindDoc="0" locked="0" layoutInCell="1" allowOverlap="1" wp14:anchorId="4201BF93" wp14:editId="581F51BA">
@@ -3538,7 +3504,7 @@
                     <pic:cNvPicPr/>
                   </pic:nvPicPr>
                   <pic:blipFill>
-                    <a:blip r:embed="rId10">
+                    <a:blip r:embed="rId14">
                       <a:extLst>
                         <a:ext uri="{28A0092B-C50C-407E-A947-70E740481C1C}">
                           <a14:useLocalDpi xmlns:a14="http://schemas.microsoft.com/office/drawing/2010/main" val="0"/>
@@ -3730,6 +3696,52 @@
         <w:rPr>
           <w:rFonts w:asciiTheme="majorHAnsi" w:eastAsiaTheme="minorEastAsia" w:hAnsiTheme="majorHAnsi"/>
           <w:b/>
+          <w:sz w:val="24"/>
+          <w:lang w:val="es-MX"/>
+        </w:rPr>
+      </w:pPr>
+    </w:p>
+    <w:p>
+      <w:pPr>
+        <w:spacing w:line="360" w:lineRule="auto"/>
+        <w:jc w:val="both"/>
+        <w:rPr>
+          <w:rFonts w:asciiTheme="majorHAnsi" w:eastAsiaTheme="minorEastAsia" w:hAnsiTheme="majorHAnsi"/>
+          <w:b/>
+          <w:sz w:val="24"/>
+          <w:lang w:val="es-MX"/>
+        </w:rPr>
+      </w:pPr>
+    </w:p>
+    <w:p>
+      <w:pPr>
+        <w:spacing w:line="360" w:lineRule="auto"/>
+        <w:jc w:val="both"/>
+        <w:rPr>
+          <w:rFonts w:asciiTheme="majorHAnsi" w:eastAsiaTheme="minorEastAsia" w:hAnsiTheme="majorHAnsi"/>
+          <w:b/>
+          <w:sz w:val="24"/>
+          <w:lang w:val="es-MX"/>
+        </w:rPr>
+      </w:pPr>
+      <w:r>
+        <w:rPr>
+          <w:rFonts w:asciiTheme="majorHAnsi" w:eastAsiaTheme="minorEastAsia" w:hAnsiTheme="majorHAnsi"/>
+          <w:b/>
+          <w:sz w:val="24"/>
+          <w:lang w:val="es-MX"/>
+        </w:rPr>
+        <w:lastRenderedPageBreak/>
+        <w:t>Código en C</w:t>
+      </w:r>
+    </w:p>
+    <w:p>
+      <w:pPr>
+        <w:spacing w:line="360" w:lineRule="auto"/>
+        <w:jc w:val="both"/>
+        <w:rPr>
+          <w:rFonts w:asciiTheme="majorHAnsi" w:eastAsiaTheme="minorEastAsia" w:hAnsiTheme="majorHAnsi"/>
+          <w:b/>
           <w:color w:val="FF0000"/>
           <w:sz w:val="24"/>
           <w:lang w:val="es-MX"/>
@@ -3739,13 +3751,66 @@
         <w:rPr>
           <w:rFonts w:asciiTheme="majorHAnsi" w:eastAsiaTheme="minorEastAsia" w:hAnsiTheme="majorHAnsi"/>
           <w:b/>
-          <w:sz w:val="24"/>
-          <w:lang w:val="es-MX"/>
-        </w:rPr>
-        <w:lastRenderedPageBreak/>
-        <w:t>Código en C (</w:t>
-      </w:r>
-      <w:r>
+          <w:noProof/>
+          <w:sz w:val="24"/>
+          <w:lang w:val="es-ES" w:eastAsia="es-ES"/>
+        </w:rPr>
+        <w:drawing>
+          <wp:inline distT="0" distB="0" distL="0" distR="0">
+            <wp:extent cx="5943600" cy="3534770"/>
+            <wp:effectExtent l="0" t="0" r="0" b="8890"/>
+            <wp:docPr id="17" name="0 Imagen"/>
+            <wp:cNvGraphicFramePr>
+              <a:graphicFrameLocks xmlns:a="http://schemas.openxmlformats.org/drawingml/2006/main" noChangeAspect="1"/>
+            </wp:cNvGraphicFramePr>
+            <a:graphic xmlns:a="http://schemas.openxmlformats.org/drawingml/2006/main">
+              <a:graphicData uri="http://schemas.openxmlformats.org/drawingml/2006/picture">
+                <pic:pic xmlns:pic="http://schemas.openxmlformats.org/drawingml/2006/picture">
+                  <pic:nvPicPr>
+                    <pic:cNvPr id="0" name="codigo insercion.png"/>
+                    <pic:cNvPicPr/>
+                  </pic:nvPicPr>
+                  <pic:blipFill>
+                    <a:blip r:embed="rId15">
+                      <a:extLst>
+                        <a:ext uri="{28A0092B-C50C-407E-A947-70E740481C1C}">
+                          <a14:useLocalDpi xmlns:a14="http://schemas.microsoft.com/office/drawing/2010/main" val="0"/>
+                        </a:ext>
+                      </a:extLst>
+                    </a:blip>
+                    <a:stretch>
+                      <a:fillRect/>
+                    </a:stretch>
+                  </pic:blipFill>
+                  <pic:spPr>
+                    <a:xfrm>
+                      <a:off x="0" y="0"/>
+                      <a:ext cx="5943600" cy="3534770"/>
+                    </a:xfrm>
+                    <a:prstGeom prst="rect">
+                      <a:avLst/>
+                    </a:prstGeom>
+                  </pic:spPr>
+                </pic:pic>
+              </a:graphicData>
+            </a:graphic>
+          </wp:inline>
+        </w:drawing>
+      </w:r>
+      <w:r>
+        <w:rPr>
+          <w:rFonts w:asciiTheme="majorHAnsi" w:eastAsiaTheme="minorEastAsia" w:hAnsiTheme="majorHAnsi"/>
+          <w:b/>
+          <w:sz w:val="24"/>
+          <w:lang w:val="es-MX"/>
+        </w:rPr>
+        <w:t xml:space="preserve"> </w:t>
+      </w:r>
+    </w:p>
+    <w:p>
+      <w:pPr>
+        <w:spacing w:line="360" w:lineRule="auto"/>
+        <w:jc w:val="both"/>
         <w:rPr>
           <w:rFonts w:asciiTheme="majorHAnsi" w:eastAsiaTheme="minorEastAsia" w:hAnsiTheme="majorHAnsi"/>
           <w:b/>
@@ -3753,195 +3818,8 @@
           <w:sz w:val="24"/>
           <w:lang w:val="es-MX"/>
         </w:rPr>
-        <w:t>Inserta tu código)</w:t>
-      </w:r>
-    </w:p>
-    <w:p>
-      <w:pPr>
-        <w:spacing w:line="360" w:lineRule="auto"/>
-        <w:jc w:val="both"/>
-        <w:rPr>
-          <w:rFonts w:asciiTheme="majorHAnsi" w:eastAsiaTheme="minorEastAsia" w:hAnsiTheme="majorHAnsi"/>
-          <w:b/>
-          <w:color w:val="FF0000"/>
-          <w:sz w:val="24"/>
-          <w:lang w:val="es-MX"/>
-        </w:rPr>
-      </w:pPr>
-    </w:p>
-    <w:p>
-      <w:pPr>
-        <w:spacing w:line="360" w:lineRule="auto"/>
-        <w:jc w:val="both"/>
-        <w:rPr>
-          <w:rFonts w:asciiTheme="majorHAnsi" w:eastAsiaTheme="minorEastAsia" w:hAnsiTheme="majorHAnsi"/>
-          <w:b/>
-          <w:color w:val="FF0000"/>
-          <w:sz w:val="24"/>
-          <w:lang w:val="es-MX"/>
-        </w:rPr>
-      </w:pPr>
-    </w:p>
-    <w:p>
-      <w:pPr>
-        <w:spacing w:line="360" w:lineRule="auto"/>
-        <w:jc w:val="both"/>
-        <w:rPr>
-          <w:rFonts w:asciiTheme="majorHAnsi" w:eastAsiaTheme="minorEastAsia" w:hAnsiTheme="majorHAnsi"/>
-          <w:b/>
-          <w:color w:val="FF0000"/>
-          <w:sz w:val="24"/>
-          <w:lang w:val="es-MX"/>
-        </w:rPr>
-      </w:pPr>
-    </w:p>
-    <w:p>
-      <w:pPr>
-        <w:spacing w:line="360" w:lineRule="auto"/>
-        <w:jc w:val="both"/>
-        <w:rPr>
-          <w:rFonts w:asciiTheme="majorHAnsi" w:eastAsiaTheme="minorEastAsia" w:hAnsiTheme="majorHAnsi"/>
-          <w:b/>
-          <w:color w:val="FF0000"/>
-          <w:sz w:val="24"/>
-          <w:lang w:val="es-MX"/>
-        </w:rPr>
-      </w:pPr>
-    </w:p>
-    <w:p>
-      <w:pPr>
-        <w:spacing w:line="360" w:lineRule="auto"/>
-        <w:jc w:val="both"/>
-        <w:rPr>
-          <w:rFonts w:asciiTheme="majorHAnsi" w:eastAsiaTheme="minorEastAsia" w:hAnsiTheme="majorHAnsi"/>
-          <w:b/>
-          <w:color w:val="FF0000"/>
-          <w:sz w:val="24"/>
-          <w:lang w:val="es-MX"/>
-        </w:rPr>
-      </w:pPr>
-    </w:p>
-    <w:p>
-      <w:pPr>
-        <w:spacing w:line="360" w:lineRule="auto"/>
-        <w:jc w:val="both"/>
-        <w:rPr>
-          <w:rFonts w:asciiTheme="majorHAnsi" w:eastAsiaTheme="minorEastAsia" w:hAnsiTheme="majorHAnsi"/>
-          <w:b/>
-          <w:color w:val="FF0000"/>
-          <w:sz w:val="24"/>
-          <w:lang w:val="es-MX"/>
-        </w:rPr>
-      </w:pPr>
-    </w:p>
-    <w:p>
-      <w:pPr>
-        <w:spacing w:line="360" w:lineRule="auto"/>
-        <w:jc w:val="both"/>
-        <w:rPr>
-          <w:rFonts w:asciiTheme="majorHAnsi" w:eastAsiaTheme="minorEastAsia" w:hAnsiTheme="majorHAnsi"/>
-          <w:b/>
-          <w:color w:val="FF0000"/>
-          <w:sz w:val="24"/>
-          <w:lang w:val="es-MX"/>
-        </w:rPr>
-      </w:pPr>
-    </w:p>
-    <w:p>
-      <w:pPr>
-        <w:spacing w:line="360" w:lineRule="auto"/>
-        <w:jc w:val="both"/>
-        <w:rPr>
-          <w:rFonts w:asciiTheme="majorHAnsi" w:eastAsiaTheme="minorEastAsia" w:hAnsiTheme="majorHAnsi"/>
-          <w:b/>
-          <w:color w:val="FF0000"/>
-          <w:sz w:val="24"/>
-          <w:lang w:val="es-MX"/>
-        </w:rPr>
-      </w:pPr>
-    </w:p>
-    <w:p>
-      <w:pPr>
-        <w:spacing w:line="360" w:lineRule="auto"/>
-        <w:jc w:val="both"/>
-        <w:rPr>
-          <w:rFonts w:asciiTheme="majorHAnsi" w:eastAsiaTheme="minorEastAsia" w:hAnsiTheme="majorHAnsi"/>
-          <w:b/>
-          <w:color w:val="FF0000"/>
-          <w:sz w:val="24"/>
-          <w:lang w:val="es-MX"/>
-        </w:rPr>
-      </w:pPr>
-    </w:p>
-    <w:p>
-      <w:pPr>
-        <w:spacing w:line="360" w:lineRule="auto"/>
-        <w:jc w:val="both"/>
-        <w:rPr>
-          <w:rFonts w:asciiTheme="majorHAnsi" w:eastAsiaTheme="minorEastAsia" w:hAnsiTheme="majorHAnsi"/>
-          <w:b/>
-          <w:color w:val="FF0000"/>
-          <w:sz w:val="24"/>
-          <w:lang w:val="es-MX"/>
-        </w:rPr>
-      </w:pPr>
-    </w:p>
-    <w:p>
-      <w:pPr>
-        <w:spacing w:line="360" w:lineRule="auto"/>
-        <w:jc w:val="both"/>
-        <w:rPr>
-          <w:rFonts w:asciiTheme="majorHAnsi" w:eastAsiaTheme="minorEastAsia" w:hAnsiTheme="majorHAnsi"/>
-          <w:b/>
-          <w:color w:val="FF0000"/>
-          <w:sz w:val="24"/>
-          <w:lang w:val="es-MX"/>
-        </w:rPr>
-      </w:pPr>
-    </w:p>
-    <w:p>
-      <w:pPr>
-        <w:spacing w:line="360" w:lineRule="auto"/>
-        <w:jc w:val="both"/>
-        <w:rPr>
-          <w:rFonts w:asciiTheme="majorHAnsi" w:eastAsiaTheme="minorEastAsia" w:hAnsiTheme="majorHAnsi"/>
-          <w:b/>
-          <w:color w:val="FF0000"/>
-          <w:sz w:val="24"/>
-          <w:lang w:val="es-MX"/>
-        </w:rPr>
-      </w:pPr>
-    </w:p>
-    <w:p>
-      <w:pPr>
-        <w:spacing w:line="360" w:lineRule="auto"/>
-        <w:jc w:val="both"/>
-        <w:rPr>
-          <w:rFonts w:asciiTheme="majorHAnsi" w:eastAsiaTheme="minorEastAsia" w:hAnsiTheme="majorHAnsi"/>
-          <w:b/>
-          <w:color w:val="FF0000"/>
-          <w:sz w:val="24"/>
-          <w:lang w:val="es-MX"/>
-        </w:rPr>
-      </w:pPr>
-    </w:p>
-    <w:p>
-      <w:pPr>
-        <w:spacing w:line="360" w:lineRule="auto"/>
-        <w:jc w:val="both"/>
-        <w:rPr>
-          <w:rFonts w:asciiTheme="majorHAnsi" w:eastAsiaTheme="minorEastAsia" w:hAnsiTheme="majorHAnsi"/>
-          <w:b/>
-          <w:color w:val="FF0000"/>
-          <w:sz w:val="24"/>
-          <w:lang w:val="es-MX"/>
-        </w:rPr>
-      </w:pPr>
-    </w:p>
-    <w:p>
-      <w:pPr>
-        <w:spacing w:line="360" w:lineRule="auto"/>
-        <w:jc w:val="both"/>
+      </w:pPr>
+      <w:r>
         <w:rPr>
           <w:rFonts w:asciiTheme="majorHAnsi" w:eastAsiaTheme="minorEastAsia" w:hAnsiTheme="majorHAnsi"/>
           <w:b/>
@@ -3949,7 +3827,9 @@
           <w:sz w:val="24"/>
           <w:lang w:val="es-MX"/>
         </w:rPr>
-      </w:pPr>
+        <w:t xml:space="preserve">Código en </w:t>
+      </w:r>
+      <w:proofErr w:type="spellStart"/>
       <w:r>
         <w:rPr>
           <w:rFonts w:asciiTheme="majorHAnsi" w:eastAsiaTheme="minorEastAsia" w:hAnsiTheme="majorHAnsi"/>
@@ -3958,10 +3838,14 @@
           <w:sz w:val="24"/>
           <w:lang w:val="es-MX"/>
         </w:rPr>
-        <w:t xml:space="preserve">Código en </w:t>
-      </w:r>
-      <w:proofErr w:type="spellStart"/>
-      <w:r>
+        <w:t>Python</w:t>
+      </w:r>
+      <w:proofErr w:type="spellEnd"/>
+    </w:p>
+    <w:p>
+      <w:pPr>
+        <w:spacing w:line="360" w:lineRule="auto"/>
+        <w:jc w:val="both"/>
         <w:rPr>
           <w:rFonts w:asciiTheme="majorHAnsi" w:eastAsiaTheme="minorEastAsia" w:hAnsiTheme="majorHAnsi"/>
           <w:b/>
@@ -3969,26 +3853,11 @@
           <w:sz w:val="24"/>
           <w:lang w:val="es-MX"/>
         </w:rPr>
-        <w:t>Python</w:t>
-      </w:r>
-      <w:proofErr w:type="spellEnd"/>
-    </w:p>
-    <w:p>
-      <w:pPr>
-        <w:spacing w:line="360" w:lineRule="auto"/>
-        <w:jc w:val="both"/>
-        <w:rPr>
-          <w:rFonts w:asciiTheme="majorHAnsi" w:eastAsiaTheme="minorEastAsia" w:hAnsiTheme="majorHAnsi"/>
-          <w:b/>
-          <w:color w:val="000000" w:themeColor="text1"/>
-          <w:sz w:val="24"/>
-          <w:lang w:val="es-MX"/>
-        </w:rPr>
       </w:pPr>
       <w:r>
         <w:rPr>
           <w:noProof/>
-          <w:lang w:val="es-MX" w:eastAsia="es-MX"/>
+          <w:lang w:val="es-ES" w:eastAsia="es-ES"/>
         </w:rPr>
         <w:drawing>
           <wp:inline distT="0" distB="0" distL="0" distR="0" wp14:anchorId="448F38EB" wp14:editId="45875BDF">
@@ -4006,7 +3875,7 @@
                     <pic:cNvPicPr/>
                   </pic:nvPicPr>
                   <pic:blipFill>
-                    <a:blip r:embed="rId11"/>
+                    <a:blip r:embed="rId16"/>
                     <a:stretch>
                       <a:fillRect/>
                     </a:stretch>
@@ -4070,6 +3939,7 @@
           <w:sz w:val="24"/>
           <w:lang w:val="es-MX"/>
         </w:rPr>
+        <w:lastRenderedPageBreak/>
         <w:t xml:space="preserve">Tiempo de ejecución </w:t>
       </w:r>
       <w:r>
@@ -4223,7 +4093,7 @@
       <w:r>
         <w:rPr>
           <w:noProof/>
-          <w:lang w:val="es-MX" w:eastAsia="es-MX"/>
+          <w:lang w:val="es-ES" w:eastAsia="es-ES"/>
         </w:rPr>
         <w:drawing>
           <wp:inline distT="0" distB="0" distL="0" distR="0" wp14:anchorId="74DC654E" wp14:editId="462765BC">
@@ -4241,7 +4111,7 @@
                     <pic:cNvPicPr/>
                   </pic:nvPicPr>
                   <pic:blipFill>
-                    <a:blip r:embed="rId12"/>
+                    <a:blip r:embed="rId17"/>
                     <a:stretch>
                       <a:fillRect/>
                     </a:stretch>
@@ -4282,19 +4152,13 @@
           <w:sz w:val="24"/>
           <w:lang w:val="es-MX"/>
         </w:rPr>
-        <w:t>Tiempo de ejecución 2 (</w:t>
-      </w:r>
-      <w:r>
-        <w:rPr>
-          <w:rFonts w:asciiTheme="majorHAnsi" w:eastAsiaTheme="minorEastAsia" w:hAnsiTheme="majorHAnsi"/>
-          <w:b/>
-          <w:color w:val="FF0000"/>
-          <w:sz w:val="24"/>
-          <w:lang w:val="es-MX"/>
-        </w:rPr>
-        <w:t>Inserta el tiempo en C</w:t>
-      </w:r>
-      <w:r>
+        <w:t xml:space="preserve">Tiempo de ejecución 2 </w:t>
+      </w:r>
+    </w:p>
+    <w:p>
+      <w:pPr>
+        <w:spacing w:line="360" w:lineRule="auto"/>
+        <w:jc w:val="both"/>
         <w:rPr>
           <w:rFonts w:asciiTheme="majorHAnsi" w:eastAsiaTheme="minorEastAsia" w:hAnsiTheme="majorHAnsi"/>
           <w:b/>
@@ -4302,21 +4166,58 @@
           <w:sz w:val="24"/>
           <w:lang w:val="es-MX"/>
         </w:rPr>
-        <w:t>)</w:t>
-      </w:r>
-    </w:p>
-    <w:p>
-      <w:pPr>
-        <w:spacing w:line="360" w:lineRule="auto"/>
-        <w:jc w:val="both"/>
-        <w:rPr>
-          <w:rFonts w:asciiTheme="majorHAnsi" w:eastAsiaTheme="minorEastAsia" w:hAnsiTheme="majorHAnsi"/>
-          <w:b/>
+      </w:pPr>
+      <w:r>
+        <w:rPr>
+          <w:rFonts w:asciiTheme="majorHAnsi" w:eastAsiaTheme="minorEastAsia" w:hAnsiTheme="majorHAnsi"/>
+          <w:b/>
+          <w:noProof/>
           <w:color w:val="000000" w:themeColor="text1"/>
           <w:sz w:val="24"/>
-          <w:lang w:val="es-MX"/>
-        </w:rPr>
-      </w:pPr>
+          <w:lang w:val="es-ES" w:eastAsia="es-ES"/>
+        </w:rPr>
+        <w:drawing>
+          <wp:inline distT="0" distB="0" distL="0" distR="0">
+            <wp:extent cx="5943552" cy="1194179"/>
+            <wp:effectExtent l="0" t="0" r="635" b="6350"/>
+            <wp:docPr id="18" name="0 Imagen"/>
+            <wp:cNvGraphicFramePr>
+              <a:graphicFrameLocks xmlns:a="http://schemas.openxmlformats.org/drawingml/2006/main" noChangeAspect="1"/>
+            </wp:cNvGraphicFramePr>
+            <a:graphic xmlns:a="http://schemas.openxmlformats.org/drawingml/2006/main">
+              <a:graphicData uri="http://schemas.openxmlformats.org/drawingml/2006/picture">
+                <pic:pic xmlns:pic="http://schemas.openxmlformats.org/drawingml/2006/picture">
+                  <pic:nvPicPr>
+                    <pic:cNvPr id="0" name="informacion del sistema.png"/>
+                    <pic:cNvPicPr/>
+                  </pic:nvPicPr>
+                  <pic:blipFill>
+                    <a:blip r:embed="rId12">
+                      <a:extLst>
+                        <a:ext uri="{28A0092B-C50C-407E-A947-70E740481C1C}">
+                          <a14:useLocalDpi xmlns:a14="http://schemas.microsoft.com/office/drawing/2010/main" val="0"/>
+                        </a:ext>
+                      </a:extLst>
+                    </a:blip>
+                    <a:stretch>
+                      <a:fillRect/>
+                    </a:stretch>
+                  </pic:blipFill>
+                  <pic:spPr>
+                    <a:xfrm>
+                      <a:off x="0" y="0"/>
+                      <a:ext cx="5943600" cy="1194189"/>
+                    </a:xfrm>
+                    <a:prstGeom prst="rect">
+                      <a:avLst/>
+                    </a:prstGeom>
+                  </pic:spPr>
+                </pic:pic>
+              </a:graphicData>
+            </a:graphic>
+          </wp:inline>
+        </w:drawing>
+      </w:r>
     </w:p>
     <w:p>
       <w:pPr>
@@ -4330,110 +4231,57 @@
           <w:lang w:val="es-MX"/>
         </w:rPr>
       </w:pPr>
-    </w:p>
-    <w:p>
-      <w:pPr>
-        <w:spacing w:line="360" w:lineRule="auto"/>
-        <w:jc w:val="both"/>
-        <w:rPr>
-          <w:rFonts w:asciiTheme="majorHAnsi" w:eastAsiaTheme="minorEastAsia" w:hAnsiTheme="majorHAnsi"/>
-          <w:b/>
+      <w:r>
+        <w:rPr>
+          <w:rFonts w:asciiTheme="majorHAnsi" w:eastAsiaTheme="minorEastAsia" w:hAnsiTheme="majorHAnsi"/>
+          <w:b/>
+          <w:noProof/>
           <w:color w:val="000000" w:themeColor="text1"/>
           <w:sz w:val="24"/>
-          <w:lang w:val="es-MX"/>
-        </w:rPr>
-      </w:pPr>
-    </w:p>
-    <w:p>
-      <w:pPr>
-        <w:spacing w:line="360" w:lineRule="auto"/>
-        <w:jc w:val="both"/>
-        <w:rPr>
-          <w:rFonts w:asciiTheme="majorHAnsi" w:eastAsiaTheme="minorEastAsia" w:hAnsiTheme="majorHAnsi"/>
-          <w:b/>
-          <w:color w:val="000000" w:themeColor="text1"/>
-          <w:sz w:val="24"/>
-          <w:lang w:val="es-MX"/>
-        </w:rPr>
-      </w:pPr>
-    </w:p>
-    <w:p>
-      <w:pPr>
-        <w:spacing w:line="360" w:lineRule="auto"/>
-        <w:jc w:val="both"/>
-        <w:rPr>
-          <w:rFonts w:asciiTheme="majorHAnsi" w:eastAsiaTheme="minorEastAsia" w:hAnsiTheme="majorHAnsi"/>
-          <w:b/>
-          <w:color w:val="000000" w:themeColor="text1"/>
-          <w:sz w:val="24"/>
-          <w:lang w:val="es-MX"/>
-        </w:rPr>
-      </w:pPr>
-    </w:p>
-    <w:p>
-      <w:pPr>
-        <w:spacing w:line="360" w:lineRule="auto"/>
-        <w:jc w:val="both"/>
-        <w:rPr>
-          <w:rFonts w:asciiTheme="majorHAnsi" w:eastAsiaTheme="minorEastAsia" w:hAnsiTheme="majorHAnsi"/>
-          <w:b/>
-          <w:color w:val="000000" w:themeColor="text1"/>
-          <w:sz w:val="24"/>
-          <w:lang w:val="es-MX"/>
-        </w:rPr>
-      </w:pPr>
-    </w:p>
-    <w:p>
-      <w:pPr>
-        <w:spacing w:line="360" w:lineRule="auto"/>
-        <w:jc w:val="both"/>
-        <w:rPr>
-          <w:rFonts w:asciiTheme="majorHAnsi" w:eastAsiaTheme="minorEastAsia" w:hAnsiTheme="majorHAnsi"/>
-          <w:b/>
-          <w:color w:val="000000" w:themeColor="text1"/>
-          <w:sz w:val="24"/>
-          <w:lang w:val="es-MX"/>
-        </w:rPr>
-      </w:pPr>
-    </w:p>
-    <w:p>
-      <w:pPr>
-        <w:spacing w:line="360" w:lineRule="auto"/>
-        <w:jc w:val="both"/>
-        <w:rPr>
-          <w:rFonts w:asciiTheme="majorHAnsi" w:eastAsiaTheme="minorEastAsia" w:hAnsiTheme="majorHAnsi"/>
-          <w:b/>
-          <w:color w:val="000000" w:themeColor="text1"/>
-          <w:sz w:val="24"/>
-          <w:lang w:val="es-MX"/>
-        </w:rPr>
-      </w:pPr>
-    </w:p>
-    <w:p>
-      <w:pPr>
-        <w:spacing w:line="360" w:lineRule="auto"/>
-        <w:jc w:val="both"/>
-        <w:rPr>
-          <w:rFonts w:asciiTheme="majorHAnsi" w:eastAsiaTheme="minorEastAsia" w:hAnsiTheme="majorHAnsi"/>
-          <w:b/>
-          <w:color w:val="000000" w:themeColor="text1"/>
-          <w:sz w:val="24"/>
-          <w:lang w:val="es-MX"/>
-        </w:rPr>
-      </w:pPr>
-    </w:p>
-    <w:p>
-      <w:pPr>
-        <w:spacing w:line="360" w:lineRule="auto"/>
-        <w:jc w:val="both"/>
-        <w:rPr>
-          <w:rFonts w:asciiTheme="majorHAnsi" w:eastAsiaTheme="minorEastAsia" w:hAnsiTheme="majorHAnsi"/>
-          <w:b/>
-          <w:color w:val="000000" w:themeColor="text1"/>
-          <w:sz w:val="24"/>
-          <w:lang w:val="es-MX"/>
-        </w:rPr>
-      </w:pPr>
+          <w:lang w:val="es-ES" w:eastAsia="es-ES"/>
+        </w:rPr>
+        <w:drawing>
+          <wp:inline distT="0" distB="0" distL="0" distR="0">
+            <wp:extent cx="5936177" cy="1849272"/>
+            <wp:effectExtent l="0" t="0" r="7620" b="0"/>
+            <wp:docPr id="19" name="0 Imagen"/>
+            <wp:cNvGraphicFramePr>
+              <a:graphicFrameLocks xmlns:a="http://schemas.openxmlformats.org/drawingml/2006/main" noChangeAspect="1"/>
+            </wp:cNvGraphicFramePr>
+            <a:graphic xmlns:a="http://schemas.openxmlformats.org/drawingml/2006/main">
+              <a:graphicData uri="http://schemas.openxmlformats.org/drawingml/2006/picture">
+                <pic:pic xmlns:pic="http://schemas.openxmlformats.org/drawingml/2006/picture">
+                  <pic:nvPicPr>
+                    <pic:cNvPr id="0" name="insercion ejecucion.png"/>
+                    <pic:cNvPicPr/>
+                  </pic:nvPicPr>
+                  <pic:blipFill>
+                    <a:blip r:embed="rId18">
+                      <a:extLst>
+                        <a:ext uri="{28A0092B-C50C-407E-A947-70E740481C1C}">
+                          <a14:useLocalDpi xmlns:a14="http://schemas.microsoft.com/office/drawing/2010/main" val="0"/>
+                        </a:ext>
+                      </a:extLst>
+                    </a:blip>
+                    <a:stretch>
+                      <a:fillRect/>
+                    </a:stretch>
+                  </pic:blipFill>
+                  <pic:spPr>
+                    <a:xfrm>
+                      <a:off x="0" y="0"/>
+                      <a:ext cx="5943600" cy="1851584"/>
+                    </a:xfrm>
+                    <a:prstGeom prst="rect">
+                      <a:avLst/>
+                    </a:prstGeom>
+                  </pic:spPr>
+                </pic:pic>
+              </a:graphicData>
+            </a:graphic>
+          </wp:inline>
+        </w:drawing>
+      </w:r>
     </w:p>
     <w:p>
       <w:pPr>
@@ -4600,6 +4448,9 @@
             <m:t>minimo←i</m:t>
           </m:r>
           <m:r>
+            <m:rPr>
+              <m:sty m:val="p"/>
+            </m:rPr>
             <w:rPr>
               <w:rFonts w:asciiTheme="majorHAnsi" w:eastAsiaTheme="minorEastAsia" w:hAnsiTheme="majorHAnsi"/>
               <w:sz w:val="24"/>
@@ -4648,6 +4499,9 @@
             <m:t xml:space="preserve"> n</m:t>
           </m:r>
           <m:r>
+            <m:rPr>
+              <m:sty m:val="p"/>
+            </m:rPr>
             <w:rPr>
               <w:rFonts w:asciiTheme="majorHAnsi" w:eastAsiaTheme="minorEastAsia" w:hAnsiTheme="majorHAnsi"/>
               <w:sz w:val="24"/>
@@ -6039,7 +5893,7 @@
           <w:b/>
           <w:noProof/>
           <w:sz w:val="24"/>
-          <w:lang w:val="es-MX" w:eastAsia="es-MX"/>
+          <w:lang w:val="es-ES" w:eastAsia="es-ES"/>
         </w:rPr>
         <w:drawing>
           <wp:anchor distT="0" distB="0" distL="114300" distR="114300" simplePos="0" relativeHeight="251662336" behindDoc="0" locked="0" layoutInCell="1" allowOverlap="1" wp14:anchorId="7076B5A2" wp14:editId="15230DFA">
@@ -6065,7 +5919,7 @@
                     <pic:cNvPicPr/>
                   </pic:nvPicPr>
                   <pic:blipFill>
-                    <a:blip r:embed="rId13">
+                    <a:blip r:embed="rId19">
                       <a:extLst>
                         <a:ext uri="{28A0092B-C50C-407E-A947-70E740481C1C}">
                           <a14:useLocalDpi xmlns:a14="http://schemas.microsoft.com/office/drawing/2010/main" val="0"/>
@@ -6261,6 +6115,28 @@
         <w:rPr>
           <w:rFonts w:asciiTheme="majorHAnsi" w:eastAsiaTheme="minorEastAsia" w:hAnsiTheme="majorHAnsi"/>
           <w:b/>
+          <w:sz w:val="24"/>
+          <w:lang w:val="es-MX"/>
+        </w:rPr>
+      </w:pPr>
+      <w:r>
+        <w:rPr>
+          <w:rFonts w:asciiTheme="majorHAnsi" w:eastAsiaTheme="minorEastAsia" w:hAnsiTheme="majorHAnsi"/>
+          <w:b/>
+          <w:sz w:val="24"/>
+          <w:lang w:val="es-MX"/>
+        </w:rPr>
+        <w:lastRenderedPageBreak/>
+        <w:t xml:space="preserve">Código en C </w:t>
+      </w:r>
+    </w:p>
+    <w:p>
+      <w:pPr>
+        <w:spacing w:line="360" w:lineRule="auto"/>
+        <w:jc w:val="both"/>
+        <w:rPr>
+          <w:rFonts w:asciiTheme="majorHAnsi" w:eastAsiaTheme="minorEastAsia" w:hAnsiTheme="majorHAnsi"/>
+          <w:b/>
           <w:color w:val="FF0000"/>
           <w:sz w:val="24"/>
           <w:lang w:val="es-MX"/>
@@ -6270,21 +6146,52 @@
         <w:rPr>
           <w:rFonts w:asciiTheme="majorHAnsi" w:eastAsiaTheme="minorEastAsia" w:hAnsiTheme="majorHAnsi"/>
           <w:b/>
-          <w:sz w:val="24"/>
-          <w:lang w:val="es-MX"/>
-        </w:rPr>
-        <w:lastRenderedPageBreak/>
-        <w:t>Código en C (</w:t>
-      </w:r>
-      <w:r>
-        <w:rPr>
-          <w:rFonts w:asciiTheme="majorHAnsi" w:eastAsiaTheme="minorEastAsia" w:hAnsiTheme="majorHAnsi"/>
-          <w:b/>
+          <w:noProof/>
           <w:color w:val="FF0000"/>
           <w:sz w:val="24"/>
-          <w:lang w:val="es-MX"/>
-        </w:rPr>
-        <w:t>Inserta tu código)</w:t>
+          <w:lang w:val="es-ES" w:eastAsia="es-ES"/>
+        </w:rPr>
+        <w:drawing>
+          <wp:inline distT="0" distB="0" distL="0" distR="0">
+            <wp:extent cx="5941137" cy="3527946"/>
+            <wp:effectExtent l="0" t="0" r="2540" b="0"/>
+            <wp:docPr id="20" name="0 Imagen"/>
+            <wp:cNvGraphicFramePr>
+              <a:graphicFrameLocks xmlns:a="http://schemas.openxmlformats.org/drawingml/2006/main" noChangeAspect="1"/>
+            </wp:cNvGraphicFramePr>
+            <a:graphic xmlns:a="http://schemas.openxmlformats.org/drawingml/2006/main">
+              <a:graphicData uri="http://schemas.openxmlformats.org/drawingml/2006/picture">
+                <pic:pic xmlns:pic="http://schemas.openxmlformats.org/drawingml/2006/picture">
+                  <pic:nvPicPr>
+                    <pic:cNvPr id="0" name="codigo seleccion.png"/>
+                    <pic:cNvPicPr/>
+                  </pic:nvPicPr>
+                  <pic:blipFill>
+                    <a:blip r:embed="rId20">
+                      <a:extLst>
+                        <a:ext uri="{28A0092B-C50C-407E-A947-70E740481C1C}">
+                          <a14:useLocalDpi xmlns:a14="http://schemas.microsoft.com/office/drawing/2010/main" val="0"/>
+                        </a:ext>
+                      </a:extLst>
+                    </a:blip>
+                    <a:stretch>
+                      <a:fillRect/>
+                    </a:stretch>
+                  </pic:blipFill>
+                  <pic:spPr>
+                    <a:xfrm>
+                      <a:off x="0" y="0"/>
+                      <a:ext cx="5943600" cy="3529409"/>
+                    </a:xfrm>
+                    <a:prstGeom prst="rect">
+                      <a:avLst/>
+                    </a:prstGeom>
+                  </pic:spPr>
+                </pic:pic>
+              </a:graphicData>
+            </a:graphic>
+          </wp:inline>
+        </w:drawing>
       </w:r>
     </w:p>
     <w:p>
@@ -6307,175 +6214,6 @@
         <w:rPr>
           <w:rFonts w:asciiTheme="majorHAnsi" w:eastAsiaTheme="minorEastAsia" w:hAnsiTheme="majorHAnsi"/>
           <w:b/>
-          <w:color w:val="FF0000"/>
-          <w:sz w:val="24"/>
-          <w:lang w:val="es-MX"/>
-        </w:rPr>
-      </w:pPr>
-    </w:p>
-    <w:p>
-      <w:pPr>
-        <w:spacing w:line="360" w:lineRule="auto"/>
-        <w:jc w:val="both"/>
-        <w:rPr>
-          <w:rFonts w:asciiTheme="majorHAnsi" w:eastAsiaTheme="minorEastAsia" w:hAnsiTheme="majorHAnsi"/>
-          <w:b/>
-          <w:color w:val="FF0000"/>
-          <w:sz w:val="24"/>
-          <w:lang w:val="es-MX"/>
-        </w:rPr>
-      </w:pPr>
-    </w:p>
-    <w:p>
-      <w:pPr>
-        <w:spacing w:line="360" w:lineRule="auto"/>
-        <w:jc w:val="both"/>
-        <w:rPr>
-          <w:rFonts w:asciiTheme="majorHAnsi" w:eastAsiaTheme="minorEastAsia" w:hAnsiTheme="majorHAnsi"/>
-          <w:b/>
-          <w:color w:val="FF0000"/>
-          <w:sz w:val="24"/>
-          <w:lang w:val="es-MX"/>
-        </w:rPr>
-      </w:pPr>
-    </w:p>
-    <w:p>
-      <w:pPr>
-        <w:spacing w:line="360" w:lineRule="auto"/>
-        <w:jc w:val="both"/>
-        <w:rPr>
-          <w:rFonts w:asciiTheme="majorHAnsi" w:eastAsiaTheme="minorEastAsia" w:hAnsiTheme="majorHAnsi"/>
-          <w:b/>
-          <w:color w:val="FF0000"/>
-          <w:sz w:val="24"/>
-          <w:lang w:val="es-MX"/>
-        </w:rPr>
-      </w:pPr>
-    </w:p>
-    <w:p>
-      <w:pPr>
-        <w:spacing w:line="360" w:lineRule="auto"/>
-        <w:jc w:val="both"/>
-        <w:rPr>
-          <w:rFonts w:asciiTheme="majorHAnsi" w:eastAsiaTheme="minorEastAsia" w:hAnsiTheme="majorHAnsi"/>
-          <w:b/>
-          <w:color w:val="FF0000"/>
-          <w:sz w:val="24"/>
-          <w:lang w:val="es-MX"/>
-        </w:rPr>
-      </w:pPr>
-    </w:p>
-    <w:p>
-      <w:pPr>
-        <w:spacing w:line="360" w:lineRule="auto"/>
-        <w:jc w:val="both"/>
-        <w:rPr>
-          <w:rFonts w:asciiTheme="majorHAnsi" w:eastAsiaTheme="minorEastAsia" w:hAnsiTheme="majorHAnsi"/>
-          <w:b/>
-          <w:color w:val="FF0000"/>
-          <w:sz w:val="24"/>
-          <w:lang w:val="es-MX"/>
-        </w:rPr>
-      </w:pPr>
-    </w:p>
-    <w:p>
-      <w:pPr>
-        <w:spacing w:line="360" w:lineRule="auto"/>
-        <w:jc w:val="both"/>
-        <w:rPr>
-          <w:rFonts w:asciiTheme="majorHAnsi" w:eastAsiaTheme="minorEastAsia" w:hAnsiTheme="majorHAnsi"/>
-          <w:b/>
-          <w:color w:val="FF0000"/>
-          <w:sz w:val="24"/>
-          <w:lang w:val="es-MX"/>
-        </w:rPr>
-      </w:pPr>
-    </w:p>
-    <w:p>
-      <w:pPr>
-        <w:spacing w:line="360" w:lineRule="auto"/>
-        <w:jc w:val="both"/>
-        <w:rPr>
-          <w:rFonts w:asciiTheme="majorHAnsi" w:eastAsiaTheme="minorEastAsia" w:hAnsiTheme="majorHAnsi"/>
-          <w:b/>
-          <w:color w:val="FF0000"/>
-          <w:sz w:val="24"/>
-          <w:lang w:val="es-MX"/>
-        </w:rPr>
-      </w:pPr>
-    </w:p>
-    <w:p>
-      <w:pPr>
-        <w:spacing w:line="360" w:lineRule="auto"/>
-        <w:jc w:val="both"/>
-        <w:rPr>
-          <w:rFonts w:asciiTheme="majorHAnsi" w:eastAsiaTheme="minorEastAsia" w:hAnsiTheme="majorHAnsi"/>
-          <w:b/>
-          <w:color w:val="FF0000"/>
-          <w:sz w:val="24"/>
-          <w:lang w:val="es-MX"/>
-        </w:rPr>
-      </w:pPr>
-    </w:p>
-    <w:p>
-      <w:pPr>
-        <w:spacing w:line="360" w:lineRule="auto"/>
-        <w:jc w:val="both"/>
-        <w:rPr>
-          <w:rFonts w:asciiTheme="majorHAnsi" w:eastAsiaTheme="minorEastAsia" w:hAnsiTheme="majorHAnsi"/>
-          <w:b/>
-          <w:color w:val="FF0000"/>
-          <w:sz w:val="24"/>
-          <w:lang w:val="es-MX"/>
-        </w:rPr>
-      </w:pPr>
-    </w:p>
-    <w:p>
-      <w:pPr>
-        <w:spacing w:line="360" w:lineRule="auto"/>
-        <w:jc w:val="both"/>
-        <w:rPr>
-          <w:rFonts w:asciiTheme="majorHAnsi" w:eastAsiaTheme="minorEastAsia" w:hAnsiTheme="majorHAnsi"/>
-          <w:b/>
-          <w:color w:val="FF0000"/>
-          <w:sz w:val="24"/>
-          <w:lang w:val="es-MX"/>
-        </w:rPr>
-      </w:pPr>
-    </w:p>
-    <w:p>
-      <w:pPr>
-        <w:spacing w:line="360" w:lineRule="auto"/>
-        <w:jc w:val="both"/>
-        <w:rPr>
-          <w:rFonts w:asciiTheme="majorHAnsi" w:eastAsiaTheme="minorEastAsia" w:hAnsiTheme="majorHAnsi"/>
-          <w:b/>
-          <w:color w:val="FF0000"/>
-          <w:sz w:val="24"/>
-          <w:lang w:val="es-MX"/>
-        </w:rPr>
-      </w:pPr>
-    </w:p>
-    <w:p>
-      <w:pPr>
-        <w:spacing w:line="360" w:lineRule="auto"/>
-        <w:jc w:val="both"/>
-        <w:rPr>
-          <w:rFonts w:asciiTheme="majorHAnsi" w:eastAsiaTheme="minorEastAsia" w:hAnsiTheme="majorHAnsi"/>
-          <w:b/>
-          <w:color w:val="FF0000"/>
-          <w:sz w:val="24"/>
-          <w:lang w:val="es-MX"/>
-        </w:rPr>
-      </w:pPr>
-    </w:p>
-    <w:p>
-      <w:pPr>
-        <w:spacing w:line="360" w:lineRule="auto"/>
-        <w:jc w:val="both"/>
-        <w:rPr>
-          <w:rFonts w:asciiTheme="majorHAnsi" w:eastAsiaTheme="minorEastAsia" w:hAnsiTheme="majorHAnsi"/>
-          <w:b/>
           <w:color w:val="000000" w:themeColor="text1"/>
           <w:sz w:val="24"/>
           <w:lang w:val="es-MX"/>
@@ -6519,7 +6257,7 @@
       <w:r>
         <w:rPr>
           <w:noProof/>
-          <w:lang w:val="es-MX" w:eastAsia="es-MX"/>
+          <w:lang w:val="es-ES" w:eastAsia="es-ES"/>
         </w:rPr>
         <w:drawing>
           <wp:inline distT="0" distB="0" distL="0" distR="0" wp14:anchorId="7CDBE8B0" wp14:editId="1B7AA2F9">
@@ -6537,7 +6275,7 @@
                     <pic:cNvPicPr/>
                   </pic:nvPicPr>
                   <pic:blipFill>
-                    <a:blip r:embed="rId14"/>
+                    <a:blip r:embed="rId21"/>
                     <a:stretch>
                       <a:fillRect/>
                     </a:stretch>
@@ -6741,12 +6479,12 @@
       <w:r>
         <w:rPr>
           <w:noProof/>
-          <w:lang w:val="es-MX" w:eastAsia="es-MX"/>
+          <w:lang w:val="es-ES" w:eastAsia="es-ES"/>
         </w:rPr>
         <w:drawing>
           <wp:inline distT="0" distB="0" distL="0" distR="0" wp14:anchorId="4ACAE7D3" wp14:editId="652C5A6C">
-            <wp:extent cx="5943600" cy="3011170"/>
-            <wp:effectExtent l="0" t="0" r="0" b="0"/>
+            <wp:extent cx="5939972" cy="2053988"/>
+            <wp:effectExtent l="0" t="0" r="3810" b="3810"/>
             <wp:docPr id="12" name="Imagen 12"/>
             <wp:cNvGraphicFramePr>
               <a:graphicFrameLocks xmlns:a="http://schemas.openxmlformats.org/drawingml/2006/main" noChangeAspect="1"/>
@@ -6759,7 +6497,7 @@
                     <pic:cNvPicPr/>
                   </pic:nvPicPr>
                   <pic:blipFill>
-                    <a:blip r:embed="rId15"/>
+                    <a:blip r:embed="rId22"/>
                     <a:stretch>
                       <a:fillRect/>
                     </a:stretch>
@@ -6767,7 +6505,7 @@
                   <pic:spPr>
                     <a:xfrm>
                       <a:off x="0" y="0"/>
-                      <a:ext cx="5943600" cy="3011170"/>
+                      <a:ext cx="5943600" cy="2055243"/>
                     </a:xfrm>
                     <a:prstGeom prst="rect">
                       <a:avLst/>
@@ -6800,19 +6538,13 @@
           <w:sz w:val="24"/>
           <w:lang w:val="es-MX"/>
         </w:rPr>
-        <w:t>Tiempo de ejecución 2 (</w:t>
-      </w:r>
-      <w:r>
-        <w:rPr>
-          <w:rFonts w:asciiTheme="majorHAnsi" w:eastAsiaTheme="minorEastAsia" w:hAnsiTheme="majorHAnsi"/>
-          <w:b/>
-          <w:color w:val="FF0000"/>
-          <w:sz w:val="24"/>
-          <w:lang w:val="es-MX"/>
-        </w:rPr>
-        <w:t>Inserta el tiempo en C</w:t>
-      </w:r>
-      <w:r>
+        <w:t xml:space="preserve">Tiempo de ejecución 2 </w:t>
+      </w:r>
+    </w:p>
+    <w:p>
+      <w:pPr>
+        <w:spacing w:line="360" w:lineRule="auto"/>
+        <w:jc w:val="both"/>
         <w:rPr>
           <w:rFonts w:asciiTheme="majorHAnsi" w:eastAsiaTheme="minorEastAsia" w:hAnsiTheme="majorHAnsi"/>
           <w:b/>
@@ -6820,21 +6552,58 @@
           <w:sz w:val="24"/>
           <w:lang w:val="es-MX"/>
         </w:rPr>
-        <w:t>)</w:t>
-      </w:r>
-    </w:p>
-    <w:p>
-      <w:pPr>
-        <w:spacing w:line="360" w:lineRule="auto"/>
-        <w:jc w:val="both"/>
-        <w:rPr>
-          <w:rFonts w:asciiTheme="majorHAnsi" w:eastAsiaTheme="minorEastAsia" w:hAnsiTheme="majorHAnsi"/>
-          <w:b/>
+      </w:pPr>
+      <w:r>
+        <w:rPr>
+          <w:rFonts w:asciiTheme="majorHAnsi" w:eastAsiaTheme="minorEastAsia" w:hAnsiTheme="majorHAnsi"/>
+          <w:b/>
+          <w:noProof/>
           <w:color w:val="000000" w:themeColor="text1"/>
           <w:sz w:val="24"/>
-          <w:lang w:val="es-MX"/>
-        </w:rPr>
-      </w:pPr>
+          <w:lang w:val="es-ES" w:eastAsia="es-ES"/>
+        </w:rPr>
+        <w:drawing>
+          <wp:inline distT="0" distB="0" distL="0" distR="0">
+            <wp:extent cx="5943550" cy="1508077"/>
+            <wp:effectExtent l="0" t="0" r="635" b="0"/>
+            <wp:docPr id="21" name="0 Imagen"/>
+            <wp:cNvGraphicFramePr>
+              <a:graphicFrameLocks xmlns:a="http://schemas.openxmlformats.org/drawingml/2006/main" noChangeAspect="1"/>
+            </wp:cNvGraphicFramePr>
+            <a:graphic xmlns:a="http://schemas.openxmlformats.org/drawingml/2006/main">
+              <a:graphicData uri="http://schemas.openxmlformats.org/drawingml/2006/picture">
+                <pic:pic xmlns:pic="http://schemas.openxmlformats.org/drawingml/2006/picture">
+                  <pic:nvPicPr>
+                    <pic:cNvPr id="0" name="informacion del sistema.png"/>
+                    <pic:cNvPicPr/>
+                  </pic:nvPicPr>
+                  <pic:blipFill>
+                    <a:blip r:embed="rId12">
+                      <a:extLst>
+                        <a:ext uri="{28A0092B-C50C-407E-A947-70E740481C1C}">
+                          <a14:useLocalDpi xmlns:a14="http://schemas.microsoft.com/office/drawing/2010/main" val="0"/>
+                        </a:ext>
+                      </a:extLst>
+                    </a:blip>
+                    <a:stretch>
+                      <a:fillRect/>
+                    </a:stretch>
+                  </pic:blipFill>
+                  <pic:spPr>
+                    <a:xfrm>
+                      <a:off x="0" y="0"/>
+                      <a:ext cx="5943600" cy="1508090"/>
+                    </a:xfrm>
+                    <a:prstGeom prst="rect">
+                      <a:avLst/>
+                    </a:prstGeom>
+                  </pic:spPr>
+                </pic:pic>
+              </a:graphicData>
+            </a:graphic>
+          </wp:inline>
+        </w:drawing>
+      </w:r>
     </w:p>
     <w:p>
       <w:pPr>
@@ -6848,136 +6617,57 @@
           <w:lang w:val="es-MX"/>
         </w:rPr>
       </w:pPr>
-    </w:p>
-    <w:p>
-      <w:pPr>
-        <w:spacing w:line="360" w:lineRule="auto"/>
-        <w:jc w:val="both"/>
-        <w:rPr>
-          <w:rFonts w:asciiTheme="majorHAnsi" w:eastAsiaTheme="minorEastAsia" w:hAnsiTheme="majorHAnsi"/>
-          <w:b/>
+      <w:r>
+        <w:rPr>
+          <w:rFonts w:asciiTheme="majorHAnsi" w:eastAsiaTheme="minorEastAsia" w:hAnsiTheme="majorHAnsi"/>
+          <w:b/>
+          <w:noProof/>
           <w:color w:val="000000" w:themeColor="text1"/>
           <w:sz w:val="24"/>
-          <w:lang w:val="es-MX"/>
-        </w:rPr>
-      </w:pPr>
-    </w:p>
-    <w:p>
-      <w:pPr>
-        <w:spacing w:line="360" w:lineRule="auto"/>
-        <w:jc w:val="both"/>
-        <w:rPr>
-          <w:rFonts w:asciiTheme="majorHAnsi" w:eastAsiaTheme="minorEastAsia" w:hAnsiTheme="majorHAnsi"/>
-          <w:b/>
-          <w:color w:val="000000" w:themeColor="text1"/>
-          <w:sz w:val="24"/>
-          <w:lang w:val="es-MX"/>
-        </w:rPr>
-      </w:pPr>
-    </w:p>
-    <w:p>
-      <w:pPr>
-        <w:spacing w:line="360" w:lineRule="auto"/>
-        <w:jc w:val="both"/>
-        <w:rPr>
-          <w:rFonts w:asciiTheme="majorHAnsi" w:eastAsiaTheme="minorEastAsia" w:hAnsiTheme="majorHAnsi"/>
-          <w:b/>
-          <w:color w:val="000000" w:themeColor="text1"/>
-          <w:sz w:val="24"/>
-          <w:lang w:val="es-MX"/>
-        </w:rPr>
-      </w:pPr>
-    </w:p>
-    <w:p>
-      <w:pPr>
-        <w:spacing w:line="360" w:lineRule="auto"/>
-        <w:jc w:val="both"/>
-        <w:rPr>
-          <w:rFonts w:asciiTheme="majorHAnsi" w:eastAsiaTheme="minorEastAsia" w:hAnsiTheme="majorHAnsi"/>
-          <w:b/>
-          <w:color w:val="000000" w:themeColor="text1"/>
-          <w:sz w:val="24"/>
-          <w:lang w:val="es-MX"/>
-        </w:rPr>
-      </w:pPr>
-    </w:p>
-    <w:p>
-      <w:pPr>
-        <w:spacing w:line="360" w:lineRule="auto"/>
-        <w:jc w:val="both"/>
-        <w:rPr>
-          <w:rFonts w:asciiTheme="majorHAnsi" w:eastAsiaTheme="minorEastAsia" w:hAnsiTheme="majorHAnsi"/>
-          <w:b/>
-          <w:color w:val="000000" w:themeColor="text1"/>
-          <w:sz w:val="24"/>
-          <w:lang w:val="es-MX"/>
-        </w:rPr>
-      </w:pPr>
-    </w:p>
-    <w:p>
-      <w:pPr>
-        <w:spacing w:line="360" w:lineRule="auto"/>
-        <w:jc w:val="both"/>
-        <w:rPr>
-          <w:rFonts w:asciiTheme="majorHAnsi" w:eastAsiaTheme="minorEastAsia" w:hAnsiTheme="majorHAnsi"/>
-          <w:b/>
-          <w:color w:val="000000" w:themeColor="text1"/>
-          <w:sz w:val="24"/>
-          <w:lang w:val="es-MX"/>
-        </w:rPr>
-      </w:pPr>
-    </w:p>
-    <w:p>
-      <w:pPr>
-        <w:spacing w:line="360" w:lineRule="auto"/>
-        <w:jc w:val="both"/>
-        <w:rPr>
-          <w:rFonts w:asciiTheme="majorHAnsi" w:eastAsiaTheme="minorEastAsia" w:hAnsiTheme="majorHAnsi"/>
-          <w:b/>
-          <w:color w:val="000000" w:themeColor="text1"/>
-          <w:sz w:val="24"/>
-          <w:lang w:val="es-MX"/>
-        </w:rPr>
-      </w:pPr>
-    </w:p>
-    <w:p>
-      <w:pPr>
-        <w:spacing w:line="360" w:lineRule="auto"/>
-        <w:jc w:val="both"/>
-        <w:rPr>
-          <w:rFonts w:asciiTheme="majorHAnsi" w:eastAsiaTheme="minorEastAsia" w:hAnsiTheme="majorHAnsi"/>
-          <w:b/>
-          <w:color w:val="000000" w:themeColor="text1"/>
-          <w:sz w:val="24"/>
-          <w:lang w:val="es-MX"/>
-        </w:rPr>
-      </w:pPr>
-    </w:p>
-    <w:p>
-      <w:pPr>
-        <w:spacing w:line="360" w:lineRule="auto"/>
-        <w:jc w:val="both"/>
-        <w:rPr>
-          <w:rFonts w:asciiTheme="majorHAnsi" w:eastAsiaTheme="minorEastAsia" w:hAnsiTheme="majorHAnsi"/>
-          <w:b/>
-          <w:color w:val="000000" w:themeColor="text1"/>
-          <w:sz w:val="24"/>
-          <w:lang w:val="es-MX"/>
-        </w:rPr>
-      </w:pPr>
-    </w:p>
-    <w:p>
-      <w:pPr>
-        <w:spacing w:line="360" w:lineRule="auto"/>
-        <w:jc w:val="both"/>
-        <w:rPr>
-          <w:rFonts w:asciiTheme="majorHAnsi" w:eastAsiaTheme="minorEastAsia" w:hAnsiTheme="majorHAnsi"/>
-          <w:b/>
-          <w:color w:val="000000" w:themeColor="text1"/>
-          <w:sz w:val="24"/>
-          <w:lang w:val="es-MX"/>
-        </w:rPr>
-      </w:pPr>
+          <w:lang w:val="es-ES" w:eastAsia="es-ES"/>
+        </w:rPr>
+        <w:drawing>
+          <wp:inline distT="0" distB="0" distL="0" distR="0">
+            <wp:extent cx="5943600" cy="2504364"/>
+            <wp:effectExtent l="0" t="0" r="0" b="0"/>
+            <wp:docPr id="22" name="0 Imagen"/>
+            <wp:cNvGraphicFramePr>
+              <a:graphicFrameLocks xmlns:a="http://schemas.openxmlformats.org/drawingml/2006/main" noChangeAspect="1"/>
+            </wp:cNvGraphicFramePr>
+            <a:graphic xmlns:a="http://schemas.openxmlformats.org/drawingml/2006/main">
+              <a:graphicData uri="http://schemas.openxmlformats.org/drawingml/2006/picture">
+                <pic:pic xmlns:pic="http://schemas.openxmlformats.org/drawingml/2006/picture">
+                  <pic:nvPicPr>
+                    <pic:cNvPr id="0" name="seleccion ejecucion.png"/>
+                    <pic:cNvPicPr/>
+                  </pic:nvPicPr>
+                  <pic:blipFill>
+                    <a:blip r:embed="rId23">
+                      <a:extLst>
+                        <a:ext uri="{28A0092B-C50C-407E-A947-70E740481C1C}">
+                          <a14:useLocalDpi xmlns:a14="http://schemas.microsoft.com/office/drawing/2010/main" val="0"/>
+                        </a:ext>
+                      </a:extLst>
+                    </a:blip>
+                    <a:stretch>
+                      <a:fillRect/>
+                    </a:stretch>
+                  </pic:blipFill>
+                  <pic:spPr>
+                    <a:xfrm>
+                      <a:off x="0" y="0"/>
+                      <a:ext cx="5943600" cy="2504364"/>
+                    </a:xfrm>
+                    <a:prstGeom prst="rect">
+                      <a:avLst/>
+                    </a:prstGeom>
+                  </pic:spPr>
+                </pic:pic>
+              </a:graphicData>
+            </a:graphic>
+          </wp:inline>
+        </w:drawing>
+      </w:r>
     </w:p>
     <w:p>
       <w:pPr>
@@ -7082,7 +6772,7 @@
       <w:r>
         <w:rPr>
           <w:noProof/>
-          <w:lang w:val="es-MX" w:eastAsia="es-MX"/>
+          <w:lang w:val="es-ES" w:eastAsia="es-ES"/>
         </w:rPr>
         <w:drawing>
           <wp:inline distT="0" distB="0" distL="0" distR="0" wp14:anchorId="7195DA17" wp14:editId="1CDCA409">
@@ -7102,7 +6792,7 @@
                     </pic:cNvPicPr>
                   </pic:nvPicPr>
                   <pic:blipFill>
-                    <a:blip r:embed="rId16">
+                    <a:blip r:embed="rId24">
                       <a:extLst>
                         <a:ext uri="{28A0092B-C50C-407E-A947-70E740481C1C}">
                           <a14:useLocalDpi xmlns:a14="http://schemas.microsoft.com/office/drawing/2010/main" val="0"/>
@@ -7239,7 +6929,7 @@
           <w:noProof/>
           <w:color w:val="000000" w:themeColor="text1"/>
           <w:sz w:val="28"/>
-          <w:lang w:val="es-MX" w:eastAsia="es-MX"/>
+          <w:lang w:val="es-ES" w:eastAsia="es-ES"/>
         </w:rPr>
         <w:drawing>
           <wp:inline distT="0" distB="0" distL="0" distR="0" wp14:anchorId="578DB486" wp14:editId="72536EEA">
@@ -7257,7 +6947,7 @@
                     <pic:cNvPicPr/>
                   </pic:nvPicPr>
                   <pic:blipFill>
-                    <a:blip r:embed="rId17">
+                    <a:blip r:embed="rId25">
                       <a:extLst>
                         <a:ext uri="{28A0092B-C50C-407E-A947-70E740481C1C}">
                           <a14:useLocalDpi xmlns:a14="http://schemas.microsoft.com/office/drawing/2010/main" val="0"/>
@@ -7335,7 +7025,10 @@
         <w:lastRenderedPageBreak/>
         <w:t xml:space="preserve">Diagrama de flujo </w:t>
       </w:r>
-      <w:r>
+    </w:p>
+    <w:p>
+      <w:pPr>
+        <w:spacing w:line="360" w:lineRule="auto"/>
         <w:rPr>
           <w:rFonts w:asciiTheme="majorHAnsi" w:eastAsiaTheme="minorEastAsia" w:hAnsiTheme="majorHAnsi"/>
           <w:b/>
@@ -7343,9 +7036,86 @@
           <w:sz w:val="24"/>
           <w:lang w:val="es-MX"/>
         </w:rPr>
-        <w:t>(</w:t>
-      </w:r>
-      <w:r>
+      </w:pPr>
+      <w:bookmarkStart w:id="0" w:name="_GoBack"/>
+      <w:r>
+        <w:rPr>
+          <w:rFonts w:asciiTheme="majorHAnsi" w:eastAsiaTheme="minorEastAsia" w:hAnsiTheme="majorHAnsi"/>
+          <w:b/>
+          <w:noProof/>
+          <w:color w:val="000000" w:themeColor="text1"/>
+          <w:sz w:val="24"/>
+          <w:lang w:val="es-ES" w:eastAsia="es-ES"/>
+        </w:rPr>
+        <w:drawing>
+          <wp:inline distT="0" distB="0" distL="0" distR="0">
+            <wp:extent cx="3248167" cy="3268639"/>
+            <wp:effectExtent l="0" t="0" r="0" b="8255"/>
+            <wp:docPr id="27" name="0 Imagen"/>
+            <wp:cNvGraphicFramePr>
+              <a:graphicFrameLocks xmlns:a="http://schemas.openxmlformats.org/drawingml/2006/main" noChangeAspect="1"/>
+            </wp:cNvGraphicFramePr>
+            <a:graphic xmlns:a="http://schemas.openxmlformats.org/drawingml/2006/main">
+              <a:graphicData uri="http://schemas.openxmlformats.org/drawingml/2006/picture">
+                <pic:pic xmlns:pic="http://schemas.openxmlformats.org/drawingml/2006/picture">
+                  <pic:nvPicPr>
+                    <pic:cNvPr id="0" name="merge chart.png"/>
+                    <pic:cNvPicPr/>
+                  </pic:nvPicPr>
+                  <pic:blipFill>
+                    <a:blip r:embed="rId26">
+                      <a:extLst>
+                        <a:ext uri="{28A0092B-C50C-407E-A947-70E740481C1C}">
+                          <a14:useLocalDpi xmlns:a14="http://schemas.microsoft.com/office/drawing/2010/main" val="0"/>
+                        </a:ext>
+                      </a:extLst>
+                    </a:blip>
+                    <a:stretch>
+                      <a:fillRect/>
+                    </a:stretch>
+                  </pic:blipFill>
+                  <pic:spPr>
+                    <a:xfrm>
+                      <a:off x="0" y="0"/>
+                      <a:ext cx="3254261" cy="3274771"/>
+                    </a:xfrm>
+                    <a:prstGeom prst="rect">
+                      <a:avLst/>
+                    </a:prstGeom>
+                  </pic:spPr>
+                </pic:pic>
+              </a:graphicData>
+            </a:graphic>
+          </wp:inline>
+        </w:drawing>
+      </w:r>
+      <w:bookmarkEnd w:id="0"/>
+    </w:p>
+    <w:p>
+      <w:pPr>
+        <w:spacing w:line="360" w:lineRule="auto"/>
+        <w:jc w:val="both"/>
+        <w:rPr>
+          <w:rFonts w:asciiTheme="majorHAnsi" w:eastAsiaTheme="minorEastAsia" w:hAnsiTheme="majorHAnsi"/>
+          <w:b/>
+          <w:sz w:val="24"/>
+          <w:lang w:val="es-MX"/>
+        </w:rPr>
+      </w:pPr>
+      <w:r>
+        <w:rPr>
+          <w:rFonts w:asciiTheme="majorHAnsi" w:eastAsiaTheme="minorEastAsia" w:hAnsiTheme="majorHAnsi"/>
+          <w:b/>
+          <w:sz w:val="24"/>
+          <w:lang w:val="es-MX"/>
+        </w:rPr>
+        <w:t xml:space="preserve">Código en C </w:t>
+      </w:r>
+    </w:p>
+    <w:p>
+      <w:pPr>
+        <w:spacing w:line="360" w:lineRule="auto"/>
+        <w:jc w:val="both"/>
         <w:rPr>
           <w:rFonts w:asciiTheme="majorHAnsi" w:eastAsiaTheme="minorEastAsia" w:hAnsiTheme="majorHAnsi"/>
           <w:b/>
@@ -7353,9 +7123,89 @@
           <w:sz w:val="24"/>
           <w:lang w:val="es-MX"/>
         </w:rPr>
-        <w:t>Hazlo perro</w:t>
-      </w:r>
-      <w:r>
+      </w:pPr>
+      <w:r>
+        <w:rPr>
+          <w:rFonts w:asciiTheme="majorHAnsi" w:eastAsiaTheme="minorEastAsia" w:hAnsiTheme="majorHAnsi"/>
+          <w:b/>
+          <w:noProof/>
+          <w:color w:val="FF0000"/>
+          <w:sz w:val="24"/>
+          <w:lang w:val="es-ES" w:eastAsia="es-ES"/>
+        </w:rPr>
+        <w:drawing>
+          <wp:inline distT="0" distB="0" distL="0" distR="0">
+            <wp:extent cx="5554639" cy="3889612"/>
+            <wp:effectExtent l="0" t="0" r="8255" b="0"/>
+            <wp:docPr id="23" name="0 Imagen"/>
+            <wp:cNvGraphicFramePr>
+              <a:graphicFrameLocks xmlns:a="http://schemas.openxmlformats.org/drawingml/2006/main" noChangeAspect="1"/>
+            </wp:cNvGraphicFramePr>
+            <a:graphic xmlns:a="http://schemas.openxmlformats.org/drawingml/2006/main">
+              <a:graphicData uri="http://schemas.openxmlformats.org/drawingml/2006/picture">
+                <pic:pic xmlns:pic="http://schemas.openxmlformats.org/drawingml/2006/picture">
+                  <pic:nvPicPr>
+                    <pic:cNvPr id="0" name="codigo mergesort.png"/>
+                    <pic:cNvPicPr/>
+                  </pic:nvPicPr>
+                  <pic:blipFill>
+                    <a:blip r:embed="rId27">
+                      <a:extLst>
+                        <a:ext uri="{28A0092B-C50C-407E-A947-70E740481C1C}">
+                          <a14:useLocalDpi xmlns:a14="http://schemas.microsoft.com/office/drawing/2010/main" val="0"/>
+                        </a:ext>
+                      </a:extLst>
+                    </a:blip>
+                    <a:stretch>
+                      <a:fillRect/>
+                    </a:stretch>
+                  </pic:blipFill>
+                  <pic:spPr>
+                    <a:xfrm>
+                      <a:off x="0" y="0"/>
+                      <a:ext cx="5557520" cy="3891629"/>
+                    </a:xfrm>
+                    <a:prstGeom prst="rect">
+                      <a:avLst/>
+                    </a:prstGeom>
+                  </pic:spPr>
+                </pic:pic>
+              </a:graphicData>
+            </a:graphic>
+          </wp:inline>
+        </w:drawing>
+      </w:r>
+    </w:p>
+    <w:p>
+      <w:pPr>
+        <w:spacing w:line="360" w:lineRule="auto"/>
+        <w:jc w:val="both"/>
+        <w:rPr>
+          <w:rFonts w:asciiTheme="majorHAnsi" w:eastAsiaTheme="minorEastAsia" w:hAnsiTheme="majorHAnsi"/>
+          <w:b/>
+          <w:color w:val="FF0000"/>
+          <w:sz w:val="24"/>
+          <w:lang w:val="es-MX"/>
+        </w:rPr>
+      </w:pPr>
+    </w:p>
+    <w:p>
+      <w:pPr>
+        <w:spacing w:line="360" w:lineRule="auto"/>
+        <w:jc w:val="both"/>
+        <w:rPr>
+          <w:rFonts w:asciiTheme="majorHAnsi" w:eastAsiaTheme="minorEastAsia" w:hAnsiTheme="majorHAnsi"/>
+          <w:b/>
+          <w:color w:val="FF0000"/>
+          <w:sz w:val="24"/>
+          <w:lang w:val="es-MX"/>
+        </w:rPr>
+      </w:pPr>
+    </w:p>
+    <w:p>
+      <w:pPr>
+        <w:spacing w:line="360" w:lineRule="auto"/>
+        <w:jc w:val="both"/>
         <w:rPr>
           <w:rFonts w:asciiTheme="majorHAnsi" w:eastAsiaTheme="minorEastAsia" w:hAnsiTheme="majorHAnsi"/>
           <w:b/>
@@ -7363,12 +7213,8 @@
           <w:sz w:val="24"/>
           <w:lang w:val="es-MX"/>
         </w:rPr>
-        <w:t>)</w:t>
-      </w:r>
-    </w:p>
-    <w:p>
-      <w:pPr>
-        <w:spacing w:line="360" w:lineRule="auto"/>
+      </w:pPr>
+      <w:r>
         <w:rPr>
           <w:rFonts w:asciiTheme="majorHAnsi" w:eastAsiaTheme="minorEastAsia" w:hAnsiTheme="majorHAnsi"/>
           <w:b/>
@@ -7376,11 +7222,10 @@
           <w:sz w:val="24"/>
           <w:lang w:val="es-MX"/>
         </w:rPr>
-      </w:pPr>
-    </w:p>
-    <w:p>
-      <w:pPr>
-        <w:spacing w:line="360" w:lineRule="auto"/>
+        <w:t xml:space="preserve">Código en </w:t>
+      </w:r>
+      <w:proofErr w:type="spellStart"/>
+      <w:r>
         <w:rPr>
           <w:rFonts w:asciiTheme="majorHAnsi" w:eastAsiaTheme="minorEastAsia" w:hAnsiTheme="majorHAnsi"/>
           <w:b/>
@@ -7388,11 +7233,14 @@
           <w:sz w:val="24"/>
           <w:lang w:val="es-MX"/>
         </w:rPr>
-      </w:pPr>
-    </w:p>
-    <w:p>
-      <w:pPr>
-        <w:spacing w:line="360" w:lineRule="auto"/>
+        <w:t>Python</w:t>
+      </w:r>
+      <w:proofErr w:type="spellEnd"/>
+    </w:p>
+    <w:p>
+      <w:pPr>
+        <w:spacing w:line="360" w:lineRule="auto"/>
+        <w:jc w:val="both"/>
         <w:rPr>
           <w:rFonts w:asciiTheme="majorHAnsi" w:eastAsiaTheme="minorEastAsia" w:hAnsiTheme="majorHAnsi"/>
           <w:b/>
@@ -7401,395 +7249,10 @@
           <w:lang w:val="es-MX"/>
         </w:rPr>
       </w:pPr>
-    </w:p>
-    <w:p>
-      <w:pPr>
-        <w:spacing w:line="360" w:lineRule="auto"/>
-        <w:rPr>
-          <w:rFonts w:asciiTheme="majorHAnsi" w:eastAsiaTheme="minorEastAsia" w:hAnsiTheme="majorHAnsi"/>
-          <w:b/>
-          <w:color w:val="000000" w:themeColor="text1"/>
-          <w:sz w:val="24"/>
-          <w:lang w:val="es-MX"/>
-        </w:rPr>
-      </w:pPr>
-    </w:p>
-    <w:p>
-      <w:pPr>
-        <w:spacing w:line="360" w:lineRule="auto"/>
-        <w:rPr>
-          <w:rFonts w:asciiTheme="majorHAnsi" w:eastAsiaTheme="minorEastAsia" w:hAnsiTheme="majorHAnsi"/>
-          <w:b/>
-          <w:color w:val="000000" w:themeColor="text1"/>
-          <w:sz w:val="24"/>
-          <w:lang w:val="es-MX"/>
-        </w:rPr>
-      </w:pPr>
-    </w:p>
-    <w:p>
-      <w:pPr>
-        <w:spacing w:line="360" w:lineRule="auto"/>
-        <w:rPr>
-          <w:rFonts w:asciiTheme="majorHAnsi" w:eastAsiaTheme="minorEastAsia" w:hAnsiTheme="majorHAnsi"/>
-          <w:b/>
-          <w:color w:val="000000" w:themeColor="text1"/>
-          <w:sz w:val="24"/>
-          <w:lang w:val="es-MX"/>
-        </w:rPr>
-      </w:pPr>
-    </w:p>
-    <w:p>
-      <w:pPr>
-        <w:spacing w:line="360" w:lineRule="auto"/>
-        <w:rPr>
-          <w:rFonts w:asciiTheme="majorHAnsi" w:eastAsiaTheme="minorEastAsia" w:hAnsiTheme="majorHAnsi"/>
-          <w:b/>
-          <w:color w:val="000000" w:themeColor="text1"/>
-          <w:sz w:val="24"/>
-          <w:lang w:val="es-MX"/>
-        </w:rPr>
-      </w:pPr>
-    </w:p>
-    <w:p>
-      <w:pPr>
-        <w:spacing w:line="360" w:lineRule="auto"/>
-        <w:rPr>
-          <w:rFonts w:asciiTheme="majorHAnsi" w:eastAsiaTheme="minorEastAsia" w:hAnsiTheme="majorHAnsi"/>
-          <w:b/>
-          <w:color w:val="000000" w:themeColor="text1"/>
-          <w:sz w:val="24"/>
-          <w:lang w:val="es-MX"/>
-        </w:rPr>
-      </w:pPr>
-    </w:p>
-    <w:p>
-      <w:pPr>
-        <w:spacing w:line="360" w:lineRule="auto"/>
-        <w:rPr>
-          <w:rFonts w:asciiTheme="majorHAnsi" w:eastAsiaTheme="minorEastAsia" w:hAnsiTheme="majorHAnsi"/>
-          <w:b/>
-          <w:color w:val="000000" w:themeColor="text1"/>
-          <w:sz w:val="24"/>
-          <w:lang w:val="es-MX"/>
-        </w:rPr>
-      </w:pPr>
-    </w:p>
-    <w:p>
-      <w:pPr>
-        <w:spacing w:line="360" w:lineRule="auto"/>
-        <w:rPr>
-          <w:rFonts w:asciiTheme="majorHAnsi" w:eastAsiaTheme="minorEastAsia" w:hAnsiTheme="majorHAnsi"/>
-          <w:b/>
-          <w:color w:val="000000" w:themeColor="text1"/>
-          <w:sz w:val="24"/>
-          <w:lang w:val="es-MX"/>
-        </w:rPr>
-      </w:pPr>
-    </w:p>
-    <w:p>
-      <w:pPr>
-        <w:spacing w:line="360" w:lineRule="auto"/>
-        <w:rPr>
-          <w:rFonts w:asciiTheme="majorHAnsi" w:eastAsiaTheme="minorEastAsia" w:hAnsiTheme="majorHAnsi"/>
-          <w:b/>
-          <w:color w:val="000000" w:themeColor="text1"/>
-          <w:sz w:val="24"/>
-          <w:lang w:val="es-MX"/>
-        </w:rPr>
-      </w:pPr>
-    </w:p>
-    <w:p>
-      <w:pPr>
-        <w:spacing w:line="360" w:lineRule="auto"/>
-        <w:jc w:val="both"/>
-        <w:rPr>
-          <w:rFonts w:asciiTheme="majorHAnsi" w:eastAsiaTheme="minorEastAsia" w:hAnsiTheme="majorHAnsi"/>
-          <w:b/>
-          <w:color w:val="FF0000"/>
-          <w:sz w:val="24"/>
-          <w:lang w:val="es-MX"/>
-        </w:rPr>
-      </w:pPr>
-      <w:r>
-        <w:rPr>
-          <w:rFonts w:asciiTheme="majorHAnsi" w:eastAsiaTheme="minorEastAsia" w:hAnsiTheme="majorHAnsi"/>
-          <w:b/>
-          <w:sz w:val="24"/>
-          <w:lang w:val="es-MX"/>
-        </w:rPr>
-        <w:t>Código en C (</w:t>
-      </w:r>
-      <w:r>
-        <w:rPr>
-          <w:rFonts w:asciiTheme="majorHAnsi" w:eastAsiaTheme="minorEastAsia" w:hAnsiTheme="majorHAnsi"/>
-          <w:b/>
-          <w:color w:val="FF0000"/>
-          <w:sz w:val="24"/>
-          <w:lang w:val="es-MX"/>
-        </w:rPr>
-        <w:t>Inserta tu código)</w:t>
-      </w:r>
-    </w:p>
-    <w:p>
-      <w:pPr>
-        <w:spacing w:line="360" w:lineRule="auto"/>
-        <w:jc w:val="both"/>
-        <w:rPr>
-          <w:rFonts w:asciiTheme="majorHAnsi" w:eastAsiaTheme="minorEastAsia" w:hAnsiTheme="majorHAnsi"/>
-          <w:b/>
-          <w:color w:val="FF0000"/>
-          <w:sz w:val="24"/>
-          <w:lang w:val="es-MX"/>
-        </w:rPr>
-      </w:pPr>
-    </w:p>
-    <w:p>
-      <w:pPr>
-        <w:spacing w:line="360" w:lineRule="auto"/>
-        <w:jc w:val="both"/>
-        <w:rPr>
-          <w:rFonts w:asciiTheme="majorHAnsi" w:eastAsiaTheme="minorEastAsia" w:hAnsiTheme="majorHAnsi"/>
-          <w:b/>
-          <w:color w:val="FF0000"/>
-          <w:sz w:val="24"/>
-          <w:lang w:val="es-MX"/>
-        </w:rPr>
-      </w:pPr>
-    </w:p>
-    <w:p>
-      <w:pPr>
-        <w:spacing w:line="360" w:lineRule="auto"/>
-        <w:jc w:val="both"/>
-        <w:rPr>
-          <w:rFonts w:asciiTheme="majorHAnsi" w:eastAsiaTheme="minorEastAsia" w:hAnsiTheme="majorHAnsi"/>
-          <w:b/>
-          <w:color w:val="FF0000"/>
-          <w:sz w:val="24"/>
-          <w:lang w:val="es-MX"/>
-        </w:rPr>
-      </w:pPr>
-    </w:p>
-    <w:p>
-      <w:pPr>
-        <w:spacing w:line="360" w:lineRule="auto"/>
-        <w:jc w:val="both"/>
-        <w:rPr>
-          <w:rFonts w:asciiTheme="majorHAnsi" w:eastAsiaTheme="minorEastAsia" w:hAnsiTheme="majorHAnsi"/>
-          <w:b/>
-          <w:color w:val="FF0000"/>
-          <w:sz w:val="24"/>
-          <w:lang w:val="es-MX"/>
-        </w:rPr>
-      </w:pPr>
-    </w:p>
-    <w:p>
-      <w:pPr>
-        <w:spacing w:line="360" w:lineRule="auto"/>
-        <w:jc w:val="both"/>
-        <w:rPr>
-          <w:rFonts w:asciiTheme="majorHAnsi" w:eastAsiaTheme="minorEastAsia" w:hAnsiTheme="majorHAnsi"/>
-          <w:b/>
-          <w:color w:val="FF0000"/>
-          <w:sz w:val="24"/>
-          <w:lang w:val="es-MX"/>
-        </w:rPr>
-      </w:pPr>
-    </w:p>
-    <w:p>
-      <w:pPr>
-        <w:spacing w:line="360" w:lineRule="auto"/>
-        <w:jc w:val="both"/>
-        <w:rPr>
-          <w:rFonts w:asciiTheme="majorHAnsi" w:eastAsiaTheme="minorEastAsia" w:hAnsiTheme="majorHAnsi"/>
-          <w:b/>
-          <w:color w:val="FF0000"/>
-          <w:sz w:val="24"/>
-          <w:lang w:val="es-MX"/>
-        </w:rPr>
-      </w:pPr>
-    </w:p>
-    <w:p>
-      <w:pPr>
-        <w:spacing w:line="360" w:lineRule="auto"/>
-        <w:jc w:val="both"/>
-        <w:rPr>
-          <w:rFonts w:asciiTheme="majorHAnsi" w:eastAsiaTheme="minorEastAsia" w:hAnsiTheme="majorHAnsi"/>
-          <w:b/>
-          <w:color w:val="FF0000"/>
-          <w:sz w:val="24"/>
-          <w:lang w:val="es-MX"/>
-        </w:rPr>
-      </w:pPr>
-    </w:p>
-    <w:p>
-      <w:pPr>
-        <w:spacing w:line="360" w:lineRule="auto"/>
-        <w:jc w:val="both"/>
-        <w:rPr>
-          <w:rFonts w:asciiTheme="majorHAnsi" w:eastAsiaTheme="minorEastAsia" w:hAnsiTheme="majorHAnsi"/>
-          <w:b/>
-          <w:color w:val="FF0000"/>
-          <w:sz w:val="24"/>
-          <w:lang w:val="es-MX"/>
-        </w:rPr>
-      </w:pPr>
-    </w:p>
-    <w:p>
-      <w:pPr>
-        <w:spacing w:line="360" w:lineRule="auto"/>
-        <w:jc w:val="both"/>
-        <w:rPr>
-          <w:rFonts w:asciiTheme="majorHAnsi" w:eastAsiaTheme="minorEastAsia" w:hAnsiTheme="majorHAnsi"/>
-          <w:b/>
-          <w:color w:val="FF0000"/>
-          <w:sz w:val="24"/>
-          <w:lang w:val="es-MX"/>
-        </w:rPr>
-      </w:pPr>
-    </w:p>
-    <w:p>
-      <w:pPr>
-        <w:spacing w:line="360" w:lineRule="auto"/>
-        <w:jc w:val="both"/>
-        <w:rPr>
-          <w:rFonts w:asciiTheme="majorHAnsi" w:eastAsiaTheme="minorEastAsia" w:hAnsiTheme="majorHAnsi"/>
-          <w:b/>
-          <w:color w:val="FF0000"/>
-          <w:sz w:val="24"/>
-          <w:lang w:val="es-MX"/>
-        </w:rPr>
-      </w:pPr>
-    </w:p>
-    <w:p>
-      <w:pPr>
-        <w:spacing w:line="360" w:lineRule="auto"/>
-        <w:jc w:val="both"/>
-        <w:rPr>
-          <w:rFonts w:asciiTheme="majorHAnsi" w:eastAsiaTheme="minorEastAsia" w:hAnsiTheme="majorHAnsi"/>
-          <w:b/>
-          <w:color w:val="FF0000"/>
-          <w:sz w:val="24"/>
-          <w:lang w:val="es-MX"/>
-        </w:rPr>
-      </w:pPr>
-    </w:p>
-    <w:p>
-      <w:pPr>
-        <w:spacing w:line="360" w:lineRule="auto"/>
-        <w:jc w:val="both"/>
-        <w:rPr>
-          <w:rFonts w:asciiTheme="majorHAnsi" w:eastAsiaTheme="minorEastAsia" w:hAnsiTheme="majorHAnsi"/>
-          <w:b/>
-          <w:color w:val="FF0000"/>
-          <w:sz w:val="24"/>
-          <w:lang w:val="es-MX"/>
-        </w:rPr>
-      </w:pPr>
-    </w:p>
-    <w:p>
-      <w:pPr>
-        <w:spacing w:line="360" w:lineRule="auto"/>
-        <w:jc w:val="both"/>
-        <w:rPr>
-          <w:rFonts w:asciiTheme="majorHAnsi" w:eastAsiaTheme="minorEastAsia" w:hAnsiTheme="majorHAnsi"/>
-          <w:b/>
-          <w:color w:val="FF0000"/>
-          <w:sz w:val="24"/>
-          <w:lang w:val="es-MX"/>
-        </w:rPr>
-      </w:pPr>
-    </w:p>
-    <w:p>
-      <w:pPr>
-        <w:spacing w:line="360" w:lineRule="auto"/>
-        <w:jc w:val="both"/>
-        <w:rPr>
-          <w:rFonts w:asciiTheme="majorHAnsi" w:eastAsiaTheme="minorEastAsia" w:hAnsiTheme="majorHAnsi"/>
-          <w:b/>
-          <w:color w:val="FF0000"/>
-          <w:sz w:val="24"/>
-          <w:lang w:val="es-MX"/>
-        </w:rPr>
-      </w:pPr>
-    </w:p>
-    <w:p>
-      <w:pPr>
-        <w:spacing w:line="360" w:lineRule="auto"/>
-        <w:jc w:val="both"/>
-        <w:rPr>
-          <w:rFonts w:asciiTheme="majorHAnsi" w:eastAsiaTheme="minorEastAsia" w:hAnsiTheme="majorHAnsi"/>
-          <w:b/>
-          <w:color w:val="FF0000"/>
-          <w:sz w:val="24"/>
-          <w:lang w:val="es-MX"/>
-        </w:rPr>
-      </w:pPr>
-    </w:p>
-    <w:p>
-      <w:pPr>
-        <w:spacing w:line="360" w:lineRule="auto"/>
-        <w:jc w:val="both"/>
-        <w:rPr>
-          <w:rFonts w:asciiTheme="majorHAnsi" w:eastAsiaTheme="minorEastAsia" w:hAnsiTheme="majorHAnsi"/>
-          <w:b/>
-          <w:color w:val="FF0000"/>
-          <w:sz w:val="24"/>
-          <w:lang w:val="es-MX"/>
-        </w:rPr>
-      </w:pPr>
-    </w:p>
-    <w:p>
-      <w:pPr>
-        <w:spacing w:line="360" w:lineRule="auto"/>
-        <w:jc w:val="both"/>
-        <w:rPr>
-          <w:rFonts w:asciiTheme="majorHAnsi" w:eastAsiaTheme="minorEastAsia" w:hAnsiTheme="majorHAnsi"/>
-          <w:b/>
-          <w:color w:val="000000" w:themeColor="text1"/>
-          <w:sz w:val="24"/>
-          <w:lang w:val="es-MX"/>
-        </w:rPr>
-      </w:pPr>
-      <w:r>
-        <w:rPr>
-          <w:rFonts w:asciiTheme="majorHAnsi" w:eastAsiaTheme="minorEastAsia" w:hAnsiTheme="majorHAnsi"/>
-          <w:b/>
-          <w:color w:val="000000" w:themeColor="text1"/>
-          <w:sz w:val="24"/>
-          <w:lang w:val="es-MX"/>
-        </w:rPr>
-        <w:lastRenderedPageBreak/>
-        <w:t xml:space="preserve">Código en </w:t>
-      </w:r>
-      <w:proofErr w:type="spellStart"/>
-      <w:r>
-        <w:rPr>
-          <w:rFonts w:asciiTheme="majorHAnsi" w:eastAsiaTheme="minorEastAsia" w:hAnsiTheme="majorHAnsi"/>
-          <w:b/>
-          <w:color w:val="000000" w:themeColor="text1"/>
-          <w:sz w:val="24"/>
-          <w:lang w:val="es-MX"/>
-        </w:rPr>
-        <w:t>Python</w:t>
-      </w:r>
-      <w:proofErr w:type="spellEnd"/>
-    </w:p>
-    <w:p>
-      <w:pPr>
-        <w:spacing w:line="360" w:lineRule="auto"/>
-        <w:jc w:val="both"/>
-        <w:rPr>
-          <w:rFonts w:asciiTheme="majorHAnsi" w:eastAsiaTheme="minorEastAsia" w:hAnsiTheme="majorHAnsi"/>
-          <w:b/>
-          <w:color w:val="000000" w:themeColor="text1"/>
-          <w:sz w:val="24"/>
-          <w:lang w:val="es-MX"/>
-        </w:rPr>
-      </w:pPr>
       <w:r>
         <w:rPr>
           <w:noProof/>
-          <w:lang w:val="es-MX" w:eastAsia="es-MX"/>
+          <w:lang w:val="es-ES" w:eastAsia="es-ES"/>
         </w:rPr>
         <w:drawing>
           <wp:inline distT="0" distB="0" distL="0" distR="0" wp14:anchorId="05D2F8FA" wp14:editId="09A64CF1">
@@ -7807,7 +7270,7 @@
                     <pic:cNvPicPr/>
                   </pic:nvPicPr>
                   <pic:blipFill>
-                    <a:blip r:embed="rId18"/>
+                    <a:blip r:embed="rId28"/>
                     <a:stretch>
                       <a:fillRect/>
                     </a:stretch>
@@ -8005,17 +7468,8 @@
           <w:sz w:val="24"/>
           <w:lang w:val="es-MX"/>
         </w:rPr>
-        <w:t>Tiempo de ejecución: 0.002000034</w:t>
-      </w:r>
-      <w:bookmarkStart w:id="0" w:name="_GoBack"/>
-      <w:bookmarkEnd w:id="0"/>
-      <w:r>
-        <w:rPr>
-          <w:rFonts w:asciiTheme="majorHAnsi" w:eastAsiaTheme="minorEastAsia" w:hAnsiTheme="majorHAnsi"/>
-          <w:sz w:val="24"/>
-          <w:lang w:val="es-MX"/>
-        </w:rPr>
-        <w:t>6008</w:t>
+        <w:lastRenderedPageBreak/>
+        <w:t>Tiempo de ejecución: 0.0020000346008</w:t>
       </w:r>
     </w:p>
     <w:p>
@@ -8033,9 +7487,8 @@
       <w:r>
         <w:rPr>
           <w:noProof/>
-          <w:lang w:val="es-MX" w:eastAsia="es-MX"/>
-        </w:rPr>
-        <w:lastRenderedPageBreak/>
+          <w:lang w:val="es-ES" w:eastAsia="es-ES"/>
+        </w:rPr>
         <w:drawing>
           <wp:inline distT="0" distB="0" distL="0" distR="0" wp14:anchorId="4BE25CEB" wp14:editId="46137305">
             <wp:extent cx="5943600" cy="3011170"/>
@@ -8052,7 +7505,7 @@
                     <pic:cNvPicPr/>
                   </pic:nvPicPr>
                   <pic:blipFill>
-                    <a:blip r:embed="rId19"/>
+                    <a:blip r:embed="rId29"/>
                     <a:stretch>
                       <a:fillRect/>
                     </a:stretch>
@@ -8093,19 +7546,13 @@
           <w:sz w:val="24"/>
           <w:lang w:val="es-MX"/>
         </w:rPr>
-        <w:t>Tiempo de ejecución 2 (</w:t>
-      </w:r>
-      <w:r>
-        <w:rPr>
-          <w:rFonts w:asciiTheme="majorHAnsi" w:eastAsiaTheme="minorEastAsia" w:hAnsiTheme="majorHAnsi"/>
-          <w:b/>
-          <w:color w:val="FF0000"/>
-          <w:sz w:val="24"/>
-          <w:lang w:val="es-MX"/>
-        </w:rPr>
-        <w:t>Inserta el tiempo en C</w:t>
-      </w:r>
-      <w:r>
+        <w:t xml:space="preserve">Tiempo de ejecución 2 </w:t>
+      </w:r>
+    </w:p>
+    <w:p>
+      <w:pPr>
+        <w:spacing w:line="360" w:lineRule="auto"/>
+        <w:jc w:val="both"/>
         <w:rPr>
           <w:rFonts w:asciiTheme="majorHAnsi" w:eastAsiaTheme="minorEastAsia" w:hAnsiTheme="majorHAnsi"/>
           <w:b/>
@@ -8113,21 +7560,122 @@
           <w:sz w:val="24"/>
           <w:lang w:val="es-MX"/>
         </w:rPr>
-        <w:t>)</w:t>
-      </w:r>
-    </w:p>
-    <w:p>
-      <w:pPr>
-        <w:spacing w:line="360" w:lineRule="auto"/>
-        <w:jc w:val="both"/>
-        <w:rPr>
-          <w:rFonts w:asciiTheme="majorHAnsi" w:eastAsiaTheme="minorEastAsia" w:hAnsiTheme="majorHAnsi"/>
-          <w:b/>
+      </w:pPr>
+      <w:r>
+        <w:rPr>
+          <w:rFonts w:asciiTheme="majorHAnsi" w:eastAsiaTheme="minorEastAsia" w:hAnsiTheme="majorHAnsi"/>
+          <w:b/>
+          <w:noProof/>
           <w:color w:val="000000" w:themeColor="text1"/>
           <w:sz w:val="24"/>
-          <w:lang w:val="es-MX"/>
-        </w:rPr>
-      </w:pPr>
+          <w:lang w:val="es-ES" w:eastAsia="es-ES"/>
+        </w:rPr>
+        <w:drawing>
+          <wp:inline distT="0" distB="0" distL="0" distR="0">
+            <wp:extent cx="5943552" cy="1344304"/>
+            <wp:effectExtent l="0" t="0" r="635" b="8255"/>
+            <wp:docPr id="25" name="0 Imagen"/>
+            <wp:cNvGraphicFramePr>
+              <a:graphicFrameLocks xmlns:a="http://schemas.openxmlformats.org/drawingml/2006/main" noChangeAspect="1"/>
+            </wp:cNvGraphicFramePr>
+            <a:graphic xmlns:a="http://schemas.openxmlformats.org/drawingml/2006/main">
+              <a:graphicData uri="http://schemas.openxmlformats.org/drawingml/2006/picture">
+                <pic:pic xmlns:pic="http://schemas.openxmlformats.org/drawingml/2006/picture">
+                  <pic:nvPicPr>
+                    <pic:cNvPr id="0" name="informacion del sistema.png"/>
+                    <pic:cNvPicPr/>
+                  </pic:nvPicPr>
+                  <pic:blipFill>
+                    <a:blip r:embed="rId12">
+                      <a:extLst>
+                        <a:ext uri="{28A0092B-C50C-407E-A947-70E740481C1C}">
+                          <a14:useLocalDpi xmlns:a14="http://schemas.microsoft.com/office/drawing/2010/main" val="0"/>
+                        </a:ext>
+                      </a:extLst>
+                    </a:blip>
+                    <a:stretch>
+                      <a:fillRect/>
+                    </a:stretch>
+                  </pic:blipFill>
+                  <pic:spPr>
+                    <a:xfrm>
+                      <a:off x="0" y="0"/>
+                      <a:ext cx="5943600" cy="1344315"/>
+                    </a:xfrm>
+                    <a:prstGeom prst="rect">
+                      <a:avLst/>
+                    </a:prstGeom>
+                  </pic:spPr>
+                </pic:pic>
+              </a:graphicData>
+            </a:graphic>
+          </wp:inline>
+        </w:drawing>
+      </w:r>
+    </w:p>
+    <w:p>
+      <w:pPr>
+        <w:spacing w:line="360" w:lineRule="auto"/>
+        <w:jc w:val="both"/>
+        <w:rPr>
+          <w:rFonts w:asciiTheme="majorHAnsi" w:eastAsiaTheme="minorEastAsia" w:hAnsiTheme="majorHAnsi"/>
+          <w:b/>
+          <w:color w:val="000000" w:themeColor="text1"/>
+          <w:sz w:val="24"/>
+          <w:lang w:val="es-MX"/>
+        </w:rPr>
+      </w:pPr>
+      <w:r>
+        <w:rPr>
+          <w:rFonts w:asciiTheme="majorHAnsi" w:eastAsiaTheme="minorEastAsia" w:hAnsiTheme="majorHAnsi"/>
+          <w:b/>
+          <w:noProof/>
+          <w:color w:val="000000" w:themeColor="text1"/>
+          <w:sz w:val="24"/>
+          <w:lang w:val="es-ES" w:eastAsia="es-ES"/>
+        </w:rPr>
+        <w:drawing>
+          <wp:inline distT="0" distB="0" distL="0" distR="0">
+            <wp:extent cx="5943600" cy="2821940"/>
+            <wp:effectExtent l="0" t="0" r="0" b="0"/>
+            <wp:docPr id="26" name="0 Imagen"/>
+            <wp:cNvGraphicFramePr>
+              <a:graphicFrameLocks xmlns:a="http://schemas.openxmlformats.org/drawingml/2006/main" noChangeAspect="1"/>
+            </wp:cNvGraphicFramePr>
+            <a:graphic xmlns:a="http://schemas.openxmlformats.org/drawingml/2006/main">
+              <a:graphicData uri="http://schemas.openxmlformats.org/drawingml/2006/picture">
+                <pic:pic xmlns:pic="http://schemas.openxmlformats.org/drawingml/2006/picture">
+                  <pic:nvPicPr>
+                    <pic:cNvPr id="0" name="mergesort ejecucion.png"/>
+                    <pic:cNvPicPr/>
+                  </pic:nvPicPr>
+                  <pic:blipFill>
+                    <a:blip r:embed="rId30">
+                      <a:extLst>
+                        <a:ext uri="{28A0092B-C50C-407E-A947-70E740481C1C}">
+                          <a14:useLocalDpi xmlns:a14="http://schemas.microsoft.com/office/drawing/2010/main" val="0"/>
+                        </a:ext>
+                      </a:extLst>
+                    </a:blip>
+                    <a:stretch>
+                      <a:fillRect/>
+                    </a:stretch>
+                  </pic:blipFill>
+                  <pic:spPr>
+                    <a:xfrm>
+                      <a:off x="0" y="0"/>
+                      <a:ext cx="5943600" cy="2821940"/>
+                    </a:xfrm>
+                    <a:prstGeom prst="rect">
+                      <a:avLst/>
+                    </a:prstGeom>
+                  </pic:spPr>
+                </pic:pic>
+              </a:graphicData>
+            </a:graphic>
+          </wp:inline>
+        </w:drawing>
+      </w:r>
     </w:p>
     <w:p>
       <w:pPr>
@@ -8143,12 +7691,12 @@
       </w:pPr>
     </w:p>
     <w:sectPr>
-      <w:headerReference w:type="even" r:id="rId20"/>
-      <w:headerReference w:type="default" r:id="rId21"/>
-      <w:footerReference w:type="even" r:id="rId22"/>
-      <w:footerReference w:type="default" r:id="rId23"/>
-      <w:headerReference w:type="first" r:id="rId24"/>
-      <w:footerReference w:type="first" r:id="rId25"/>
+      <w:headerReference w:type="even" r:id="rId31"/>
+      <w:headerReference w:type="default" r:id="rId32"/>
+      <w:footerReference w:type="even" r:id="rId33"/>
+      <w:footerReference w:type="default" r:id="rId34"/>
+      <w:headerReference w:type="first" r:id="rId35"/>
+      <w:footerReference w:type="first" r:id="rId36"/>
       <w:pgSz w:w="12240" w:h="15840"/>
       <w:pgMar w:top="1440" w:right="1440" w:bottom="1440" w:left="1440" w:header="720" w:footer="720" w:gutter="0"/>
       <w:cols w:space="720"/>
@@ -8159,7 +7707,7 @@
 </file>
 
 <file path=word/endnotes.xml><?xml version="1.0" encoding="utf-8"?>
-<w:endnotes xmlns:wpc="http://schemas.microsoft.com/office/word/2010/wordprocessingCanvas" xmlns:mc="http://schemas.openxmlformats.org/markup-compatibility/2006" xmlns:o="urn:schemas-microsoft-com:office:office" xmlns:r="http://schemas.openxmlformats.org/officeDocument/2006/relationships" xmlns:m="http://schemas.openxmlformats.org/officeDocument/2006/math" xmlns:v="urn:schemas-microsoft-com:vml" xmlns:wp14="http://schemas.microsoft.com/office/word/2010/wordprocessingDrawing" xmlns:wp="http://schemas.openxmlformats.org/drawingml/2006/wordprocessingDrawing" xmlns:w10="urn:schemas-microsoft-com:office:word" xmlns:w="http://schemas.openxmlformats.org/wordprocessingml/2006/main" xmlns:w14="http://schemas.microsoft.com/office/word/2010/wordml" xmlns:w15="http://schemas.microsoft.com/office/word/2012/wordml" xmlns:wpg="http://schemas.microsoft.com/office/word/2010/wordprocessingGroup" xmlns:wpi="http://schemas.microsoft.com/office/word/2010/wordprocessingInk" xmlns:wne="http://schemas.microsoft.com/office/word/2006/wordml" xmlns:wps="http://schemas.microsoft.com/office/word/2010/wordprocessingShape" mc:Ignorable="w14 w15 wp14">
+<w:endnotes xmlns:wpc="http://schemas.microsoft.com/office/word/2010/wordprocessingCanvas" xmlns:mc="http://schemas.openxmlformats.org/markup-compatibility/2006" xmlns:o="urn:schemas-microsoft-com:office:office" xmlns:r="http://schemas.openxmlformats.org/officeDocument/2006/relationships" xmlns:m="http://schemas.openxmlformats.org/officeDocument/2006/math" xmlns:v="urn:schemas-microsoft-com:vml" xmlns:wp14="http://schemas.microsoft.com/office/word/2010/wordprocessingDrawing" xmlns:wp="http://schemas.openxmlformats.org/drawingml/2006/wordprocessingDrawing" xmlns:w10="urn:schemas-microsoft-com:office:word" xmlns:w="http://schemas.openxmlformats.org/wordprocessingml/2006/main" xmlns:w14="http://schemas.microsoft.com/office/word/2010/wordml" xmlns:wpg="http://schemas.microsoft.com/office/word/2010/wordprocessingGroup" xmlns:wpi="http://schemas.microsoft.com/office/word/2010/wordprocessingInk" xmlns:wne="http://schemas.microsoft.com/office/word/2006/wordml" xmlns:wps="http://schemas.microsoft.com/office/word/2010/wordprocessingShape" mc:Ignorable="w14 wp14">
   <w:endnote w:type="separator" w:id="-1">
     <w:p>
       <w:r>
@@ -8178,7 +7726,7 @@
 </file>
 
 <file path=word/footer1.xml><?xml version="1.0" encoding="utf-8"?>
-<w:ftr xmlns:wpc="http://schemas.microsoft.com/office/word/2010/wordprocessingCanvas" xmlns:mc="http://schemas.openxmlformats.org/markup-compatibility/2006" xmlns:o="urn:schemas-microsoft-com:office:office" xmlns:r="http://schemas.openxmlformats.org/officeDocument/2006/relationships" xmlns:m="http://schemas.openxmlformats.org/officeDocument/2006/math" xmlns:v="urn:schemas-microsoft-com:vml" xmlns:wp14="http://schemas.microsoft.com/office/word/2010/wordprocessingDrawing" xmlns:wp="http://schemas.openxmlformats.org/drawingml/2006/wordprocessingDrawing" xmlns:w10="urn:schemas-microsoft-com:office:word" xmlns:w="http://schemas.openxmlformats.org/wordprocessingml/2006/main" xmlns:w14="http://schemas.microsoft.com/office/word/2010/wordml" xmlns:w15="http://schemas.microsoft.com/office/word/2012/wordml" xmlns:wpg="http://schemas.microsoft.com/office/word/2010/wordprocessingGroup" xmlns:wpi="http://schemas.microsoft.com/office/word/2010/wordprocessingInk" xmlns:wne="http://schemas.microsoft.com/office/word/2006/wordml" xmlns:wps="http://schemas.microsoft.com/office/word/2010/wordprocessingShape" mc:Ignorable="w14 w15 wp14">
+<w:ftr xmlns:wpc="http://schemas.microsoft.com/office/word/2010/wordprocessingCanvas" xmlns:mc="http://schemas.openxmlformats.org/markup-compatibility/2006" xmlns:o="urn:schemas-microsoft-com:office:office" xmlns:r="http://schemas.openxmlformats.org/officeDocument/2006/relationships" xmlns:m="http://schemas.openxmlformats.org/officeDocument/2006/math" xmlns:v="urn:schemas-microsoft-com:vml" xmlns:wp14="http://schemas.microsoft.com/office/word/2010/wordprocessingDrawing" xmlns:wp="http://schemas.openxmlformats.org/drawingml/2006/wordprocessingDrawing" xmlns:w10="urn:schemas-microsoft-com:office:word" xmlns:w="http://schemas.openxmlformats.org/wordprocessingml/2006/main" xmlns:w14="http://schemas.microsoft.com/office/word/2010/wordml" xmlns:wpg="http://schemas.microsoft.com/office/word/2010/wordprocessingGroup" xmlns:wpi="http://schemas.microsoft.com/office/word/2010/wordprocessingInk" xmlns:wne="http://schemas.microsoft.com/office/word/2006/wordml" xmlns:wps="http://schemas.microsoft.com/office/word/2010/wordprocessingShape" mc:Ignorable="w14 wp14">
   <w:p>
     <w:pPr>
       <w:pStyle w:val="Piedepgina"/>
@@ -8188,7 +7736,7 @@
 </file>
 
 <file path=word/footer2.xml><?xml version="1.0" encoding="utf-8"?>
-<w:ftr xmlns:wpc="http://schemas.microsoft.com/office/word/2010/wordprocessingCanvas" xmlns:mc="http://schemas.openxmlformats.org/markup-compatibility/2006" xmlns:o="urn:schemas-microsoft-com:office:office" xmlns:r="http://schemas.openxmlformats.org/officeDocument/2006/relationships" xmlns:m="http://schemas.openxmlformats.org/officeDocument/2006/math" xmlns:v="urn:schemas-microsoft-com:vml" xmlns:wp14="http://schemas.microsoft.com/office/word/2010/wordprocessingDrawing" xmlns:wp="http://schemas.openxmlformats.org/drawingml/2006/wordprocessingDrawing" xmlns:w10="urn:schemas-microsoft-com:office:word" xmlns:w="http://schemas.openxmlformats.org/wordprocessingml/2006/main" xmlns:w14="http://schemas.microsoft.com/office/word/2010/wordml" xmlns:w15="http://schemas.microsoft.com/office/word/2012/wordml" xmlns:wpg="http://schemas.microsoft.com/office/word/2010/wordprocessingGroup" xmlns:wpi="http://schemas.microsoft.com/office/word/2010/wordprocessingInk" xmlns:wne="http://schemas.microsoft.com/office/word/2006/wordml" xmlns:wps="http://schemas.microsoft.com/office/word/2010/wordprocessingShape" mc:Ignorable="w14 w15 wp14">
+<w:ftr xmlns:wpc="http://schemas.microsoft.com/office/word/2010/wordprocessingCanvas" xmlns:mc="http://schemas.openxmlformats.org/markup-compatibility/2006" xmlns:o="urn:schemas-microsoft-com:office:office" xmlns:r="http://schemas.openxmlformats.org/officeDocument/2006/relationships" xmlns:m="http://schemas.openxmlformats.org/officeDocument/2006/math" xmlns:v="urn:schemas-microsoft-com:vml" xmlns:wp14="http://schemas.microsoft.com/office/word/2010/wordprocessingDrawing" xmlns:wp="http://schemas.openxmlformats.org/drawingml/2006/wordprocessingDrawing" xmlns:w10="urn:schemas-microsoft-com:office:word" xmlns:w="http://schemas.openxmlformats.org/wordprocessingml/2006/main" xmlns:w14="http://schemas.microsoft.com/office/word/2010/wordml" xmlns:wpg="http://schemas.microsoft.com/office/word/2010/wordprocessingGroup" xmlns:wpi="http://schemas.microsoft.com/office/word/2010/wordprocessingInk" xmlns:wne="http://schemas.microsoft.com/office/word/2006/wordml" xmlns:wps="http://schemas.microsoft.com/office/word/2010/wordprocessingShape" mc:Ignorable="w14 wp14">
   <w:p>
     <w:pPr>
       <w:pStyle w:val="Piedepgina"/>
@@ -8198,7 +7746,7 @@
 </file>
 
 <file path=word/footer3.xml><?xml version="1.0" encoding="utf-8"?>
-<w:ftr xmlns:wpc="http://schemas.microsoft.com/office/word/2010/wordprocessingCanvas" xmlns:mc="http://schemas.openxmlformats.org/markup-compatibility/2006" xmlns:o="urn:schemas-microsoft-com:office:office" xmlns:r="http://schemas.openxmlformats.org/officeDocument/2006/relationships" xmlns:m="http://schemas.openxmlformats.org/officeDocument/2006/math" xmlns:v="urn:schemas-microsoft-com:vml" xmlns:wp14="http://schemas.microsoft.com/office/word/2010/wordprocessingDrawing" xmlns:wp="http://schemas.openxmlformats.org/drawingml/2006/wordprocessingDrawing" xmlns:w10="urn:schemas-microsoft-com:office:word" xmlns:w="http://schemas.openxmlformats.org/wordprocessingml/2006/main" xmlns:w14="http://schemas.microsoft.com/office/word/2010/wordml" xmlns:w15="http://schemas.microsoft.com/office/word/2012/wordml" xmlns:wpg="http://schemas.microsoft.com/office/word/2010/wordprocessingGroup" xmlns:wpi="http://schemas.microsoft.com/office/word/2010/wordprocessingInk" xmlns:wne="http://schemas.microsoft.com/office/word/2006/wordml" xmlns:wps="http://schemas.microsoft.com/office/word/2010/wordprocessingShape" mc:Ignorable="w14 w15 wp14">
+<w:ftr xmlns:wpc="http://schemas.microsoft.com/office/word/2010/wordprocessingCanvas" xmlns:mc="http://schemas.openxmlformats.org/markup-compatibility/2006" xmlns:o="urn:schemas-microsoft-com:office:office" xmlns:r="http://schemas.openxmlformats.org/officeDocument/2006/relationships" xmlns:m="http://schemas.openxmlformats.org/officeDocument/2006/math" xmlns:v="urn:schemas-microsoft-com:vml" xmlns:wp14="http://schemas.microsoft.com/office/word/2010/wordprocessingDrawing" xmlns:wp="http://schemas.openxmlformats.org/drawingml/2006/wordprocessingDrawing" xmlns:w10="urn:schemas-microsoft-com:office:word" xmlns:w="http://schemas.openxmlformats.org/wordprocessingml/2006/main" xmlns:w14="http://schemas.microsoft.com/office/word/2010/wordml" xmlns:wpg="http://schemas.microsoft.com/office/word/2010/wordprocessingGroup" xmlns:wpi="http://schemas.microsoft.com/office/word/2010/wordprocessingInk" xmlns:wne="http://schemas.microsoft.com/office/word/2006/wordml" xmlns:wps="http://schemas.microsoft.com/office/word/2010/wordprocessingShape" mc:Ignorable="w14 wp14">
   <w:p>
     <w:pPr>
       <w:pStyle w:val="Piedepgina"/>
@@ -8208,7 +7756,7 @@
 </file>
 
 <file path=word/footnotes.xml><?xml version="1.0" encoding="utf-8"?>
-<w:footnotes xmlns:wpc="http://schemas.microsoft.com/office/word/2010/wordprocessingCanvas" xmlns:mc="http://schemas.openxmlformats.org/markup-compatibility/2006" xmlns:o="urn:schemas-microsoft-com:office:office" xmlns:r="http://schemas.openxmlformats.org/officeDocument/2006/relationships" xmlns:m="http://schemas.openxmlformats.org/officeDocument/2006/math" xmlns:v="urn:schemas-microsoft-com:vml" xmlns:wp14="http://schemas.microsoft.com/office/word/2010/wordprocessingDrawing" xmlns:wp="http://schemas.openxmlformats.org/drawingml/2006/wordprocessingDrawing" xmlns:w10="urn:schemas-microsoft-com:office:word" xmlns:w="http://schemas.openxmlformats.org/wordprocessingml/2006/main" xmlns:w14="http://schemas.microsoft.com/office/word/2010/wordml" xmlns:w15="http://schemas.microsoft.com/office/word/2012/wordml" xmlns:wpg="http://schemas.microsoft.com/office/word/2010/wordprocessingGroup" xmlns:wpi="http://schemas.microsoft.com/office/word/2010/wordprocessingInk" xmlns:wne="http://schemas.microsoft.com/office/word/2006/wordml" xmlns:wps="http://schemas.microsoft.com/office/word/2010/wordprocessingShape" mc:Ignorable="w14 w15 wp14">
+<w:footnotes xmlns:wpc="http://schemas.microsoft.com/office/word/2010/wordprocessingCanvas" xmlns:mc="http://schemas.openxmlformats.org/markup-compatibility/2006" xmlns:o="urn:schemas-microsoft-com:office:office" xmlns:r="http://schemas.openxmlformats.org/officeDocument/2006/relationships" xmlns:m="http://schemas.openxmlformats.org/officeDocument/2006/math" xmlns:v="urn:schemas-microsoft-com:vml" xmlns:wp14="http://schemas.microsoft.com/office/word/2010/wordprocessingDrawing" xmlns:wp="http://schemas.openxmlformats.org/drawingml/2006/wordprocessingDrawing" xmlns:w10="urn:schemas-microsoft-com:office:word" xmlns:w="http://schemas.openxmlformats.org/wordprocessingml/2006/main" xmlns:w14="http://schemas.microsoft.com/office/word/2010/wordml" xmlns:wpg="http://schemas.microsoft.com/office/word/2010/wordprocessingGroup" xmlns:wpi="http://schemas.microsoft.com/office/word/2010/wordprocessingInk" xmlns:wne="http://schemas.microsoft.com/office/word/2006/wordml" xmlns:wps="http://schemas.microsoft.com/office/word/2010/wordprocessingShape" mc:Ignorable="w14 wp14">
   <w:footnote w:type="separator" w:id="-1">
     <w:p>
       <w:r>
@@ -8227,7 +7775,7 @@
 </file>
 
 <file path=word/header1.xml><?xml version="1.0" encoding="utf-8"?>
-<w:hdr xmlns:wpc="http://schemas.microsoft.com/office/word/2010/wordprocessingCanvas" xmlns:mc="http://schemas.openxmlformats.org/markup-compatibility/2006" xmlns:o="urn:schemas-microsoft-com:office:office" xmlns:r="http://schemas.openxmlformats.org/officeDocument/2006/relationships" xmlns:m="http://schemas.openxmlformats.org/officeDocument/2006/math" xmlns:v="urn:schemas-microsoft-com:vml" xmlns:wp14="http://schemas.microsoft.com/office/word/2010/wordprocessingDrawing" xmlns:wp="http://schemas.openxmlformats.org/drawingml/2006/wordprocessingDrawing" xmlns:w10="urn:schemas-microsoft-com:office:word" xmlns:w="http://schemas.openxmlformats.org/wordprocessingml/2006/main" xmlns:w14="http://schemas.microsoft.com/office/word/2010/wordml" xmlns:w15="http://schemas.microsoft.com/office/word/2012/wordml" xmlns:wpg="http://schemas.microsoft.com/office/word/2010/wordprocessingGroup" xmlns:wpi="http://schemas.microsoft.com/office/word/2010/wordprocessingInk" xmlns:wne="http://schemas.microsoft.com/office/word/2006/wordml" xmlns:wps="http://schemas.microsoft.com/office/word/2010/wordprocessingShape" mc:Ignorable="w14 w15 wp14">
+<w:hdr xmlns:wpc="http://schemas.microsoft.com/office/word/2010/wordprocessingCanvas" xmlns:mc="http://schemas.openxmlformats.org/markup-compatibility/2006" xmlns:o="urn:schemas-microsoft-com:office:office" xmlns:r="http://schemas.openxmlformats.org/officeDocument/2006/relationships" xmlns:m="http://schemas.openxmlformats.org/officeDocument/2006/math" xmlns:v="urn:schemas-microsoft-com:vml" xmlns:wp14="http://schemas.microsoft.com/office/word/2010/wordprocessingDrawing" xmlns:wp="http://schemas.openxmlformats.org/drawingml/2006/wordprocessingDrawing" xmlns:w10="urn:schemas-microsoft-com:office:word" xmlns:w="http://schemas.openxmlformats.org/wordprocessingml/2006/main" xmlns:w14="http://schemas.microsoft.com/office/word/2010/wordml" xmlns:wpg="http://schemas.microsoft.com/office/word/2010/wordprocessingGroup" xmlns:wpi="http://schemas.microsoft.com/office/word/2010/wordprocessingInk" xmlns:wne="http://schemas.microsoft.com/office/word/2006/wordml" xmlns:wps="http://schemas.microsoft.com/office/word/2010/wordprocessingShape" mc:Ignorable="w14 wp14">
   <w:p>
     <w:pPr>
       <w:pStyle w:val="Encabezado"/>
@@ -8237,7 +7785,7 @@
 </file>
 
 <file path=word/header2.xml><?xml version="1.0" encoding="utf-8"?>
-<w:hdr xmlns:wpc="http://schemas.microsoft.com/office/word/2010/wordprocessingCanvas" xmlns:mc="http://schemas.openxmlformats.org/markup-compatibility/2006" xmlns:o="urn:schemas-microsoft-com:office:office" xmlns:r="http://schemas.openxmlformats.org/officeDocument/2006/relationships" xmlns:m="http://schemas.openxmlformats.org/officeDocument/2006/math" xmlns:v="urn:schemas-microsoft-com:vml" xmlns:wp14="http://schemas.microsoft.com/office/word/2010/wordprocessingDrawing" xmlns:wp="http://schemas.openxmlformats.org/drawingml/2006/wordprocessingDrawing" xmlns:w10="urn:schemas-microsoft-com:office:word" xmlns:w="http://schemas.openxmlformats.org/wordprocessingml/2006/main" xmlns:w14="http://schemas.microsoft.com/office/word/2010/wordml" xmlns:w15="http://schemas.microsoft.com/office/word/2012/wordml" xmlns:wpg="http://schemas.microsoft.com/office/word/2010/wordprocessingGroup" xmlns:wpi="http://schemas.microsoft.com/office/word/2010/wordprocessingInk" xmlns:wne="http://schemas.microsoft.com/office/word/2006/wordml" xmlns:wps="http://schemas.microsoft.com/office/word/2010/wordprocessingShape" mc:Ignorable="w14 w15 wp14">
+<w:hdr xmlns:wpc="http://schemas.microsoft.com/office/word/2010/wordprocessingCanvas" xmlns:mc="http://schemas.openxmlformats.org/markup-compatibility/2006" xmlns:o="urn:schemas-microsoft-com:office:office" xmlns:r="http://schemas.openxmlformats.org/officeDocument/2006/relationships" xmlns:m="http://schemas.openxmlformats.org/officeDocument/2006/math" xmlns:v="urn:schemas-microsoft-com:vml" xmlns:wp14="http://schemas.microsoft.com/office/word/2010/wordprocessingDrawing" xmlns:wp="http://schemas.openxmlformats.org/drawingml/2006/wordprocessingDrawing" xmlns:w10="urn:schemas-microsoft-com:office:word" xmlns:w="http://schemas.openxmlformats.org/wordprocessingml/2006/main" xmlns:w14="http://schemas.microsoft.com/office/word/2010/wordml" xmlns:wpg="http://schemas.microsoft.com/office/word/2010/wordprocessingGroup" xmlns:wpi="http://schemas.microsoft.com/office/word/2010/wordprocessingInk" xmlns:wne="http://schemas.microsoft.com/office/word/2006/wordml" xmlns:wps="http://schemas.microsoft.com/office/word/2010/wordprocessingShape" mc:Ignorable="w14 wp14">
   <w:p>
     <w:pPr>
       <w:pStyle w:val="Encabezado"/>
@@ -8247,7 +7795,7 @@
 </file>
 
 <file path=word/header3.xml><?xml version="1.0" encoding="utf-8"?>
-<w:hdr xmlns:wpc="http://schemas.microsoft.com/office/word/2010/wordprocessingCanvas" xmlns:mc="http://schemas.openxmlformats.org/markup-compatibility/2006" xmlns:o="urn:schemas-microsoft-com:office:office" xmlns:r="http://schemas.openxmlformats.org/officeDocument/2006/relationships" xmlns:m="http://schemas.openxmlformats.org/officeDocument/2006/math" xmlns:v="urn:schemas-microsoft-com:vml" xmlns:wp14="http://schemas.microsoft.com/office/word/2010/wordprocessingDrawing" xmlns:wp="http://schemas.openxmlformats.org/drawingml/2006/wordprocessingDrawing" xmlns:w10="urn:schemas-microsoft-com:office:word" xmlns:w="http://schemas.openxmlformats.org/wordprocessingml/2006/main" xmlns:w14="http://schemas.microsoft.com/office/word/2010/wordml" xmlns:w15="http://schemas.microsoft.com/office/word/2012/wordml" xmlns:wpg="http://schemas.microsoft.com/office/word/2010/wordprocessingGroup" xmlns:wpi="http://schemas.microsoft.com/office/word/2010/wordprocessingInk" xmlns:wne="http://schemas.microsoft.com/office/word/2006/wordml" xmlns:wps="http://schemas.microsoft.com/office/word/2010/wordprocessingShape" mc:Ignorable="w14 w15 wp14">
+<w:hdr xmlns:wpc="http://schemas.microsoft.com/office/word/2010/wordprocessingCanvas" xmlns:mc="http://schemas.openxmlformats.org/markup-compatibility/2006" xmlns:o="urn:schemas-microsoft-com:office:office" xmlns:r="http://schemas.openxmlformats.org/officeDocument/2006/relationships" xmlns:m="http://schemas.openxmlformats.org/officeDocument/2006/math" xmlns:v="urn:schemas-microsoft-com:vml" xmlns:wp14="http://schemas.microsoft.com/office/word/2010/wordprocessingDrawing" xmlns:wp="http://schemas.openxmlformats.org/drawingml/2006/wordprocessingDrawing" xmlns:w10="urn:schemas-microsoft-com:office:word" xmlns:w="http://schemas.openxmlformats.org/wordprocessingml/2006/main" xmlns:w14="http://schemas.microsoft.com/office/word/2010/wordml" xmlns:wpg="http://schemas.microsoft.com/office/word/2010/wordprocessingGroup" xmlns:wpi="http://schemas.microsoft.com/office/word/2010/wordprocessingInk" xmlns:wne="http://schemas.microsoft.com/office/word/2006/wordml" xmlns:wps="http://schemas.microsoft.com/office/word/2010/wordprocessingShape" mc:Ignorable="w14 wp14">
   <w:p>
     <w:pPr>
       <w:pStyle w:val="Encabezado"/>
@@ -8257,7 +7805,7 @@
 </file>
 
 <file path=word/styles.xml><?xml version="1.0" encoding="utf-8"?>
-<w:styles xmlns:mc="http://schemas.openxmlformats.org/markup-compatibility/2006" xmlns:r="http://schemas.openxmlformats.org/officeDocument/2006/relationships" xmlns:w="http://schemas.openxmlformats.org/wordprocessingml/2006/main" xmlns:w14="http://schemas.microsoft.com/office/word/2010/wordml" xmlns:w15="http://schemas.microsoft.com/office/word/2012/wordml" mc:Ignorable="w14 w15">
+<w:styles xmlns:mc="http://schemas.openxmlformats.org/markup-compatibility/2006" xmlns:r="http://schemas.openxmlformats.org/officeDocument/2006/relationships" xmlns:w="http://schemas.openxmlformats.org/wordprocessingml/2006/main" xmlns:w14="http://schemas.microsoft.com/office/word/2010/wordml" mc:Ignorable="w14">
   <w:docDefaults>
     <w:rPrDefault>
       <w:rPr>
@@ -8271,378 +7819,144 @@
     </w:rPrDefault>
     <w:pPrDefault/>
   </w:docDefaults>
-  <w:latentStyles w:defLockedState="0" w:defUIPriority="99" w:defSemiHidden="0" w:defUnhideWhenUsed="0" w:defQFormat="0" w:count="371">
-    <w:lsdException w:name="Normal" w:uiPriority="0" w:qFormat="1"/>
-    <w:lsdException w:name="heading 1" w:uiPriority="9" w:qFormat="1"/>
-    <w:lsdException w:name="heading 2" w:semiHidden="1" w:uiPriority="9" w:unhideWhenUsed="1" w:qFormat="1"/>
-    <w:lsdException w:name="heading 3" w:semiHidden="1" w:uiPriority="9" w:unhideWhenUsed="1" w:qFormat="1"/>
-    <w:lsdException w:name="heading 4" w:semiHidden="1" w:uiPriority="9" w:unhideWhenUsed="1" w:qFormat="1"/>
-    <w:lsdException w:name="heading 5" w:semiHidden="1" w:uiPriority="9" w:unhideWhenUsed="1" w:qFormat="1"/>
-    <w:lsdException w:name="heading 6" w:semiHidden="1" w:uiPriority="9" w:unhideWhenUsed="1" w:qFormat="1"/>
-    <w:lsdException w:name="heading 7" w:semiHidden="1" w:uiPriority="9" w:unhideWhenUsed="1" w:qFormat="1"/>
-    <w:lsdException w:name="heading 8" w:semiHidden="1" w:uiPriority="9" w:unhideWhenUsed="1" w:qFormat="1"/>
-    <w:lsdException w:name="heading 9" w:semiHidden="1" w:uiPriority="9" w:unhideWhenUsed="1" w:qFormat="1"/>
-    <w:lsdException w:name="index 1" w:semiHidden="1" w:unhideWhenUsed="1"/>
-    <w:lsdException w:name="index 2" w:semiHidden="1" w:unhideWhenUsed="1"/>
-    <w:lsdException w:name="index 3" w:semiHidden="1" w:unhideWhenUsed="1"/>
-    <w:lsdException w:name="index 4" w:semiHidden="1" w:unhideWhenUsed="1"/>
-    <w:lsdException w:name="index 5" w:semiHidden="1" w:unhideWhenUsed="1"/>
-    <w:lsdException w:name="index 6" w:semiHidden="1" w:unhideWhenUsed="1"/>
-    <w:lsdException w:name="index 7" w:semiHidden="1" w:unhideWhenUsed="1"/>
-    <w:lsdException w:name="index 8" w:semiHidden="1" w:unhideWhenUsed="1"/>
-    <w:lsdException w:name="index 9" w:semiHidden="1" w:unhideWhenUsed="1"/>
-    <w:lsdException w:name="toc 1" w:semiHidden="1" w:uiPriority="39" w:unhideWhenUsed="1"/>
-    <w:lsdException w:name="toc 2" w:semiHidden="1" w:uiPriority="39" w:unhideWhenUsed="1"/>
-    <w:lsdException w:name="toc 3" w:semiHidden="1" w:uiPriority="39" w:unhideWhenUsed="1"/>
-    <w:lsdException w:name="toc 4" w:semiHidden="1" w:uiPriority="39" w:unhideWhenUsed="1"/>
-    <w:lsdException w:name="toc 5" w:semiHidden="1" w:uiPriority="39" w:unhideWhenUsed="1"/>
-    <w:lsdException w:name="toc 6" w:semiHidden="1" w:uiPriority="39" w:unhideWhenUsed="1"/>
-    <w:lsdException w:name="toc 7" w:semiHidden="1" w:uiPriority="39" w:unhideWhenUsed="1"/>
-    <w:lsdException w:name="toc 8" w:semiHidden="1" w:uiPriority="39" w:unhideWhenUsed="1"/>
-    <w:lsdException w:name="toc 9" w:semiHidden="1" w:uiPriority="39" w:unhideWhenUsed="1"/>
-    <w:lsdException w:name="Normal Indent" w:semiHidden="1" w:unhideWhenUsed="1"/>
-    <w:lsdException w:name="footnote text" w:semiHidden="1" w:unhideWhenUsed="1"/>
-    <w:lsdException w:name="annotation text" w:semiHidden="1" w:unhideWhenUsed="1"/>
-    <w:lsdException w:name="header" w:semiHidden="1" w:unhideWhenUsed="1"/>
-    <w:lsdException w:name="footer" w:semiHidden="1" w:unhideWhenUsed="1"/>
-    <w:lsdException w:name="index heading" w:semiHidden="1" w:unhideWhenUsed="1"/>
-    <w:lsdException w:name="caption" w:semiHidden="1" w:uiPriority="35" w:unhideWhenUsed="1" w:qFormat="1"/>
-    <w:lsdException w:name="table of figures" w:semiHidden="1" w:unhideWhenUsed="1"/>
-    <w:lsdException w:name="envelope address" w:semiHidden="1" w:unhideWhenUsed="1"/>
-    <w:lsdException w:name="envelope return" w:semiHidden="1" w:unhideWhenUsed="1"/>
-    <w:lsdException w:name="footnote reference" w:semiHidden="1" w:unhideWhenUsed="1"/>
-    <w:lsdException w:name="annotation reference" w:semiHidden="1" w:unhideWhenUsed="1"/>
-    <w:lsdException w:name="line number" w:semiHidden="1" w:unhideWhenUsed="1"/>
-    <w:lsdException w:name="page number" w:semiHidden="1" w:unhideWhenUsed="1"/>
-    <w:lsdException w:name="endnote reference" w:semiHidden="1" w:unhideWhenUsed="1"/>
-    <w:lsdException w:name="endnote text" w:semiHidden="1" w:unhideWhenUsed="1"/>
-    <w:lsdException w:name="table of authorities" w:semiHidden="1" w:unhideWhenUsed="1"/>
-    <w:lsdException w:name="macro" w:semiHidden="1" w:unhideWhenUsed="1"/>
-    <w:lsdException w:name="toa heading" w:semiHidden="1" w:unhideWhenUsed="1"/>
-    <w:lsdException w:name="List" w:semiHidden="1" w:unhideWhenUsed="1"/>
-    <w:lsdException w:name="List Bullet" w:semiHidden="1" w:unhideWhenUsed="1"/>
-    <w:lsdException w:name="List Number" w:semiHidden="1" w:unhideWhenUsed="1"/>
-    <w:lsdException w:name="List 2" w:semiHidden="1" w:unhideWhenUsed="1"/>
-    <w:lsdException w:name="List 3" w:semiHidden="1" w:unhideWhenUsed="1"/>
-    <w:lsdException w:name="List 4" w:semiHidden="1" w:unhideWhenUsed="1"/>
-    <w:lsdException w:name="List 5" w:semiHidden="1" w:unhideWhenUsed="1"/>
-    <w:lsdException w:name="List Bullet 2" w:semiHidden="1" w:unhideWhenUsed="1"/>
-    <w:lsdException w:name="List Bullet 3" w:semiHidden="1" w:unhideWhenUsed="1"/>
-    <w:lsdException w:name="List Bullet 4" w:semiHidden="1" w:unhideWhenUsed="1"/>
-    <w:lsdException w:name="List Bullet 5" w:semiHidden="1" w:unhideWhenUsed="1"/>
-    <w:lsdException w:name="List Number 2" w:semiHidden="1" w:unhideWhenUsed="1"/>
-    <w:lsdException w:name="List Number 3" w:semiHidden="1" w:unhideWhenUsed="1"/>
-    <w:lsdException w:name="List Number 4" w:semiHidden="1" w:unhideWhenUsed="1"/>
-    <w:lsdException w:name="List Number 5" w:semiHidden="1" w:unhideWhenUsed="1"/>
-    <w:lsdException w:name="Title" w:uiPriority="10" w:qFormat="1"/>
-    <w:lsdException w:name="Closing" w:semiHidden="1" w:unhideWhenUsed="1"/>
-    <w:lsdException w:name="Signature" w:semiHidden="1" w:unhideWhenUsed="1"/>
-    <w:lsdException w:name="Default Paragraph Font" w:semiHidden="1" w:uiPriority="1" w:unhideWhenUsed="1"/>
-    <w:lsdException w:name="Body Text" w:semiHidden="1" w:unhideWhenUsed="1"/>
-    <w:lsdException w:name="Body Text Indent" w:semiHidden="1" w:unhideWhenUsed="1"/>
-    <w:lsdException w:name="List Continue" w:semiHidden="1" w:unhideWhenUsed="1"/>
-    <w:lsdException w:name="List Continue 2" w:semiHidden="1" w:unhideWhenUsed="1"/>
-    <w:lsdException w:name="List Continue 3" w:semiHidden="1" w:unhideWhenUsed="1"/>
-    <w:lsdException w:name="List Continue 4" w:semiHidden="1" w:unhideWhenUsed="1"/>
-    <w:lsdException w:name="List Continue 5" w:semiHidden="1" w:unhideWhenUsed="1"/>
-    <w:lsdException w:name="Message Header" w:semiHidden="1" w:unhideWhenUsed="1"/>
-    <w:lsdException w:name="Subtitle" w:uiPriority="11" w:qFormat="1"/>
-    <w:lsdException w:name="Salutation" w:semiHidden="1" w:unhideWhenUsed="1"/>
-    <w:lsdException w:name="Date" w:semiHidden="1" w:unhideWhenUsed="1"/>
-    <w:lsdException w:name="Body Text First Indent" w:semiHidden="1" w:unhideWhenUsed="1"/>
-    <w:lsdException w:name="Body Text First Indent 2" w:semiHidden="1" w:unhideWhenUsed="1"/>
-    <w:lsdException w:name="Note Heading" w:semiHidden="1" w:unhideWhenUsed="1"/>
-    <w:lsdException w:name="Body Text 2" w:semiHidden="1" w:unhideWhenUsed="1"/>
-    <w:lsdException w:name="Body Text 3" w:semiHidden="1" w:unhideWhenUsed="1"/>
-    <w:lsdException w:name="Body Text Indent 2" w:semiHidden="1" w:unhideWhenUsed="1"/>
-    <w:lsdException w:name="Body Text Indent 3" w:semiHidden="1" w:unhideWhenUsed="1"/>
-    <w:lsdException w:name="Block Text" w:semiHidden="1" w:unhideWhenUsed="1"/>
-    <w:lsdException w:name="Hyperlink" w:semiHidden="1" w:unhideWhenUsed="1"/>
-    <w:lsdException w:name="FollowedHyperlink" w:semiHidden="1" w:unhideWhenUsed="1"/>
-    <w:lsdException w:name="Strong" w:uiPriority="22" w:qFormat="1"/>
-    <w:lsdException w:name="Emphasis" w:uiPriority="20" w:qFormat="1"/>
-    <w:lsdException w:name="Document Map" w:semiHidden="1" w:unhideWhenUsed="1"/>
-    <w:lsdException w:name="Plain Text" w:semiHidden="1" w:unhideWhenUsed="1"/>
-    <w:lsdException w:name="E-mail Signature" w:semiHidden="1" w:unhideWhenUsed="1"/>
-    <w:lsdException w:name="HTML Top of Form" w:semiHidden="1" w:unhideWhenUsed="1"/>
-    <w:lsdException w:name="HTML Bottom of Form" w:semiHidden="1" w:unhideWhenUsed="1"/>
-    <w:lsdException w:name="Normal (Web)" w:semiHidden="1" w:unhideWhenUsed="1"/>
-    <w:lsdException w:name="HTML Acronym" w:semiHidden="1" w:unhideWhenUsed="1"/>
-    <w:lsdException w:name="HTML Address" w:semiHidden="1" w:unhideWhenUsed="1"/>
-    <w:lsdException w:name="HTML Cite" w:semiHidden="1" w:unhideWhenUsed="1"/>
-    <w:lsdException w:name="HTML Code" w:semiHidden="1" w:unhideWhenUsed="1"/>
-    <w:lsdException w:name="HTML Definition" w:semiHidden="1" w:unhideWhenUsed="1"/>
-    <w:lsdException w:name="HTML Keyboard" w:semiHidden="1" w:unhideWhenUsed="1"/>
-    <w:lsdException w:name="HTML Preformatted" w:semiHidden="1" w:unhideWhenUsed="1"/>
-    <w:lsdException w:name="HTML Sample" w:semiHidden="1" w:unhideWhenUsed="1"/>
-    <w:lsdException w:name="HTML Typewriter" w:semiHidden="1" w:unhideWhenUsed="1"/>
-    <w:lsdException w:name="HTML Variable" w:semiHidden="1" w:unhideWhenUsed="1"/>
-    <w:lsdException w:name="Normal Table" w:semiHidden="1" w:unhideWhenUsed="1"/>
-    <w:lsdException w:name="annotation subject" w:semiHidden="1" w:unhideWhenUsed="1"/>
-    <w:lsdException w:name="No List" w:semiHidden="1" w:unhideWhenUsed="1"/>
-    <w:lsdException w:name="Outline List 1" w:semiHidden="1" w:unhideWhenUsed="1"/>
-    <w:lsdException w:name="Outline List 2" w:semiHidden="1" w:unhideWhenUsed="1"/>
-    <w:lsdException w:name="Outline List 3" w:semiHidden="1" w:unhideWhenUsed="1"/>
-    <w:lsdException w:name="Table Simple 1" w:semiHidden="1" w:unhideWhenUsed="1"/>
-    <w:lsdException w:name="Table Simple 2" w:semiHidden="1" w:unhideWhenUsed="1"/>
-    <w:lsdException w:name="Table Simple 3" w:semiHidden="1" w:unhideWhenUsed="1"/>
-    <w:lsdException w:name="Table Classic 1" w:semiHidden="1" w:unhideWhenUsed="1"/>
-    <w:lsdException w:name="Table Classic 2" w:semiHidden="1" w:unhideWhenUsed="1"/>
-    <w:lsdException w:name="Table Classic 3" w:semiHidden="1" w:unhideWhenUsed="1"/>
-    <w:lsdException w:name="Table Classic 4" w:semiHidden="1" w:unhideWhenUsed="1"/>
-    <w:lsdException w:name="Table Colorful 1" w:semiHidden="1" w:unhideWhenUsed="1"/>
-    <w:lsdException w:name="Table Colorful 2" w:semiHidden="1" w:unhideWhenUsed="1"/>
-    <w:lsdException w:name="Table Colorful 3" w:semiHidden="1" w:unhideWhenUsed="1"/>
-    <w:lsdException w:name="Table Columns 1" w:semiHidden="1" w:unhideWhenUsed="1"/>
-    <w:lsdException w:name="Table Columns 2" w:semiHidden="1" w:unhideWhenUsed="1"/>
-    <w:lsdException w:name="Table Columns 3" w:semiHidden="1" w:unhideWhenUsed="1"/>
-    <w:lsdException w:name="Table Columns 4" w:semiHidden="1" w:unhideWhenUsed="1"/>
-    <w:lsdException w:name="Table Columns 5" w:semiHidden="1" w:unhideWhenUsed="1"/>
-    <w:lsdException w:name="Table Grid 1" w:semiHidden="1" w:unhideWhenUsed="1"/>
-    <w:lsdException w:name="Table Grid 2" w:semiHidden="1" w:unhideWhenUsed="1"/>
-    <w:lsdException w:name="Table Grid 3" w:semiHidden="1" w:unhideWhenUsed="1"/>
-    <w:lsdException w:name="Table Grid 4" w:semiHidden="1" w:unhideWhenUsed="1"/>
-    <w:lsdException w:name="Table Grid 5" w:semiHidden="1" w:unhideWhenUsed="1"/>
-    <w:lsdException w:name="Table Grid 6" w:semiHidden="1" w:unhideWhenUsed="1"/>
-    <w:lsdException w:name="Table Grid 7" w:semiHidden="1" w:unhideWhenUsed="1"/>
-    <w:lsdException w:name="Table Grid 8" w:semiHidden="1" w:unhideWhenUsed="1"/>
-    <w:lsdException w:name="Table List 1" w:semiHidden="1" w:unhideWhenUsed="1"/>
-    <w:lsdException w:name="Table List 2" w:semiHidden="1" w:unhideWhenUsed="1"/>
-    <w:lsdException w:name="Table List 3" w:semiHidden="1" w:unhideWhenUsed="1"/>
-    <w:lsdException w:name="Table List 4" w:semiHidden="1" w:unhideWhenUsed="1"/>
-    <w:lsdException w:name="Table List 5" w:semiHidden="1" w:unhideWhenUsed="1"/>
-    <w:lsdException w:name="Table List 6" w:semiHidden="1" w:unhideWhenUsed="1"/>
-    <w:lsdException w:name="Table List 7" w:semiHidden="1" w:unhideWhenUsed="1"/>
-    <w:lsdException w:name="Table List 8" w:semiHidden="1" w:unhideWhenUsed="1"/>
-    <w:lsdException w:name="Table 3D effects 1" w:semiHidden="1" w:unhideWhenUsed="1"/>
-    <w:lsdException w:name="Table 3D effects 2" w:semiHidden="1" w:unhideWhenUsed="1"/>
-    <w:lsdException w:name="Table 3D effects 3" w:semiHidden="1" w:unhideWhenUsed="1"/>
-    <w:lsdException w:name="Table Contemporary" w:semiHidden="1" w:unhideWhenUsed="1"/>
-    <w:lsdException w:name="Table Elegant" w:semiHidden="1" w:unhideWhenUsed="1"/>
-    <w:lsdException w:name="Table Professional" w:semiHidden="1" w:unhideWhenUsed="1"/>
-    <w:lsdException w:name="Table Subtle 1" w:semiHidden="1" w:unhideWhenUsed="1"/>
-    <w:lsdException w:name="Table Subtle 2" w:semiHidden="1" w:unhideWhenUsed="1"/>
-    <w:lsdException w:name="Table Web 1" w:semiHidden="1" w:unhideWhenUsed="1"/>
-    <w:lsdException w:name="Table Web 2" w:semiHidden="1" w:unhideWhenUsed="1"/>
-    <w:lsdException w:name="Table Web 3" w:semiHidden="1" w:unhideWhenUsed="1"/>
-    <w:lsdException w:name="Balloon Text" w:semiHidden="1" w:unhideWhenUsed="1"/>
-    <w:lsdException w:name="Table Grid" w:uiPriority="39"/>
-    <w:lsdException w:name="Table Theme" w:semiHidden="1" w:unhideWhenUsed="1"/>
-    <w:lsdException w:name="Placeholder Text" w:semiHidden="1"/>
-    <w:lsdException w:name="No Spacing" w:uiPriority="1" w:qFormat="1"/>
-    <w:lsdException w:name="Light Shading" w:uiPriority="60"/>
-    <w:lsdException w:name="Light List" w:uiPriority="61"/>
-    <w:lsdException w:name="Light Grid" w:uiPriority="62"/>
-    <w:lsdException w:name="Medium Shading 1" w:uiPriority="63"/>
-    <w:lsdException w:name="Medium Shading 2" w:uiPriority="64"/>
-    <w:lsdException w:name="Medium List 1" w:uiPriority="65"/>
-    <w:lsdException w:name="Medium List 2" w:uiPriority="66"/>
-    <w:lsdException w:name="Medium Grid 1" w:uiPriority="67"/>
-    <w:lsdException w:name="Medium Grid 2" w:uiPriority="68"/>
-    <w:lsdException w:name="Medium Grid 3" w:uiPriority="69"/>
-    <w:lsdException w:name="Dark List" w:uiPriority="70"/>
-    <w:lsdException w:name="Colorful Shading" w:uiPriority="71"/>
-    <w:lsdException w:name="Colorful List" w:uiPriority="72"/>
-    <w:lsdException w:name="Colorful Grid" w:uiPriority="73"/>
-    <w:lsdException w:name="Light Shading Accent 1" w:uiPriority="60"/>
-    <w:lsdException w:name="Light List Accent 1" w:uiPriority="61"/>
-    <w:lsdException w:name="Light Grid Accent 1" w:uiPriority="62"/>
-    <w:lsdException w:name="Medium Shading 1 Accent 1" w:uiPriority="63"/>
-    <w:lsdException w:name="Medium Shading 2 Accent 1" w:uiPriority="64"/>
-    <w:lsdException w:name="Medium List 1 Accent 1" w:uiPriority="65"/>
-    <w:lsdException w:name="Revision" w:semiHidden="1"/>
-    <w:lsdException w:name="List Paragraph" w:uiPriority="34" w:qFormat="1"/>
-    <w:lsdException w:name="Quote" w:uiPriority="29" w:qFormat="1"/>
-    <w:lsdException w:name="Intense Quote" w:uiPriority="30" w:qFormat="1"/>
-    <w:lsdException w:name="Medium List 2 Accent 1" w:uiPriority="66"/>
-    <w:lsdException w:name="Medium Grid 1 Accent 1" w:uiPriority="67"/>
-    <w:lsdException w:name="Medium Grid 2 Accent 1" w:uiPriority="68"/>
-    <w:lsdException w:name="Medium Grid 3 Accent 1" w:uiPriority="69"/>
-    <w:lsdException w:name="Dark List Accent 1" w:uiPriority="70"/>
-    <w:lsdException w:name="Colorful Shading Accent 1" w:uiPriority="71"/>
-    <w:lsdException w:name="Colorful List Accent 1" w:uiPriority="72"/>
-    <w:lsdException w:name="Colorful Grid Accent 1" w:uiPriority="73"/>
-    <w:lsdException w:name="Light Shading Accent 2" w:uiPriority="60"/>
-    <w:lsdException w:name="Light List Accent 2" w:uiPriority="61"/>
-    <w:lsdException w:name="Light Grid Accent 2" w:uiPriority="62"/>
-    <w:lsdException w:name="Medium Shading 1 Accent 2" w:uiPriority="63"/>
-    <w:lsdException w:name="Medium Shading 2 Accent 2" w:uiPriority="64"/>
-    <w:lsdException w:name="Medium List 1 Accent 2" w:uiPriority="65"/>
-    <w:lsdException w:name="Medium List 2 Accent 2" w:uiPriority="66"/>
-    <w:lsdException w:name="Medium Grid 1 Accent 2" w:uiPriority="67"/>
-    <w:lsdException w:name="Medium Grid 2 Accent 2" w:uiPriority="68"/>
-    <w:lsdException w:name="Medium Grid 3 Accent 2" w:uiPriority="69"/>
-    <w:lsdException w:name="Dark List Accent 2" w:uiPriority="70"/>
-    <w:lsdException w:name="Colorful Shading Accent 2" w:uiPriority="71"/>
-    <w:lsdException w:name="Colorful List Accent 2" w:uiPriority="72"/>
-    <w:lsdException w:name="Colorful Grid Accent 2" w:uiPriority="73"/>
-    <w:lsdException w:name="Light Shading Accent 3" w:uiPriority="60"/>
-    <w:lsdException w:name="Light List Accent 3" w:uiPriority="61"/>
-    <w:lsdException w:name="Light Grid Accent 3" w:uiPriority="62"/>
-    <w:lsdException w:name="Medium Shading 1 Accent 3" w:uiPriority="63"/>
-    <w:lsdException w:name="Medium Shading 2 Accent 3" w:uiPriority="64"/>
-    <w:lsdException w:name="Medium List 1 Accent 3" w:uiPriority="65"/>
-    <w:lsdException w:name="Medium List 2 Accent 3" w:uiPriority="66"/>
-    <w:lsdException w:name="Medium Grid 1 Accent 3" w:uiPriority="67"/>
-    <w:lsdException w:name="Medium Grid 2 Accent 3" w:uiPriority="68"/>
-    <w:lsdException w:name="Medium Grid 3 Accent 3" w:uiPriority="69"/>
-    <w:lsdException w:name="Dark List Accent 3" w:uiPriority="70"/>
-    <w:lsdException w:name="Colorful Shading Accent 3" w:uiPriority="71"/>
-    <w:lsdException w:name="Colorful List Accent 3" w:uiPriority="72"/>
-    <w:lsdException w:name="Colorful Grid Accent 3" w:uiPriority="73"/>
-    <w:lsdException w:name="Light Shading Accent 4" w:uiPriority="60"/>
-    <w:lsdException w:name="Light List Accent 4" w:uiPriority="61"/>
-    <w:lsdException w:name="Light Grid Accent 4" w:uiPriority="62"/>
-    <w:lsdException w:name="Medium Shading 1 Accent 4" w:uiPriority="63"/>
-    <w:lsdException w:name="Medium Shading 2 Accent 4" w:uiPriority="64"/>
-    <w:lsdException w:name="Medium List 1 Accent 4" w:uiPriority="65"/>
-    <w:lsdException w:name="Medium List 2 Accent 4" w:uiPriority="66"/>
-    <w:lsdException w:name="Medium Grid 1 Accent 4" w:uiPriority="67"/>
-    <w:lsdException w:name="Medium Grid 2 Accent 4" w:uiPriority="68"/>
-    <w:lsdException w:name="Medium Grid 3 Accent 4" w:uiPriority="69"/>
-    <w:lsdException w:name="Dark List Accent 4" w:uiPriority="70"/>
-    <w:lsdException w:name="Colorful Shading Accent 4" w:uiPriority="71"/>
-    <w:lsdException w:name="Colorful List Accent 4" w:uiPriority="72"/>
-    <w:lsdException w:name="Colorful Grid Accent 4" w:uiPriority="73"/>
-    <w:lsdException w:name="Light Shading Accent 5" w:uiPriority="60"/>
-    <w:lsdException w:name="Light List Accent 5" w:uiPriority="61"/>
-    <w:lsdException w:name="Light Grid Accent 5" w:uiPriority="62"/>
-    <w:lsdException w:name="Medium Shading 1 Accent 5" w:uiPriority="63"/>
-    <w:lsdException w:name="Medium Shading 2 Accent 5" w:uiPriority="64"/>
-    <w:lsdException w:name="Medium List 1 Accent 5" w:uiPriority="65"/>
-    <w:lsdException w:name="Medium List 2 Accent 5" w:uiPriority="66"/>
-    <w:lsdException w:name="Medium Grid 1 Accent 5" w:uiPriority="67"/>
-    <w:lsdException w:name="Medium Grid 2 Accent 5" w:uiPriority="68"/>
-    <w:lsdException w:name="Medium Grid 3 Accent 5" w:uiPriority="69"/>
-    <w:lsdException w:name="Dark List Accent 5" w:uiPriority="70"/>
-    <w:lsdException w:name="Colorful Shading Accent 5" w:uiPriority="71"/>
-    <w:lsdException w:name="Colorful List Accent 5" w:uiPriority="72"/>
-    <w:lsdException w:name="Colorful Grid Accent 5" w:uiPriority="73"/>
-    <w:lsdException w:name="Light Shading Accent 6" w:uiPriority="60"/>
-    <w:lsdException w:name="Light List Accent 6" w:uiPriority="61"/>
-    <w:lsdException w:name="Light Grid Accent 6" w:uiPriority="62"/>
-    <w:lsdException w:name="Medium Shading 1 Accent 6" w:uiPriority="63"/>
-    <w:lsdException w:name="Medium Shading 2 Accent 6" w:uiPriority="64"/>
-    <w:lsdException w:name="Medium List 1 Accent 6" w:uiPriority="65"/>
-    <w:lsdException w:name="Medium List 2 Accent 6" w:uiPriority="66"/>
-    <w:lsdException w:name="Medium Grid 1 Accent 6" w:uiPriority="67"/>
-    <w:lsdException w:name="Medium Grid 2 Accent 6" w:uiPriority="68"/>
-    <w:lsdException w:name="Medium Grid 3 Accent 6" w:uiPriority="69"/>
-    <w:lsdException w:name="Dark List Accent 6" w:uiPriority="70"/>
-    <w:lsdException w:name="Colorful Shading Accent 6" w:uiPriority="71"/>
-    <w:lsdException w:name="Colorful List Accent 6" w:uiPriority="72"/>
-    <w:lsdException w:name="Colorful Grid Accent 6" w:uiPriority="73"/>
-    <w:lsdException w:name="Subtle Emphasis" w:uiPriority="19" w:qFormat="1"/>
-    <w:lsdException w:name="Intense Emphasis" w:uiPriority="21" w:qFormat="1"/>
-    <w:lsdException w:name="Subtle Reference" w:uiPriority="31" w:qFormat="1"/>
-    <w:lsdException w:name="Intense Reference" w:uiPriority="32" w:qFormat="1"/>
-    <w:lsdException w:name="Book Title" w:uiPriority="33" w:qFormat="1"/>
-    <w:lsdException w:name="Bibliography" w:semiHidden="1" w:uiPriority="37" w:unhideWhenUsed="1"/>
-    <w:lsdException w:name="TOC Heading" w:semiHidden="1" w:uiPriority="39" w:unhideWhenUsed="1" w:qFormat="1"/>
-    <w:lsdException w:name="Plain Table 1" w:uiPriority="41"/>
-    <w:lsdException w:name="Plain Table 2" w:uiPriority="42"/>
-    <w:lsdException w:name="Plain Table 3" w:uiPriority="43"/>
-    <w:lsdException w:name="Plain Table 4" w:uiPriority="44"/>
-    <w:lsdException w:name="Plain Table 5" w:uiPriority="45"/>
-    <w:lsdException w:name="Grid Table Light" w:uiPriority="40"/>
-    <w:lsdException w:name="Grid Table 1 Light" w:uiPriority="46"/>
-    <w:lsdException w:name="Grid Table 2" w:uiPriority="47"/>
-    <w:lsdException w:name="Grid Table 3" w:uiPriority="48"/>
-    <w:lsdException w:name="Grid Table 4" w:uiPriority="49"/>
-    <w:lsdException w:name="Grid Table 5 Dark" w:uiPriority="50"/>
-    <w:lsdException w:name="Grid Table 6 Colorful" w:uiPriority="51"/>
-    <w:lsdException w:name="Grid Table 7 Colorful" w:uiPriority="52"/>
-    <w:lsdException w:name="Grid Table 1 Light Accent 1" w:uiPriority="46"/>
-    <w:lsdException w:name="Grid Table 2 Accent 1" w:uiPriority="47"/>
-    <w:lsdException w:name="Grid Table 3 Accent 1" w:uiPriority="48"/>
-    <w:lsdException w:name="Grid Table 4 Accent 1" w:uiPriority="49"/>
-    <w:lsdException w:name="Grid Table 5 Dark Accent 1" w:uiPriority="50"/>
-    <w:lsdException w:name="Grid Table 6 Colorful Accent 1" w:uiPriority="51"/>
-    <w:lsdException w:name="Grid Table 7 Colorful Accent 1" w:uiPriority="52"/>
-    <w:lsdException w:name="Grid Table 1 Light Accent 2" w:uiPriority="46"/>
-    <w:lsdException w:name="Grid Table 2 Accent 2" w:uiPriority="47"/>
-    <w:lsdException w:name="Grid Table 3 Accent 2" w:uiPriority="48"/>
-    <w:lsdException w:name="Grid Table 4 Accent 2" w:uiPriority="49"/>
-    <w:lsdException w:name="Grid Table 5 Dark Accent 2" w:uiPriority="50"/>
-    <w:lsdException w:name="Grid Table 6 Colorful Accent 2" w:uiPriority="51"/>
-    <w:lsdException w:name="Grid Table 7 Colorful Accent 2" w:uiPriority="52"/>
-    <w:lsdException w:name="Grid Table 1 Light Accent 3" w:uiPriority="46"/>
-    <w:lsdException w:name="Grid Table 2 Accent 3" w:uiPriority="47"/>
-    <w:lsdException w:name="Grid Table 3 Accent 3" w:uiPriority="48"/>
-    <w:lsdException w:name="Grid Table 4 Accent 3" w:uiPriority="49"/>
-    <w:lsdException w:name="Grid Table 5 Dark Accent 3" w:uiPriority="50"/>
-    <w:lsdException w:name="Grid Table 6 Colorful Accent 3" w:uiPriority="51"/>
-    <w:lsdException w:name="Grid Table 7 Colorful Accent 3" w:uiPriority="52"/>
-    <w:lsdException w:name="Grid Table 1 Light Accent 4" w:uiPriority="46"/>
-    <w:lsdException w:name="Grid Table 2 Accent 4" w:uiPriority="47"/>
-    <w:lsdException w:name="Grid Table 3 Accent 4" w:uiPriority="48"/>
-    <w:lsdException w:name="Grid Table 4 Accent 4" w:uiPriority="49"/>
-    <w:lsdException w:name="Grid Table 5 Dark Accent 4" w:uiPriority="50"/>
-    <w:lsdException w:name="Grid Table 6 Colorful Accent 4" w:uiPriority="51"/>
-    <w:lsdException w:name="Grid Table 7 Colorful Accent 4" w:uiPriority="52"/>
-    <w:lsdException w:name="Grid Table 1 Light Accent 5" w:uiPriority="46"/>
-    <w:lsdException w:name="Grid Table 2 Accent 5" w:uiPriority="47"/>
-    <w:lsdException w:name="Grid Table 3 Accent 5" w:uiPriority="48"/>
-    <w:lsdException w:name="Grid Table 4 Accent 5" w:uiPriority="49"/>
-    <w:lsdException w:name="Grid Table 5 Dark Accent 5" w:uiPriority="50"/>
-    <w:lsdException w:name="Grid Table 6 Colorful Accent 5" w:uiPriority="51"/>
-    <w:lsdException w:name="Grid Table 7 Colorful Accent 5" w:uiPriority="52"/>
-    <w:lsdException w:name="Grid Table 1 Light Accent 6" w:uiPriority="46"/>
-    <w:lsdException w:name="Grid Table 2 Accent 6" w:uiPriority="47"/>
-    <w:lsdException w:name="Grid Table 3 Accent 6" w:uiPriority="48"/>
-    <w:lsdException w:name="Grid Table 4 Accent 6" w:uiPriority="49"/>
-    <w:lsdException w:name="Grid Table 5 Dark Accent 6" w:uiPriority="50"/>
-    <w:lsdException w:name="Grid Table 6 Colorful Accent 6" w:uiPriority="51"/>
-    <w:lsdException w:name="Grid Table 7 Colorful Accent 6" w:uiPriority="52"/>
-    <w:lsdException w:name="List Table 1 Light" w:uiPriority="46"/>
-    <w:lsdException w:name="List Table 2" w:uiPriority="47"/>
-    <w:lsdException w:name="List Table 3" w:uiPriority="48"/>
-    <w:lsdException w:name="List Table 4" w:uiPriority="49"/>
-    <w:lsdException w:name="List Table 5 Dark" w:uiPriority="50"/>
-    <w:lsdException w:name="List Table 6 Colorful" w:uiPriority="51"/>
-    <w:lsdException w:name="List Table 7 Colorful" w:uiPriority="52"/>
-    <w:lsdException w:name="List Table 1 Light Accent 1" w:uiPriority="46"/>
-    <w:lsdException w:name="List Table 2 Accent 1" w:uiPriority="47"/>
-    <w:lsdException w:name="List Table 3 Accent 1" w:uiPriority="48"/>
-    <w:lsdException w:name="List Table 4 Accent 1" w:uiPriority="49"/>
-    <w:lsdException w:name="List Table 5 Dark Accent 1" w:uiPriority="50"/>
-    <w:lsdException w:name="List Table 6 Colorful Accent 1" w:uiPriority="51"/>
-    <w:lsdException w:name="List Table 7 Colorful Accent 1" w:uiPriority="52"/>
-    <w:lsdException w:name="List Table 1 Light Accent 2" w:uiPriority="46"/>
-    <w:lsdException w:name="List Table 2 Accent 2" w:uiPriority="47"/>
-    <w:lsdException w:name="List Table 3 Accent 2" w:uiPriority="48"/>
-    <w:lsdException w:name="List Table 4 Accent 2" w:uiPriority="49"/>
-    <w:lsdException w:name="List Table 5 Dark Accent 2" w:uiPriority="50"/>
-    <w:lsdException w:name="List Table 6 Colorful Accent 2" w:uiPriority="51"/>
-    <w:lsdException w:name="List Table 7 Colorful Accent 2" w:uiPriority="52"/>
-    <w:lsdException w:name="List Table 1 Light Accent 3" w:uiPriority="46"/>
-    <w:lsdException w:name="List Table 2 Accent 3" w:uiPriority="47"/>
-    <w:lsdException w:name="List Table 3 Accent 3" w:uiPriority="48"/>
-    <w:lsdException w:name="List Table 4 Accent 3" w:uiPriority="49"/>
-    <w:lsdException w:name="List Table 5 Dark Accent 3" w:uiPriority="50"/>
-    <w:lsdException w:name="List Table 6 Colorful Accent 3" w:uiPriority="51"/>
-    <w:lsdException w:name="List Table 7 Colorful Accent 3" w:uiPriority="52"/>
-    <w:lsdException w:name="List Table 1 Light Accent 4" w:uiPriority="46"/>
-    <w:lsdException w:name="List Table 2 Accent 4" w:uiPriority="47"/>
-    <w:lsdException w:name="List Table 3 Accent 4" w:uiPriority="48"/>
-    <w:lsdException w:name="List Table 4 Accent 4" w:uiPriority="49"/>
-    <w:lsdException w:name="List Table 5 Dark Accent 4" w:uiPriority="50"/>
-    <w:lsdException w:name="List Table 6 Colorful Accent 4" w:uiPriority="51"/>
-    <w:lsdException w:name="List Table 7 Colorful Accent 4" w:uiPriority="52"/>
-    <w:lsdException w:name="List Table 1 Light Accent 5" w:uiPriority="46"/>
-    <w:lsdException w:name="List Table 2 Accent 5" w:uiPriority="47"/>
-    <w:lsdException w:name="List Table 3 Accent 5" w:uiPriority="48"/>
-    <w:lsdException w:name="List Table 4 Accent 5" w:uiPriority="49"/>
-    <w:lsdException w:name="List Table 5 Dark Accent 5" w:uiPriority="50"/>
-    <w:lsdException w:name="List Table 6 Colorful Accent 5" w:uiPriority="51"/>
-    <w:lsdException w:name="List Table 7 Colorful Accent 5" w:uiPriority="52"/>
-    <w:lsdException w:name="List Table 1 Light Accent 6" w:uiPriority="46"/>
-    <w:lsdException w:name="List Table 2 Accent 6" w:uiPriority="47"/>
-    <w:lsdException w:name="List Table 3 Accent 6" w:uiPriority="48"/>
-    <w:lsdException w:name="List Table 4 Accent 6" w:uiPriority="49"/>
-    <w:lsdException w:name="List Table 5 Dark Accent 6" w:uiPriority="50"/>
-    <w:lsdException w:name="List Table 6 Colorful Accent 6" w:uiPriority="51"/>
-    <w:lsdException w:name="List Table 7 Colorful Accent 6" w:uiPriority="52"/>
+  <w:latentStyles w:defLockedState="0" w:defUIPriority="99" w:defSemiHidden="1" w:defUnhideWhenUsed="1" w:defQFormat="0" w:count="267">
+    <w:lsdException w:name="Normal" w:semiHidden="0" w:uiPriority="0" w:unhideWhenUsed="0" w:qFormat="1"/>
+    <w:lsdException w:name="heading 1" w:semiHidden="0" w:uiPriority="9" w:unhideWhenUsed="0" w:qFormat="1"/>
+    <w:lsdException w:name="heading 2" w:uiPriority="9" w:qFormat="1"/>
+    <w:lsdException w:name="heading 3" w:uiPriority="9" w:qFormat="1"/>
+    <w:lsdException w:name="heading 4" w:uiPriority="9" w:qFormat="1"/>
+    <w:lsdException w:name="heading 5" w:uiPriority="9" w:qFormat="1"/>
+    <w:lsdException w:name="heading 6" w:uiPriority="9" w:qFormat="1"/>
+    <w:lsdException w:name="heading 7" w:uiPriority="9" w:qFormat="1"/>
+    <w:lsdException w:name="heading 8" w:uiPriority="9" w:qFormat="1"/>
+    <w:lsdException w:name="heading 9" w:uiPriority="9" w:qFormat="1"/>
+    <w:lsdException w:name="toc 1" w:uiPriority="39"/>
+    <w:lsdException w:name="toc 2" w:uiPriority="39"/>
+    <w:lsdException w:name="toc 3" w:uiPriority="39"/>
+    <w:lsdException w:name="toc 4" w:uiPriority="39"/>
+    <w:lsdException w:name="toc 5" w:uiPriority="39"/>
+    <w:lsdException w:name="toc 6" w:uiPriority="39"/>
+    <w:lsdException w:name="toc 7" w:uiPriority="39"/>
+    <w:lsdException w:name="toc 8" w:uiPriority="39"/>
+    <w:lsdException w:name="toc 9" w:uiPriority="39"/>
+    <w:lsdException w:name="caption" w:uiPriority="35" w:qFormat="1"/>
+    <w:lsdException w:name="Title" w:semiHidden="0" w:uiPriority="10" w:unhideWhenUsed="0" w:qFormat="1"/>
+    <w:lsdException w:name="Default Paragraph Font" w:uiPriority="1"/>
+    <w:lsdException w:name="Subtitle" w:semiHidden="0" w:uiPriority="11" w:unhideWhenUsed="0" w:qFormat="1"/>
+    <w:lsdException w:name="Strong" w:semiHidden="0" w:uiPriority="22" w:unhideWhenUsed="0" w:qFormat="1"/>
+    <w:lsdException w:name="Emphasis" w:semiHidden="0" w:uiPriority="20" w:unhideWhenUsed="0" w:qFormat="1"/>
+    <w:lsdException w:name="Table Grid" w:semiHidden="0" w:uiPriority="39" w:unhideWhenUsed="0"/>
+    <w:lsdException w:name="Placeholder Text" w:unhideWhenUsed="0"/>
+    <w:lsdException w:name="No Spacing" w:semiHidden="0" w:uiPriority="1" w:unhideWhenUsed="0" w:qFormat="1"/>
+    <w:lsdException w:name="Light Shading" w:semiHidden="0" w:uiPriority="60" w:unhideWhenUsed="0"/>
+    <w:lsdException w:name="Light List" w:semiHidden="0" w:uiPriority="61" w:unhideWhenUsed="0"/>
+    <w:lsdException w:name="Light Grid" w:semiHidden="0" w:uiPriority="62" w:unhideWhenUsed="0"/>
+    <w:lsdException w:name="Medium Shading 1" w:semiHidden="0" w:uiPriority="63" w:unhideWhenUsed="0"/>
+    <w:lsdException w:name="Medium Shading 2" w:semiHidden="0" w:uiPriority="64" w:unhideWhenUsed="0"/>
+    <w:lsdException w:name="Medium List 1" w:semiHidden="0" w:uiPriority="65" w:unhideWhenUsed="0"/>
+    <w:lsdException w:name="Medium List 2" w:semiHidden="0" w:uiPriority="66" w:unhideWhenUsed="0"/>
+    <w:lsdException w:name="Medium Grid 1" w:semiHidden="0" w:uiPriority="67" w:unhideWhenUsed="0"/>
+    <w:lsdException w:name="Medium Grid 2" w:semiHidden="0" w:uiPriority="68" w:unhideWhenUsed="0"/>
+    <w:lsdException w:name="Medium Grid 3" w:semiHidden="0" w:uiPriority="69" w:unhideWhenUsed="0"/>
+    <w:lsdException w:name="Dark List" w:semiHidden="0" w:uiPriority="70" w:unhideWhenUsed="0"/>
+    <w:lsdException w:name="Colorful Shading" w:semiHidden="0" w:uiPriority="71" w:unhideWhenUsed="0"/>
+    <w:lsdException w:name="Colorful List" w:semiHidden="0" w:uiPriority="72" w:unhideWhenUsed="0"/>
+    <w:lsdException w:name="Colorful Grid" w:semiHidden="0" w:uiPriority="73" w:unhideWhenUsed="0"/>
+    <w:lsdException w:name="Light Shading Accent 1" w:semiHidden="0" w:uiPriority="60" w:unhideWhenUsed="0"/>
+    <w:lsdException w:name="Light List Accent 1" w:semiHidden="0" w:uiPriority="61" w:unhideWhenUsed="0"/>
+    <w:lsdException w:name="Light Grid Accent 1" w:semiHidden="0" w:uiPriority="62" w:unhideWhenUsed="0"/>
+    <w:lsdException w:name="Medium Shading 1 Accent 1" w:semiHidden="0" w:uiPriority="63" w:unhideWhenUsed="0"/>
+    <w:lsdException w:name="Medium Shading 2 Accent 1" w:semiHidden="0" w:uiPriority="64" w:unhideWhenUsed="0"/>
+    <w:lsdException w:name="Medium List 1 Accent 1" w:semiHidden="0" w:uiPriority="65" w:unhideWhenUsed="0"/>
+    <w:lsdException w:name="Revision" w:unhideWhenUsed="0"/>
+    <w:lsdException w:name="List Paragraph" w:semiHidden="0" w:uiPriority="34" w:unhideWhenUsed="0" w:qFormat="1"/>
+    <w:lsdException w:name="Quote" w:semiHidden="0" w:uiPriority="29" w:unhideWhenUsed="0" w:qFormat="1"/>
+    <w:lsdException w:name="Intense Quote" w:semiHidden="0" w:uiPriority="30" w:unhideWhenUsed="0" w:qFormat="1"/>
+    <w:lsdException w:name="Medium List 2 Accent 1" w:semiHidden="0" w:uiPriority="66" w:unhideWhenUsed="0"/>
+    <w:lsdException w:name="Medium Grid 1 Accent 1" w:semiHidden="0" w:uiPriority="67" w:unhideWhenUsed="0"/>
+    <w:lsdException w:name="Medium Grid 2 Accent 1" w:semiHidden="0" w:uiPriority="68" w:unhideWhenUsed="0"/>
+    <w:lsdException w:name="Medium Grid 3 Accent 1" w:semiHidden="0" w:uiPriority="69" w:unhideWhenUsed="0"/>
+    <w:lsdException w:name="Dark List Accent 1" w:semiHidden="0" w:uiPriority="70" w:unhideWhenUsed="0"/>
+    <w:lsdException w:name="Colorful Shading Accent 1" w:semiHidden="0" w:uiPriority="71" w:unhideWhenUsed="0"/>
+    <w:lsdException w:name="Colorful List Accent 1" w:semiHidden="0" w:uiPriority="72" w:unhideWhenUsed="0"/>
+    <w:lsdException w:name="Colorful Grid Accent 1" w:semiHidden="0" w:uiPriority="73" w:unhideWhenUsed="0"/>
+    <w:lsdException w:name="Light Shading Accent 2" w:semiHidden="0" w:uiPriority="60" w:unhideWhenUsed="0"/>
+    <w:lsdException w:name="Light List Accent 2" w:semiHidden="0" w:uiPriority="61" w:unhideWhenUsed="0"/>
+    <w:lsdException w:name="Light Grid Accent 2" w:semiHidden="0" w:uiPriority="62" w:unhideWhenUsed="0"/>
+    <w:lsdException w:name="Medium Shading 1 Accent 2" w:semiHidden="0" w:uiPriority="63" w:unhideWhenUsed="0"/>
+    <w:lsdException w:name="Medium Shading 2 Accent 2" w:semiHidden="0" w:uiPriority="64" w:unhideWhenUsed="0"/>
+    <w:lsdException w:name="Medium List 1 Accent 2" w:semiHidden="0" w:uiPriority="65" w:unhideWhenUsed="0"/>
+    <w:lsdException w:name="Medium List 2 Accent 2" w:semiHidden="0" w:uiPriority="66" w:unhideWhenUsed="0"/>
+    <w:lsdException w:name="Medium Grid 1 Accent 2" w:semiHidden="0" w:uiPriority="67" w:unhideWhenUsed="0"/>
+    <w:lsdException w:name="Medium Grid 2 Accent 2" w:semiHidden="0" w:uiPriority="68" w:unhideWhenUsed="0"/>
+    <w:lsdException w:name="Medium Grid 3 Accent 2" w:semiHidden="0" w:uiPriority="69" w:unhideWhenUsed="0"/>
+    <w:lsdException w:name="Dark List Accent 2" w:semiHidden="0" w:uiPriority="70" w:unhideWhenUsed="0"/>
+    <w:lsdException w:name="Colorful Shading Accent 2" w:semiHidden="0" w:uiPriority="71" w:unhideWhenUsed="0"/>
+    <w:lsdException w:name="Colorful List Accent 2" w:semiHidden="0" w:uiPriority="72" w:unhideWhenUsed="0"/>
+    <w:lsdException w:name="Colorful Grid Accent 2" w:semiHidden="0" w:uiPriority="73" w:unhideWhenUsed="0"/>
+    <w:lsdException w:name="Light Shading Accent 3" w:semiHidden="0" w:uiPriority="60" w:unhideWhenUsed="0"/>
+    <w:lsdException w:name="Light List Accent 3" w:semiHidden="0" w:uiPriority="61" w:unhideWhenUsed="0"/>
+    <w:lsdException w:name="Light Grid Accent 3" w:semiHidden="0" w:uiPriority="62" w:unhideWhenUsed="0"/>
+    <w:lsdException w:name="Medium Shading 1 Accent 3" w:semiHidden="0" w:uiPriority="63" w:unhideWhenUsed="0"/>
+    <w:lsdException w:name="Medium Shading 2 Accent 3" w:semiHidden="0" w:uiPriority="64" w:unhideWhenUsed="0"/>
+    <w:lsdException w:name="Medium List 1 Accent 3" w:semiHidden="0" w:uiPriority="65" w:unhideWhenUsed="0"/>
+    <w:lsdException w:name="Medium List 2 Accent 3" w:semiHidden="0" w:uiPriority="66" w:unhideWhenUsed="0"/>
+    <w:lsdException w:name="Medium Grid 1 Accent 3" w:semiHidden="0" w:uiPriority="67" w:unhideWhenUsed="0"/>
+    <w:lsdException w:name="Medium Grid 2 Accent 3" w:semiHidden="0" w:uiPriority="68" w:unhideWhenUsed="0"/>
+    <w:lsdException w:name="Medium Grid 3 Accent 3" w:semiHidden="0" w:uiPriority="69" w:unhideWhenUsed="0"/>
+    <w:lsdException w:name="Dark List Accent 3" w:semiHidden="0" w:uiPriority="70" w:unhideWhenUsed="0"/>
+    <w:lsdException w:name="Colorful Shading Accent 3" w:semiHidden="0" w:uiPriority="71" w:unhideWhenUsed="0"/>
+    <w:lsdException w:name="Colorful List Accent 3" w:semiHidden="0" w:uiPriority="72" w:unhideWhenUsed="0"/>
+    <w:lsdException w:name="Colorful Grid Accent 3" w:semiHidden="0" w:uiPriority="73" w:unhideWhenUsed="0"/>
+    <w:lsdException w:name="Light Shading Accent 4" w:semiHidden="0" w:uiPriority="60" w:unhideWhenUsed="0"/>
+    <w:lsdException w:name="Light List Accent 4" w:semiHidden="0" w:uiPriority="61" w:unhideWhenUsed="0"/>
+    <w:lsdException w:name="Light Grid Accent 4" w:semiHidden="0" w:uiPriority="62" w:unhideWhenUsed="0"/>
+    <w:lsdException w:name="Medium Shading 1 Accent 4" w:semiHidden="0" w:uiPriority="63" w:unhideWhenUsed="0"/>
+    <w:lsdException w:name="Medium Shading 2 Accent 4" w:semiHidden="0" w:uiPriority="64" w:unhideWhenUsed="0"/>
+    <w:lsdException w:name="Medium List 1 Accent 4" w:semiHidden="0" w:uiPriority="65" w:unhideWhenUsed="0"/>
+    <w:lsdException w:name="Medium List 2 Accent 4" w:semiHidden="0" w:uiPriority="66" w:unhideWhenUsed="0"/>
+    <w:lsdException w:name="Medium Grid 1 Accent 4" w:semiHidden="0" w:uiPriority="67" w:unhideWhenUsed="0"/>
+    <w:lsdException w:name="Medium Grid 2 Accent 4" w:semiHidden="0" w:uiPriority="68" w:unhideWhenUsed="0"/>
+    <w:lsdException w:name="Medium Grid 3 Accent 4" w:semiHidden="0" w:uiPriority="69" w:unhideWhenUsed="0"/>
+    <w:lsdException w:name="Dark List Accent 4" w:semiHidden="0" w:uiPriority="70" w:unhideWhenUsed="0"/>
+    <w:lsdException w:name="Colorful Shading Accent 4" w:semiHidden="0" w:uiPriority="71" w:unhideWhenUsed="0"/>
+    <w:lsdException w:name="Colorful List Accent 4" w:semiHidden="0" w:uiPriority="72" w:unhideWhenUsed="0"/>
+    <w:lsdException w:name="Colorful Grid Accent 4" w:semiHidden="0" w:uiPriority="73" w:unhideWhenUsed="0"/>
+    <w:lsdException w:name="Light Shading Accent 5" w:semiHidden="0" w:uiPriority="60" w:unhideWhenUsed="0"/>
+    <w:lsdException w:name="Light List Accent 5" w:semiHidden="0" w:uiPriority="61" w:unhideWhenUsed="0"/>
+    <w:lsdException w:name="Light Grid Accent 5" w:semiHidden="0" w:uiPriority="62" w:unhideWhenUsed="0"/>
+    <w:lsdException w:name="Medium Shading 1 Accent 5" w:semiHidden="0" w:uiPriority="63" w:unhideWhenUsed="0"/>
+    <w:lsdException w:name="Medium Shading 2 Accent 5" w:semiHidden="0" w:uiPriority="64" w:unhideWhenUsed="0"/>
+    <w:lsdException w:name="Medium List 1 Accent 5" w:semiHidden="0" w:uiPriority="65" w:unhideWhenUsed="0"/>
+    <w:lsdException w:name="Medium List 2 Accent 5" w:semiHidden="0" w:uiPriority="66" w:unhideWhenUsed="0"/>
+    <w:lsdException w:name="Medium Grid 1 Accent 5" w:semiHidden="0" w:uiPriority="67" w:unhideWhenUsed="0"/>
+    <w:lsdException w:name="Medium Grid 2 Accent 5" w:semiHidden="0" w:uiPriority="68" w:unhideWhenUsed="0"/>
+    <w:lsdException w:name="Medium Grid 3 Accent 5" w:semiHidden="0" w:uiPriority="69" w:unhideWhenUsed="0"/>
+    <w:lsdException w:name="Dark List Accent 5" w:semiHidden="0" w:uiPriority="70" w:unhideWhenUsed="0"/>
+    <w:lsdException w:name="Colorful Shading Accent 5" w:semiHidden="0" w:uiPriority="71" w:unhideWhenUsed="0"/>
+    <w:lsdException w:name="Colorful List Accent 5" w:semiHidden="0" w:uiPriority="72" w:unhideWhenUsed="0"/>
+    <w:lsdException w:name="Colorful Grid Accent 5" w:semiHidden="0" w:uiPriority="73" w:unhideWhenUsed="0"/>
+    <w:lsdException w:name="Light Shading Accent 6" w:semiHidden="0" w:uiPriority="60" w:unhideWhenUsed="0"/>
+    <w:lsdException w:name="Light List Accent 6" w:semiHidden="0" w:uiPriority="61" w:unhideWhenUsed="0"/>
+    <w:lsdException w:name="Light Grid Accent 6" w:semiHidden="0" w:uiPriority="62" w:unhideWhenUsed="0"/>
+    <w:lsdException w:name="Medium Shading 1 Accent 6" w:semiHidden="0" w:uiPriority="63" w:unhideWhenUsed="0"/>
+    <w:lsdException w:name="Medium Shading 2 Accent 6" w:semiHidden="0" w:uiPriority="64" w:unhideWhenUsed="0"/>
+    <w:lsdException w:name="Medium List 1 Accent 6" w:semiHidden="0" w:uiPriority="65" w:unhideWhenUsed="0"/>
+    <w:lsdException w:name="Medium List 2 Accent 6" w:semiHidden="0" w:uiPriority="66" w:unhideWhenUsed="0"/>
+    <w:lsdException w:name="Medium Grid 1 Accent 6" w:semiHidden="0" w:uiPriority="67" w:unhideWhenUsed="0"/>
+    <w:lsdException w:name="Medium Grid 2 Accent 6" w:semiHidden="0" w:uiPriority="68" w:unhideWhenUsed="0"/>
+    <w:lsdException w:name="Medium Grid 3 Accent 6" w:semiHidden="0" w:uiPriority="69" w:unhideWhenUsed="0"/>
+    <w:lsdException w:name="Dark List Accent 6" w:semiHidden="0" w:uiPriority="70" w:unhideWhenUsed="0"/>
+    <w:lsdException w:name="Colorful Shading Accent 6" w:semiHidden="0" w:uiPriority="71" w:unhideWhenUsed="0"/>
+    <w:lsdException w:name="Colorful List Accent 6" w:semiHidden="0" w:uiPriority="72" w:unhideWhenUsed="0"/>
+    <w:lsdException w:name="Colorful Grid Accent 6" w:semiHidden="0" w:uiPriority="73" w:unhideWhenUsed="0"/>
+    <w:lsdException w:name="Subtle Emphasis" w:semiHidden="0" w:uiPriority="19" w:unhideWhenUsed="0" w:qFormat="1"/>
+    <w:lsdException w:name="Intense Emphasis" w:semiHidden="0" w:uiPriority="21" w:unhideWhenUsed="0" w:qFormat="1"/>
+    <w:lsdException w:name="Subtle Reference" w:semiHidden="0" w:uiPriority="31" w:unhideWhenUsed="0" w:qFormat="1"/>
+    <w:lsdException w:name="Intense Reference" w:semiHidden="0" w:uiPriority="32" w:unhideWhenUsed="0" w:qFormat="1"/>
+    <w:lsdException w:name="Book Title" w:semiHidden="0" w:uiPriority="33" w:unhideWhenUsed="0" w:qFormat="1"/>
+    <w:lsdException w:name="Bibliography" w:uiPriority="37"/>
+    <w:lsdException w:name="TOC Heading" w:uiPriority="39" w:qFormat="1"/>
   </w:latentStyles>
   <w:style w:type="paragraph" w:default="1" w:styleId="Normal">
     <w:name w:val="Normal"/>
@@ -8724,6 +8038,297 @@
       <w:color w:val="808080"/>
     </w:rPr>
   </w:style>
+  <w:style w:type="paragraph" w:styleId="Textodeglobo">
+    <w:name w:val="Balloon Text"/>
+    <w:basedOn w:val="Normal"/>
+    <w:link w:val="TextodegloboCar"/>
+    <w:uiPriority w:val="99"/>
+    <w:semiHidden/>
+    <w:unhideWhenUsed/>
+    <w:rsid w:val="00D85158"/>
+    <w:rPr>
+      <w:rFonts w:ascii="Tahoma" w:hAnsi="Tahoma" w:cs="Tahoma"/>
+      <w:sz w:val="16"/>
+      <w:szCs w:val="16"/>
+    </w:rPr>
+  </w:style>
+  <w:style w:type="character" w:customStyle="1" w:styleId="TextodegloboCar">
+    <w:name w:val="Texto de globo Car"/>
+    <w:basedOn w:val="Fuentedeprrafopredeter"/>
+    <w:link w:val="Textodeglobo"/>
+    <w:uiPriority w:val="99"/>
+    <w:semiHidden/>
+    <w:rsid w:val="00D85158"/>
+    <w:rPr>
+      <w:rFonts w:ascii="Tahoma" w:hAnsi="Tahoma" w:cs="Tahoma"/>
+      <w:sz w:val="16"/>
+      <w:szCs w:val="16"/>
+    </w:rPr>
+  </w:style>
+</w:styles>
+</file>
+
+<file path=word/stylesWithEffects.xml><?xml version="1.0" encoding="utf-8"?>
+<w:styles xmlns:wpc="http://schemas.microsoft.com/office/word/2010/wordprocessingCanvas" xmlns:mc="http://schemas.openxmlformats.org/markup-compatibility/2006" xmlns:o="urn:schemas-microsoft-com:office:office" xmlns:r="http://schemas.openxmlformats.org/officeDocument/2006/relationships" xmlns:m="http://schemas.openxmlformats.org/officeDocument/2006/math" xmlns:v="urn:schemas-microsoft-com:vml" xmlns:wp14="http://schemas.microsoft.com/office/word/2010/wordprocessingDrawing" xmlns:wp="http://schemas.openxmlformats.org/drawingml/2006/wordprocessingDrawing" xmlns:w10="urn:schemas-microsoft-com:office:word" xmlns:w="http://schemas.openxmlformats.org/wordprocessingml/2006/main" xmlns:w14="http://schemas.microsoft.com/office/word/2010/wordml" xmlns:wpg="http://schemas.microsoft.com/office/word/2010/wordprocessingGroup" xmlns:wpi="http://schemas.microsoft.com/office/word/2010/wordprocessingInk" xmlns:wne="http://schemas.microsoft.com/office/word/2006/wordml" xmlns:wps="http://schemas.microsoft.com/office/word/2010/wordprocessingShape" mc:Ignorable="w14 wp14">
+  <w:docDefaults>
+    <w:rPrDefault>
+      <w:rPr>
+        <w:rFonts w:asciiTheme="minorHAnsi" w:eastAsiaTheme="minorHAnsi" w:hAnsiTheme="minorHAnsi" w:cstheme="minorBidi"/>
+        <w:kern w:val="2"/>
+        <w:sz w:val="22"/>
+        <w:szCs w:val="22"/>
+        <w:lang w:val="en-US" w:eastAsia="en-US" w:bidi="ar-SA"/>
+        <w14:ligatures w14:val="standard"/>
+      </w:rPr>
+    </w:rPrDefault>
+    <w:pPrDefault/>
+  </w:docDefaults>
+  <w:latentStyles w:defLockedState="0" w:defUIPriority="99" w:defSemiHidden="1" w:defUnhideWhenUsed="1" w:defQFormat="0" w:count="267">
+    <w:lsdException w:name="Normal" w:semiHidden="0" w:uiPriority="0" w:unhideWhenUsed="0" w:qFormat="1"/>
+    <w:lsdException w:name="heading 1" w:semiHidden="0" w:uiPriority="9" w:unhideWhenUsed="0" w:qFormat="1"/>
+    <w:lsdException w:name="heading 2" w:uiPriority="9" w:qFormat="1"/>
+    <w:lsdException w:name="heading 3" w:uiPriority="9" w:qFormat="1"/>
+    <w:lsdException w:name="heading 4" w:uiPriority="9" w:qFormat="1"/>
+    <w:lsdException w:name="heading 5" w:uiPriority="9" w:qFormat="1"/>
+    <w:lsdException w:name="heading 6" w:uiPriority="9" w:qFormat="1"/>
+    <w:lsdException w:name="heading 7" w:uiPriority="9" w:qFormat="1"/>
+    <w:lsdException w:name="heading 8" w:uiPriority="9" w:qFormat="1"/>
+    <w:lsdException w:name="heading 9" w:uiPriority="9" w:qFormat="1"/>
+    <w:lsdException w:name="toc 1" w:uiPriority="39"/>
+    <w:lsdException w:name="toc 2" w:uiPriority="39"/>
+    <w:lsdException w:name="toc 3" w:uiPriority="39"/>
+    <w:lsdException w:name="toc 4" w:uiPriority="39"/>
+    <w:lsdException w:name="toc 5" w:uiPriority="39"/>
+    <w:lsdException w:name="toc 6" w:uiPriority="39"/>
+    <w:lsdException w:name="toc 7" w:uiPriority="39"/>
+    <w:lsdException w:name="toc 8" w:uiPriority="39"/>
+    <w:lsdException w:name="toc 9" w:uiPriority="39"/>
+    <w:lsdException w:name="caption" w:uiPriority="35" w:qFormat="1"/>
+    <w:lsdException w:name="Title" w:semiHidden="0" w:uiPriority="10" w:unhideWhenUsed="0" w:qFormat="1"/>
+    <w:lsdException w:name="Default Paragraph Font" w:uiPriority="1"/>
+    <w:lsdException w:name="Subtitle" w:semiHidden="0" w:uiPriority="11" w:unhideWhenUsed="0" w:qFormat="1"/>
+    <w:lsdException w:name="Strong" w:semiHidden="0" w:uiPriority="22" w:unhideWhenUsed="0" w:qFormat="1"/>
+    <w:lsdException w:name="Emphasis" w:semiHidden="0" w:uiPriority="20" w:unhideWhenUsed="0" w:qFormat="1"/>
+    <w:lsdException w:name="Table Grid" w:semiHidden="0" w:uiPriority="39" w:unhideWhenUsed="0"/>
+    <w:lsdException w:name="Placeholder Text" w:unhideWhenUsed="0"/>
+    <w:lsdException w:name="No Spacing" w:semiHidden="0" w:uiPriority="1" w:unhideWhenUsed="0" w:qFormat="1"/>
+    <w:lsdException w:name="Light Shading" w:semiHidden="0" w:uiPriority="60" w:unhideWhenUsed="0"/>
+    <w:lsdException w:name="Light List" w:semiHidden="0" w:uiPriority="61" w:unhideWhenUsed="0"/>
+    <w:lsdException w:name="Light Grid" w:semiHidden="0" w:uiPriority="62" w:unhideWhenUsed="0"/>
+    <w:lsdException w:name="Medium Shading 1" w:semiHidden="0" w:uiPriority="63" w:unhideWhenUsed="0"/>
+    <w:lsdException w:name="Medium Shading 2" w:semiHidden="0" w:uiPriority="64" w:unhideWhenUsed="0"/>
+    <w:lsdException w:name="Medium List 1" w:semiHidden="0" w:uiPriority="65" w:unhideWhenUsed="0"/>
+    <w:lsdException w:name="Medium List 2" w:semiHidden="0" w:uiPriority="66" w:unhideWhenUsed="0"/>
+    <w:lsdException w:name="Medium Grid 1" w:semiHidden="0" w:uiPriority="67" w:unhideWhenUsed="0"/>
+    <w:lsdException w:name="Medium Grid 2" w:semiHidden="0" w:uiPriority="68" w:unhideWhenUsed="0"/>
+    <w:lsdException w:name="Medium Grid 3" w:semiHidden="0" w:uiPriority="69" w:unhideWhenUsed="0"/>
+    <w:lsdException w:name="Dark List" w:semiHidden="0" w:uiPriority="70" w:unhideWhenUsed="0"/>
+    <w:lsdException w:name="Colorful Shading" w:semiHidden="0" w:uiPriority="71" w:unhideWhenUsed="0"/>
+    <w:lsdException w:name="Colorful List" w:semiHidden="0" w:uiPriority="72" w:unhideWhenUsed="0"/>
+    <w:lsdException w:name="Colorful Grid" w:semiHidden="0" w:uiPriority="73" w:unhideWhenUsed="0"/>
+    <w:lsdException w:name="Light Shading Accent 1" w:semiHidden="0" w:uiPriority="60" w:unhideWhenUsed="0"/>
+    <w:lsdException w:name="Light List Accent 1" w:semiHidden="0" w:uiPriority="61" w:unhideWhenUsed="0"/>
+    <w:lsdException w:name="Light Grid Accent 1" w:semiHidden="0" w:uiPriority="62" w:unhideWhenUsed="0"/>
+    <w:lsdException w:name="Medium Shading 1 Accent 1" w:semiHidden="0" w:uiPriority="63" w:unhideWhenUsed="0"/>
+    <w:lsdException w:name="Medium Shading 2 Accent 1" w:semiHidden="0" w:uiPriority="64" w:unhideWhenUsed="0"/>
+    <w:lsdException w:name="Medium List 1 Accent 1" w:semiHidden="0" w:uiPriority="65" w:unhideWhenUsed="0"/>
+    <w:lsdException w:name="Revision" w:unhideWhenUsed="0"/>
+    <w:lsdException w:name="List Paragraph" w:semiHidden="0" w:uiPriority="34" w:unhideWhenUsed="0" w:qFormat="1"/>
+    <w:lsdException w:name="Quote" w:semiHidden="0" w:uiPriority="29" w:unhideWhenUsed="0" w:qFormat="1"/>
+    <w:lsdException w:name="Intense Quote" w:semiHidden="0" w:uiPriority="30" w:unhideWhenUsed="0" w:qFormat="1"/>
+    <w:lsdException w:name="Medium List 2 Accent 1" w:semiHidden="0" w:uiPriority="66" w:unhideWhenUsed="0"/>
+    <w:lsdException w:name="Medium Grid 1 Accent 1" w:semiHidden="0" w:uiPriority="67" w:unhideWhenUsed="0"/>
+    <w:lsdException w:name="Medium Grid 2 Accent 1" w:semiHidden="0" w:uiPriority="68" w:unhideWhenUsed="0"/>
+    <w:lsdException w:name="Medium Grid 3 Accent 1" w:semiHidden="0" w:uiPriority="69" w:unhideWhenUsed="0"/>
+    <w:lsdException w:name="Dark List Accent 1" w:semiHidden="0" w:uiPriority="70" w:unhideWhenUsed="0"/>
+    <w:lsdException w:name="Colorful Shading Accent 1" w:semiHidden="0" w:uiPriority="71" w:unhideWhenUsed="0"/>
+    <w:lsdException w:name="Colorful List Accent 1" w:semiHidden="0" w:uiPriority="72" w:unhideWhenUsed="0"/>
+    <w:lsdException w:name="Colorful Grid Accent 1" w:semiHidden="0" w:uiPriority="73" w:unhideWhenUsed="0"/>
+    <w:lsdException w:name="Light Shading Accent 2" w:semiHidden="0" w:uiPriority="60" w:unhideWhenUsed="0"/>
+    <w:lsdException w:name="Light List Accent 2" w:semiHidden="0" w:uiPriority="61" w:unhideWhenUsed="0"/>
+    <w:lsdException w:name="Light Grid Accent 2" w:semiHidden="0" w:uiPriority="62" w:unhideWhenUsed="0"/>
+    <w:lsdException w:name="Medium Shading 1 Accent 2" w:semiHidden="0" w:uiPriority="63" w:unhideWhenUsed="0"/>
+    <w:lsdException w:name="Medium Shading 2 Accent 2" w:semiHidden="0" w:uiPriority="64" w:unhideWhenUsed="0"/>
+    <w:lsdException w:name="Medium List 1 Accent 2" w:semiHidden="0" w:uiPriority="65" w:unhideWhenUsed="0"/>
+    <w:lsdException w:name="Medium List 2 Accent 2" w:semiHidden="0" w:uiPriority="66" w:unhideWhenUsed="0"/>
+    <w:lsdException w:name="Medium Grid 1 Accent 2" w:semiHidden="0" w:uiPriority="67" w:unhideWhenUsed="0"/>
+    <w:lsdException w:name="Medium Grid 2 Accent 2" w:semiHidden="0" w:uiPriority="68" w:unhideWhenUsed="0"/>
+    <w:lsdException w:name="Medium Grid 3 Accent 2" w:semiHidden="0" w:uiPriority="69" w:unhideWhenUsed="0"/>
+    <w:lsdException w:name="Dark List Accent 2" w:semiHidden="0" w:uiPriority="70" w:unhideWhenUsed="0"/>
+    <w:lsdException w:name="Colorful Shading Accent 2" w:semiHidden="0" w:uiPriority="71" w:unhideWhenUsed="0"/>
+    <w:lsdException w:name="Colorful List Accent 2" w:semiHidden="0" w:uiPriority="72" w:unhideWhenUsed="0"/>
+    <w:lsdException w:name="Colorful Grid Accent 2" w:semiHidden="0" w:uiPriority="73" w:unhideWhenUsed="0"/>
+    <w:lsdException w:name="Light Shading Accent 3" w:semiHidden="0" w:uiPriority="60" w:unhideWhenUsed="0"/>
+    <w:lsdException w:name="Light List Accent 3" w:semiHidden="0" w:uiPriority="61" w:unhideWhenUsed="0"/>
+    <w:lsdException w:name="Light Grid Accent 3" w:semiHidden="0" w:uiPriority="62" w:unhideWhenUsed="0"/>
+    <w:lsdException w:name="Medium Shading 1 Accent 3" w:semiHidden="0" w:uiPriority="63" w:unhideWhenUsed="0"/>
+    <w:lsdException w:name="Medium Shading 2 Accent 3" w:semiHidden="0" w:uiPriority="64" w:unhideWhenUsed="0"/>
+    <w:lsdException w:name="Medium List 1 Accent 3" w:semiHidden="0" w:uiPriority="65" w:unhideWhenUsed="0"/>
+    <w:lsdException w:name="Medium List 2 Accent 3" w:semiHidden="0" w:uiPriority="66" w:unhideWhenUsed="0"/>
+    <w:lsdException w:name="Medium Grid 1 Accent 3" w:semiHidden="0" w:uiPriority="67" w:unhideWhenUsed="0"/>
+    <w:lsdException w:name="Medium Grid 2 Accent 3" w:semiHidden="0" w:uiPriority="68" w:unhideWhenUsed="0"/>
+    <w:lsdException w:name="Medium Grid 3 Accent 3" w:semiHidden="0" w:uiPriority="69" w:unhideWhenUsed="0"/>
+    <w:lsdException w:name="Dark List Accent 3" w:semiHidden="0" w:uiPriority="70" w:unhideWhenUsed="0"/>
+    <w:lsdException w:name="Colorful Shading Accent 3" w:semiHidden="0" w:uiPriority="71" w:unhideWhenUsed="0"/>
+    <w:lsdException w:name="Colorful List Accent 3" w:semiHidden="0" w:uiPriority="72" w:unhideWhenUsed="0"/>
+    <w:lsdException w:name="Colorful Grid Accent 3" w:semiHidden="0" w:uiPriority="73" w:unhideWhenUsed="0"/>
+    <w:lsdException w:name="Light Shading Accent 4" w:semiHidden="0" w:uiPriority="60" w:unhideWhenUsed="0"/>
+    <w:lsdException w:name="Light List Accent 4" w:semiHidden="0" w:uiPriority="61" w:unhideWhenUsed="0"/>
+    <w:lsdException w:name="Light Grid Accent 4" w:semiHidden="0" w:uiPriority="62" w:unhideWhenUsed="0"/>
+    <w:lsdException w:name="Medium Shading 1 Accent 4" w:semiHidden="0" w:uiPriority="63" w:unhideWhenUsed="0"/>
+    <w:lsdException w:name="Medium Shading 2 Accent 4" w:semiHidden="0" w:uiPriority="64" w:unhideWhenUsed="0"/>
+    <w:lsdException w:name="Medium List 1 Accent 4" w:semiHidden="0" w:uiPriority="65" w:unhideWhenUsed="0"/>
+    <w:lsdException w:name="Medium List 2 Accent 4" w:semiHidden="0" w:uiPriority="66" w:unhideWhenUsed="0"/>
+    <w:lsdException w:name="Medium Grid 1 Accent 4" w:semiHidden="0" w:uiPriority="67" w:unhideWhenUsed="0"/>
+    <w:lsdException w:name="Medium Grid 2 Accent 4" w:semiHidden="0" w:uiPriority="68" w:unhideWhenUsed="0"/>
+    <w:lsdException w:name="Medium Grid 3 Accent 4" w:semiHidden="0" w:uiPriority="69" w:unhideWhenUsed="0"/>
+    <w:lsdException w:name="Dark List Accent 4" w:semiHidden="0" w:uiPriority="70" w:unhideWhenUsed="0"/>
+    <w:lsdException w:name="Colorful Shading Accent 4" w:semiHidden="0" w:uiPriority="71" w:unhideWhenUsed="0"/>
+    <w:lsdException w:name="Colorful List Accent 4" w:semiHidden="0" w:uiPriority="72" w:unhideWhenUsed="0"/>
+    <w:lsdException w:name="Colorful Grid Accent 4" w:semiHidden="0" w:uiPriority="73" w:unhideWhenUsed="0"/>
+    <w:lsdException w:name="Light Shading Accent 5" w:semiHidden="0" w:uiPriority="60" w:unhideWhenUsed="0"/>
+    <w:lsdException w:name="Light List Accent 5" w:semiHidden="0" w:uiPriority="61" w:unhideWhenUsed="0"/>
+    <w:lsdException w:name="Light Grid Accent 5" w:semiHidden="0" w:uiPriority="62" w:unhideWhenUsed="0"/>
+    <w:lsdException w:name="Medium Shading 1 Accent 5" w:semiHidden="0" w:uiPriority="63" w:unhideWhenUsed="0"/>
+    <w:lsdException w:name="Medium Shading 2 Accent 5" w:semiHidden="0" w:uiPriority="64" w:unhideWhenUsed="0"/>
+    <w:lsdException w:name="Medium List 1 Accent 5" w:semiHidden="0" w:uiPriority="65" w:unhideWhenUsed="0"/>
+    <w:lsdException w:name="Medium List 2 Accent 5" w:semiHidden="0" w:uiPriority="66" w:unhideWhenUsed="0"/>
+    <w:lsdException w:name="Medium Grid 1 Accent 5" w:semiHidden="0" w:uiPriority="67" w:unhideWhenUsed="0"/>
+    <w:lsdException w:name="Medium Grid 2 Accent 5" w:semiHidden="0" w:uiPriority="68" w:unhideWhenUsed="0"/>
+    <w:lsdException w:name="Medium Grid 3 Accent 5" w:semiHidden="0" w:uiPriority="69" w:unhideWhenUsed="0"/>
+    <w:lsdException w:name="Dark List Accent 5" w:semiHidden="0" w:uiPriority="70" w:unhideWhenUsed="0"/>
+    <w:lsdException w:name="Colorful Shading Accent 5" w:semiHidden="0" w:uiPriority="71" w:unhideWhenUsed="0"/>
+    <w:lsdException w:name="Colorful List Accent 5" w:semiHidden="0" w:uiPriority="72" w:unhideWhenUsed="0"/>
+    <w:lsdException w:name="Colorful Grid Accent 5" w:semiHidden="0" w:uiPriority="73" w:unhideWhenUsed="0"/>
+    <w:lsdException w:name="Light Shading Accent 6" w:semiHidden="0" w:uiPriority="60" w:unhideWhenUsed="0"/>
+    <w:lsdException w:name="Light List Accent 6" w:semiHidden="0" w:uiPriority="61" w:unhideWhenUsed="0"/>
+    <w:lsdException w:name="Light Grid Accent 6" w:semiHidden="0" w:uiPriority="62" w:unhideWhenUsed="0"/>
+    <w:lsdException w:name="Medium Shading 1 Accent 6" w:semiHidden="0" w:uiPriority="63" w:unhideWhenUsed="0"/>
+    <w:lsdException w:name="Medium Shading 2 Accent 6" w:semiHidden="0" w:uiPriority="64" w:unhideWhenUsed="0"/>
+    <w:lsdException w:name="Medium List 1 Accent 6" w:semiHidden="0" w:uiPriority="65" w:unhideWhenUsed="0"/>
+    <w:lsdException w:name="Medium List 2 Accent 6" w:semiHidden="0" w:uiPriority="66" w:unhideWhenUsed="0"/>
+    <w:lsdException w:name="Medium Grid 1 Accent 6" w:semiHidden="0" w:uiPriority="67" w:unhideWhenUsed="0"/>
+    <w:lsdException w:name="Medium Grid 2 Accent 6" w:semiHidden="0" w:uiPriority="68" w:unhideWhenUsed="0"/>
+    <w:lsdException w:name="Medium Grid 3 Accent 6" w:semiHidden="0" w:uiPriority="69" w:unhideWhenUsed="0"/>
+    <w:lsdException w:name="Dark List Accent 6" w:semiHidden="0" w:uiPriority="70" w:unhideWhenUsed="0"/>
+    <w:lsdException w:name="Colorful Shading Accent 6" w:semiHidden="0" w:uiPriority="71" w:unhideWhenUsed="0"/>
+    <w:lsdException w:name="Colorful List Accent 6" w:semiHidden="0" w:uiPriority="72" w:unhideWhenUsed="0"/>
+    <w:lsdException w:name="Colorful Grid Accent 6" w:semiHidden="0" w:uiPriority="73" w:unhideWhenUsed="0"/>
+    <w:lsdException w:name="Subtle Emphasis" w:semiHidden="0" w:uiPriority="19" w:unhideWhenUsed="0" w:qFormat="1"/>
+    <w:lsdException w:name="Intense Emphasis" w:semiHidden="0" w:uiPriority="21" w:unhideWhenUsed="0" w:qFormat="1"/>
+    <w:lsdException w:name="Subtle Reference" w:semiHidden="0" w:uiPriority="31" w:unhideWhenUsed="0" w:qFormat="1"/>
+    <w:lsdException w:name="Intense Reference" w:semiHidden="0" w:uiPriority="32" w:unhideWhenUsed="0" w:qFormat="1"/>
+    <w:lsdException w:name="Book Title" w:semiHidden="0" w:uiPriority="33" w:unhideWhenUsed="0" w:qFormat="1"/>
+    <w:lsdException w:name="Bibliography" w:uiPriority="37"/>
+    <w:lsdException w:name="TOC Heading" w:uiPriority="39" w:qFormat="1"/>
+  </w:latentStyles>
+  <w:style w:type="paragraph" w:default="1" w:styleId="Normal">
+    <w:name w:val="Normal"/>
+    <w:qFormat/>
+    <w:rsid w:val="00110C36"/>
+  </w:style>
+  <w:style w:type="character" w:default="1" w:styleId="Fuentedeprrafopredeter">
+    <w:name w:val="Default Paragraph Font"/>
+    <w:uiPriority w:val="1"/>
+    <w:semiHidden/>
+    <w:unhideWhenUsed/>
+  </w:style>
+  <w:style w:type="table" w:default="1" w:styleId="Tablanormal">
+    <w:name w:val="Normal Table"/>
+    <w:uiPriority w:val="99"/>
+    <w:semiHidden/>
+    <w:unhideWhenUsed/>
+    <w:tblPr>
+      <w:tblInd w:w="0" w:type="dxa"/>
+      <w:tblCellMar>
+        <w:top w:w="0" w:type="dxa"/>
+        <w:left w:w="108" w:type="dxa"/>
+        <w:bottom w:w="0" w:type="dxa"/>
+        <w:right w:w="108" w:type="dxa"/>
+      </w:tblCellMar>
+    </w:tblPr>
+  </w:style>
+  <w:style w:type="numbering" w:default="1" w:styleId="Sinlista">
+    <w:name w:val="No List"/>
+    <w:uiPriority w:val="99"/>
+    <w:semiHidden/>
+    <w:unhideWhenUsed/>
+  </w:style>
+  <w:style w:type="paragraph" w:styleId="Encabezado">
+    <w:name w:val="header"/>
+    <w:basedOn w:val="Normal"/>
+    <w:link w:val="EncabezadoCar"/>
+    <w:uiPriority w:val="99"/>
+    <w:unhideWhenUsed/>
+    <w:pPr>
+      <w:tabs>
+        <w:tab w:val="center" w:pos="4680"/>
+        <w:tab w:val="right" w:pos="9360"/>
+      </w:tabs>
+    </w:pPr>
+  </w:style>
+  <w:style w:type="character" w:customStyle="1" w:styleId="EncabezadoCar">
+    <w:name w:val="Encabezado Car"/>
+    <w:basedOn w:val="Fuentedeprrafopredeter"/>
+    <w:link w:val="Encabezado"/>
+    <w:uiPriority w:val="99"/>
+  </w:style>
+  <w:style w:type="paragraph" w:styleId="Piedepgina">
+    <w:name w:val="footer"/>
+    <w:basedOn w:val="Normal"/>
+    <w:link w:val="PiedepginaCar"/>
+    <w:uiPriority w:val="99"/>
+    <w:unhideWhenUsed/>
+    <w:pPr>
+      <w:tabs>
+        <w:tab w:val="center" w:pos="4680"/>
+        <w:tab w:val="right" w:pos="9360"/>
+      </w:tabs>
+    </w:pPr>
+  </w:style>
+  <w:style w:type="character" w:customStyle="1" w:styleId="PiedepginaCar">
+    <w:name w:val="Pie de página Car"/>
+    <w:basedOn w:val="Fuentedeprrafopredeter"/>
+    <w:link w:val="Piedepgina"/>
+    <w:uiPriority w:val="99"/>
+  </w:style>
+  <w:style w:type="character" w:styleId="Textodelmarcadordeposicin">
+    <w:name w:val="Placeholder Text"/>
+    <w:basedOn w:val="Fuentedeprrafopredeter"/>
+    <w:uiPriority w:val="99"/>
+    <w:semiHidden/>
+    <w:rsid w:val="006B1B0D"/>
+    <w:rPr>
+      <w:color w:val="808080"/>
+    </w:rPr>
+  </w:style>
+  <w:style w:type="paragraph" w:styleId="Textodeglobo">
+    <w:name w:val="Balloon Text"/>
+    <w:basedOn w:val="Normal"/>
+    <w:link w:val="TextodegloboCar"/>
+    <w:uiPriority w:val="99"/>
+    <w:semiHidden/>
+    <w:unhideWhenUsed/>
+    <w:rsid w:val="00D85158"/>
+    <w:rPr>
+      <w:rFonts w:ascii="Tahoma" w:hAnsi="Tahoma" w:cs="Tahoma"/>
+      <w:sz w:val="16"/>
+      <w:szCs w:val="16"/>
+    </w:rPr>
+  </w:style>
+  <w:style w:type="character" w:customStyle="1" w:styleId="TextodegloboCar">
+    <w:name w:val="Texto de globo Car"/>
+    <w:basedOn w:val="Fuentedeprrafopredeter"/>
+    <w:link w:val="Textodeglobo"/>
+    <w:uiPriority w:val="99"/>
+    <w:semiHidden/>
+    <w:rsid w:val="00D85158"/>
+    <w:rPr>
+      <w:rFonts w:ascii="Tahoma" w:hAnsi="Tahoma" w:cs="Tahoma"/>
+      <w:sz w:val="16"/>
+      <w:szCs w:val="16"/>
+    </w:rPr>
+  </w:style>
 </w:styles>
 </file>
 
@@ -8770,7 +8375,7 @@
     </a:clrScheme>
     <a:fontScheme name="Office">
       <a:majorFont>
-        <a:latin typeface="Calibri Light" panose="020F0302020204030204"/>
+        <a:latin typeface="Calibri Light"/>
         <a:ea typeface=""/>
         <a:cs typeface=""/>
         <a:font script="Jpan" typeface="ＭＳ ゴシック"/>
@@ -8805,7 +8410,7 @@
         <a:font script="Geor" typeface="Sylfaen"/>
       </a:majorFont>
       <a:minorFont>
-        <a:latin typeface="Calibri" panose="020F0502020204030204"/>
+        <a:latin typeface="Calibri"/>
         <a:ea typeface=""/>
         <a:cs typeface=""/>
         <a:font script="Jpan" typeface="ＭＳ 明朝"/>
@@ -8982,7 +8587,7 @@
   <a:extraClrSchemeLst/>
   <a:extLst>
     <a:ext uri="{05A4C25C-085E-4340-85A3-A5531E510DB2}">
-      <thm15:themeFamily xmlns:thm15="http://schemas.microsoft.com/office/thememl/2012/main" name="Office Theme" id="{62F939B6-93AF-4DB8-9C6B-D6C7DFDC589F}" vid="{4A3C46E8-61CC-4603-A589-7422A47A8E4A}"/>
+      <thm15:themeFamily xmlns:thm15="http://schemas.microsoft.com/office/thememl/2012/main" xmlns="" name="Office Theme" id="{62F939B6-93AF-4DB8-9C6B-D6C7DFDC589F}" vid="{4A3C46E8-61CC-4603-A589-7422A47A8E4A}"/>
     </a:ext>
   </a:extLst>
 </a:theme>

</xml_diff>